<commit_message>
Aerosol Deposition: Add references based on reviewer comments
</commit_message>
<xml_diff>
--- a/Papers/Aerosol_Deposition/Comments_from_Reviewers/Response_to_Reviewers.docx
+++ b/Papers/Aerosol_Deposition/Comments_from_Reviewers/Response_to_Reviewers.docx
@@ -58,7 +58,25 @@
           <w:color w:val="222222"/>
           <w:shd w:val="clear" w:color="auto" w:fill="FFFFFF"/>
         </w:rPr>
-        <w:t xml:space="preserve"> the paper is very useful and valuable to the fire science community. One of the important factors that needs to be considered is the method that numbers and data are presented. On most of the plots, data points are not very clear and there are no error bars for the measured and calculated points. It is very important to take those errors mentioned in the paper into account when presenting the data points.</w:t>
+        <w:t xml:space="preserve"> the paper is very useful and valuable to the fire science community. One of the important factors that </w:t>
+      </w:r>
+      <w:proofErr w:type="gramStart"/>
+      <w:r>
+        <w:rPr>
+          <w:rFonts w:ascii="Times New Roman" w:eastAsia="Times New Roman" w:hAnsi="Times New Roman" w:cs="Times New Roman"/>
+          <w:color w:val="222222"/>
+          <w:shd w:val="clear" w:color="auto" w:fill="FFFFFF"/>
+        </w:rPr>
+        <w:t>needs</w:t>
+      </w:r>
+      <w:proofErr w:type="gramEnd"/>
+      <w:r>
+        <w:rPr>
+          <w:rFonts w:ascii="Times New Roman" w:eastAsia="Times New Roman" w:hAnsi="Times New Roman" w:cs="Times New Roman"/>
+          <w:color w:val="222222"/>
+          <w:shd w:val="clear" w:color="auto" w:fill="FFFFFF"/>
+        </w:rPr>
+        <w:t xml:space="preserve"> to be considered is the method that numbers and data are presented. On most of the plots, data points are not very clear and there are no error bars for the measured and calculated points. It is very important to take those errors mentioned in the paper into account when presenting the data points.</w:t>
       </w:r>
       <w:r>
         <w:rPr>
@@ -123,7 +141,43 @@
           <w:color w:val="222222"/>
           <w:shd w:val="clear" w:color="auto" w:fill="FFFFFF"/>
         </w:rPr>
-        <w:t>Reviewer #2: In this study soot deposition on surfaces is modeled with FDS. Three deposition mechanisms are discussed and introduced into the FDS code. A simple aerosol deposition experiment, that doesn't involve one of the deposition mechanisms (thermophoretic process), provides data for model validation. The study is simplified and, as the authors mention, needs to be eventually extended to include soot sources producing particles characteristic of fires. Thermophoretic deposition, which is an important phenomenon, should be validated before this model can be applied for practical applications.</w:t>
+        <w:t>Reviewer #2: In this study soot deposition on surfaces is modeled with FDS. Three deposition mechanisms are discussed and introduced into the FDS code. A simple aerosol deposition experiment, that doesn't involve one of the deposition mechanisms (</w:t>
+      </w:r>
+      <w:proofErr w:type="spellStart"/>
+      <w:r>
+        <w:rPr>
+          <w:rFonts w:ascii="Times New Roman" w:eastAsia="Times New Roman" w:hAnsi="Times New Roman" w:cs="Times New Roman"/>
+          <w:color w:val="222222"/>
+          <w:shd w:val="clear" w:color="auto" w:fill="FFFFFF"/>
+        </w:rPr>
+        <w:t>thermophoretic</w:t>
+      </w:r>
+      <w:proofErr w:type="spellEnd"/>
+      <w:r>
+        <w:rPr>
+          <w:rFonts w:ascii="Times New Roman" w:eastAsia="Times New Roman" w:hAnsi="Times New Roman" w:cs="Times New Roman"/>
+          <w:color w:val="222222"/>
+          <w:shd w:val="clear" w:color="auto" w:fill="FFFFFF"/>
+        </w:rPr>
+        <w:t xml:space="preserve"> process), provides data for model validation. The study is simplified and, as the authors mention, needs to be eventually extended to include soot sources producing particles characteristic of fires. </w:t>
+      </w:r>
+      <w:proofErr w:type="spellStart"/>
+      <w:r>
+        <w:rPr>
+          <w:rFonts w:ascii="Times New Roman" w:eastAsia="Times New Roman" w:hAnsi="Times New Roman" w:cs="Times New Roman"/>
+          <w:color w:val="222222"/>
+          <w:shd w:val="clear" w:color="auto" w:fill="FFFFFF"/>
+        </w:rPr>
+        <w:t>Thermophoretic</w:t>
+      </w:r>
+      <w:proofErr w:type="spellEnd"/>
+      <w:r>
+        <w:rPr>
+          <w:rFonts w:ascii="Times New Roman" w:eastAsia="Times New Roman" w:hAnsi="Times New Roman" w:cs="Times New Roman"/>
+          <w:color w:val="222222"/>
+          <w:shd w:val="clear" w:color="auto" w:fill="FFFFFF"/>
+        </w:rPr>
+        <w:t xml:space="preserve"> deposition, which is an important phenomenon, should be validated before this model can be applied for practical applications.</w:t>
       </w:r>
       <w:r>
         <w:rPr>
@@ -167,7 +221,43 @@
           <w:color w:val="222222"/>
           <w:shd w:val="clear" w:color="auto" w:fill="FFFFFF"/>
         </w:rPr>
-        <w:t>1.      On page 3, first paragraph, "Soot agglomeration …. deposition rates": does this phenomenon occur outside the fire, i.e. the hot region? Can the authors provide a reference(s) in support of this claim? The references will help differentiate between agglomeration mechanisms in soot models included in combustion modeling and the agglomeration of "cold" soot transported outside fires.</w:t>
+        <w:t xml:space="preserve">1.      On page 3, first paragraph, "Soot </w:t>
+      </w:r>
+      <w:proofErr w:type="gramStart"/>
+      <w:r>
+        <w:rPr>
+          <w:rFonts w:ascii="Times New Roman" w:eastAsia="Times New Roman" w:hAnsi="Times New Roman" w:cs="Times New Roman"/>
+          <w:color w:val="222222"/>
+          <w:shd w:val="clear" w:color="auto" w:fill="FFFFFF"/>
+        </w:rPr>
+        <w:t>agglomeration ….</w:t>
+      </w:r>
+      <w:proofErr w:type="gramEnd"/>
+      <w:r>
+        <w:rPr>
+          <w:rFonts w:ascii="Times New Roman" w:eastAsia="Times New Roman" w:hAnsi="Times New Roman" w:cs="Times New Roman"/>
+          <w:color w:val="222222"/>
+          <w:shd w:val="clear" w:color="auto" w:fill="FFFFFF"/>
+        </w:rPr>
+        <w:t xml:space="preserve"> </w:t>
+      </w:r>
+      <w:proofErr w:type="gramStart"/>
+      <w:r>
+        <w:rPr>
+          <w:rFonts w:ascii="Times New Roman" w:eastAsia="Times New Roman" w:hAnsi="Times New Roman" w:cs="Times New Roman"/>
+          <w:color w:val="222222"/>
+          <w:shd w:val="clear" w:color="auto" w:fill="FFFFFF"/>
+        </w:rPr>
+        <w:t>deposition</w:t>
+      </w:r>
+      <w:proofErr w:type="gramEnd"/>
+      <w:r>
+        <w:rPr>
+          <w:rFonts w:ascii="Times New Roman" w:eastAsia="Times New Roman" w:hAnsi="Times New Roman" w:cs="Times New Roman"/>
+          <w:color w:val="222222"/>
+          <w:shd w:val="clear" w:color="auto" w:fill="FFFFFF"/>
+        </w:rPr>
+        <w:t xml:space="preserve"> rates": does this phenomenon occur outside the fire, i.e. the hot region? Can the authors provide a reference(s) in support of this claim? The references will help differentiate between agglomeration mechanisms in soot models included in combustion modeling and the agglomeration of "cold" soot transported outside fires.</w:t>
       </w:r>
     </w:p>
     <w:p>
@@ -217,7 +307,43 @@
           <w:color w:val="222222"/>
           <w:shd w:val="clear" w:color="auto" w:fill="FFFFFF"/>
         </w:rPr>
-        <w:t>2.      On page 3, second paragraph: Ref 3 is not a peer reviewed publication. Can the authors replace it with a peer reviewed publication?</w:t>
+        <w:t xml:space="preserve">2.      On page 3, second paragraph: Ref 3 is not a </w:t>
+      </w:r>
+      <w:proofErr w:type="gramStart"/>
+      <w:r>
+        <w:rPr>
+          <w:rFonts w:ascii="Times New Roman" w:eastAsia="Times New Roman" w:hAnsi="Times New Roman" w:cs="Times New Roman"/>
+          <w:color w:val="222222"/>
+          <w:shd w:val="clear" w:color="auto" w:fill="FFFFFF"/>
+        </w:rPr>
+        <w:t>peer reviewed</w:t>
+      </w:r>
+      <w:proofErr w:type="gramEnd"/>
+      <w:r>
+        <w:rPr>
+          <w:rFonts w:ascii="Times New Roman" w:eastAsia="Times New Roman" w:hAnsi="Times New Roman" w:cs="Times New Roman"/>
+          <w:color w:val="222222"/>
+          <w:shd w:val="clear" w:color="auto" w:fill="FFFFFF"/>
+        </w:rPr>
+        <w:t xml:space="preserve"> publication. Can the authors replace it with a </w:t>
+      </w:r>
+      <w:proofErr w:type="gramStart"/>
+      <w:r>
+        <w:rPr>
+          <w:rFonts w:ascii="Times New Roman" w:eastAsia="Times New Roman" w:hAnsi="Times New Roman" w:cs="Times New Roman"/>
+          <w:color w:val="222222"/>
+          <w:shd w:val="clear" w:color="auto" w:fill="FFFFFF"/>
+        </w:rPr>
+        <w:t>peer reviewed</w:t>
+      </w:r>
+      <w:proofErr w:type="gramEnd"/>
+      <w:r>
+        <w:rPr>
+          <w:rFonts w:ascii="Times New Roman" w:eastAsia="Times New Roman" w:hAnsi="Times New Roman" w:cs="Times New Roman"/>
+          <w:color w:val="222222"/>
+          <w:shd w:val="clear" w:color="auto" w:fill="FFFFFF"/>
+        </w:rPr>
+        <w:t xml:space="preserve"> publication?</w:t>
       </w:r>
     </w:p>
     <w:p>
@@ -268,7 +394,43 @@
           <w:color w:val="222222"/>
           <w:shd w:val="clear" w:color="auto" w:fill="FFFFFF"/>
         </w:rPr>
-        <w:t>3.      On page 11, end of first paragraph, "… allow for the flow …. developed": did the experimental setup involve flow straighteners at the 180deg bend? If not, the selected computational domain needs to be extended upstream, or a non-uniform/turbulent inlet condition needs to be applied.</w:t>
+        <w:t xml:space="preserve">3.      On page 11, end of first paragraph, "… allow for the </w:t>
+      </w:r>
+      <w:proofErr w:type="gramStart"/>
+      <w:r>
+        <w:rPr>
+          <w:rFonts w:ascii="Times New Roman" w:eastAsia="Times New Roman" w:hAnsi="Times New Roman" w:cs="Times New Roman"/>
+          <w:color w:val="222222"/>
+          <w:shd w:val="clear" w:color="auto" w:fill="FFFFFF"/>
+        </w:rPr>
+        <w:t>flow ….</w:t>
+      </w:r>
+      <w:proofErr w:type="gramEnd"/>
+      <w:r>
+        <w:rPr>
+          <w:rFonts w:ascii="Times New Roman" w:eastAsia="Times New Roman" w:hAnsi="Times New Roman" w:cs="Times New Roman"/>
+          <w:color w:val="222222"/>
+          <w:shd w:val="clear" w:color="auto" w:fill="FFFFFF"/>
+        </w:rPr>
+        <w:t xml:space="preserve"> </w:t>
+      </w:r>
+      <w:proofErr w:type="gramStart"/>
+      <w:r>
+        <w:rPr>
+          <w:rFonts w:ascii="Times New Roman" w:eastAsia="Times New Roman" w:hAnsi="Times New Roman" w:cs="Times New Roman"/>
+          <w:color w:val="222222"/>
+          <w:shd w:val="clear" w:color="auto" w:fill="FFFFFF"/>
+        </w:rPr>
+        <w:t>developed</w:t>
+      </w:r>
+      <w:proofErr w:type="gramEnd"/>
+      <w:r>
+        <w:rPr>
+          <w:rFonts w:ascii="Times New Roman" w:eastAsia="Times New Roman" w:hAnsi="Times New Roman" w:cs="Times New Roman"/>
+          <w:color w:val="222222"/>
+          <w:shd w:val="clear" w:color="auto" w:fill="FFFFFF"/>
+        </w:rPr>
+        <w:t>": did the experimental setup involve flow straighteners at the 180deg bend? If not, the selected computational domain needs to be extended upstream, or a non-uniform/turbulent inlet condition needs to be applied.</w:t>
       </w:r>
     </w:p>
     <w:p>
@@ -392,7 +554,25 @@
           <w:color w:val="222222"/>
           <w:shd w:val="clear" w:color="auto" w:fill="FFFFFF"/>
         </w:rPr>
-        <w:t>5.      On page 11, third paragraph: a sensitivity study of the aerosol concentration (100 mg/m3 selected) needs to be conducted as the experiment doesn't provide estimates. The selected concentration can be considered to be arbitrary.</w:t>
+        <w:t xml:space="preserve">5.      On page 11, third paragraph: a sensitivity study of the aerosol concentration (100 mg/m3 selected) needs to be </w:t>
+      </w:r>
+      <w:proofErr w:type="gramStart"/>
+      <w:r>
+        <w:rPr>
+          <w:rFonts w:ascii="Times New Roman" w:eastAsia="Times New Roman" w:hAnsi="Times New Roman" w:cs="Times New Roman"/>
+          <w:color w:val="222222"/>
+          <w:shd w:val="clear" w:color="auto" w:fill="FFFFFF"/>
+        </w:rPr>
+        <w:t>conducted</w:t>
+      </w:r>
+      <w:proofErr w:type="gramEnd"/>
+      <w:r>
+        <w:rPr>
+          <w:rFonts w:ascii="Times New Roman" w:eastAsia="Times New Roman" w:hAnsi="Times New Roman" w:cs="Times New Roman"/>
+          <w:color w:val="222222"/>
+          <w:shd w:val="clear" w:color="auto" w:fill="FFFFFF"/>
+        </w:rPr>
+        <w:t xml:space="preserve"> as the experiment doesn't provide estimates. The selected concentration can be considered to be arbitrary.</w:t>
       </w:r>
     </w:p>
     <w:p>
@@ -668,7 +848,25 @@
           <w:color w:val="0000FF"/>
           <w:shd w:val="clear" w:color="auto" w:fill="FFFFFF"/>
         </w:rPr>
-        <w:t>with the same scenario parameters as the Sippola Aerosol Deposition experiments. This allows for a direct comparison of the measured and predicted</w:t>
+        <w:t xml:space="preserve">with the same scenario parameters as the </w:t>
+      </w:r>
+      <w:proofErr w:type="spellStart"/>
+      <w:r>
+        <w:rPr>
+          <w:rFonts w:ascii="Times New Roman" w:eastAsia="Times New Roman" w:hAnsi="Times New Roman" w:cs="Times New Roman"/>
+          <w:color w:val="0000FF"/>
+          <w:shd w:val="clear" w:color="auto" w:fill="FFFFFF"/>
+        </w:rPr>
+        <w:t>Sippola</w:t>
+      </w:r>
+      <w:proofErr w:type="spellEnd"/>
+      <w:r>
+        <w:rPr>
+          <w:rFonts w:ascii="Times New Roman" w:eastAsia="Times New Roman" w:hAnsi="Times New Roman" w:cs="Times New Roman"/>
+          <w:color w:val="0000FF"/>
+          <w:shd w:val="clear" w:color="auto" w:fill="FFFFFF"/>
+        </w:rPr>
+        <w:t xml:space="preserve"> Aerosol Deposition experiments. This allows for a direct comparison of the measured and predicted</w:t>
       </w:r>
       <w:r>
         <w:rPr>
@@ -740,7 +938,25 @@
           <w:color w:val="0000FF"/>
           <w:shd w:val="clear" w:color="auto" w:fill="FFFFFF"/>
         </w:rPr>
-        <w:t xml:space="preserve"> Therefore, this study focuses on an initial validation step of quantifying the performance aerosol deposition in nonreacting conditions.</w:t>
+        <w:t xml:space="preserve"> Therefore, this study focuses on an initial validation step of quantifying the performance aerosol deposition in </w:t>
+      </w:r>
+      <w:proofErr w:type="spellStart"/>
+      <w:r>
+        <w:rPr>
+          <w:rFonts w:ascii="Times New Roman" w:eastAsia="Times New Roman" w:hAnsi="Times New Roman" w:cs="Times New Roman"/>
+          <w:color w:val="0000FF"/>
+          <w:shd w:val="clear" w:color="auto" w:fill="FFFFFF"/>
+        </w:rPr>
+        <w:t>nonreacting</w:t>
+      </w:r>
+      <w:proofErr w:type="spellEnd"/>
+      <w:r>
+        <w:rPr>
+          <w:rFonts w:ascii="Times New Roman" w:eastAsia="Times New Roman" w:hAnsi="Times New Roman" w:cs="Times New Roman"/>
+          <w:color w:val="0000FF"/>
+          <w:shd w:val="clear" w:color="auto" w:fill="FFFFFF"/>
+        </w:rPr>
+        <w:t xml:space="preserve"> conditions.</w:t>
       </w:r>
     </w:p>
     <w:p>
@@ -912,151 +1128,247 @@
           <w:color w:val="0000FF"/>
           <w:shd w:val="clear" w:color="auto" w:fill="FFFFFF"/>
         </w:rPr>
-        <w:t>air velocities on the aerosol concentration in the duct.</w:t>
+        <w:t xml:space="preserve">air velocities on the aerosol concentration in the duct. </w:t>
+      </w:r>
+    </w:p>
+    <w:p>
+      <w:pPr>
+        <w:rPr>
+          <w:rFonts w:ascii="Times New Roman" w:eastAsia="Times New Roman" w:hAnsi="Times New Roman" w:cs="Times New Roman"/>
+          <w:color w:val="222222"/>
+          <w:shd w:val="clear" w:color="auto" w:fill="FFFFFF"/>
+        </w:rPr>
+      </w:pPr>
+      <w:r>
+        <w:rPr>
+          <w:rFonts w:ascii="Times New Roman" w:eastAsia="Times New Roman" w:hAnsi="Times New Roman" w:cs="Times New Roman"/>
+          <w:color w:val="222222"/>
+        </w:rPr>
+        <w:br/>
+      </w:r>
+      <w:r>
+        <w:rPr>
+          <w:rFonts w:ascii="Times New Roman" w:eastAsia="Times New Roman" w:hAnsi="Times New Roman" w:cs="Times New Roman"/>
+          <w:color w:val="222222"/>
+          <w:shd w:val="clear" w:color="auto" w:fill="FFFFFF"/>
+        </w:rPr>
+        <w:t>10.     On page 20, Fig. 10: why are the profiles not symmetric? Is velocity affected by aerosol deposition?</w:t>
+      </w:r>
+      <w:r>
+        <w:rPr>
+          <w:rFonts w:ascii="Times New Roman" w:eastAsia="Times New Roman" w:hAnsi="Times New Roman" w:cs="Times New Roman"/>
+          <w:color w:val="222222"/>
+        </w:rPr>
+        <w:br/>
+      </w:r>
+      <w:r>
+        <w:rPr>
+          <w:rFonts w:ascii="Times New Roman" w:eastAsia="Times New Roman" w:hAnsi="Times New Roman" w:cs="Times New Roman"/>
+          <w:color w:val="222222"/>
+        </w:rPr>
+        <w:br/>
+      </w:r>
+      <w:r>
+        <w:rPr>
+          <w:rFonts w:ascii="Times New Roman" w:eastAsia="Times New Roman" w:hAnsi="Times New Roman" w:cs="Times New Roman"/>
+          <w:color w:val="222222"/>
+        </w:rPr>
+        <w:br/>
+      </w:r>
+      <w:r>
+        <w:rPr>
+          <w:rFonts w:ascii="Times New Roman" w:eastAsia="Times New Roman" w:hAnsi="Times New Roman" w:cs="Times New Roman"/>
+          <w:color w:val="222222"/>
+          <w:shd w:val="clear" w:color="auto" w:fill="FFFFFF"/>
+        </w:rPr>
+        <w:t>Comments from the Editor in Chief:</w:t>
+      </w:r>
+      <w:r>
+        <w:rPr>
+          <w:rFonts w:ascii="Times New Roman" w:eastAsia="Times New Roman" w:hAnsi="Times New Roman" w:cs="Times New Roman"/>
+          <w:color w:val="222222"/>
+        </w:rPr>
+        <w:br/>
+      </w:r>
+      <w:r>
+        <w:rPr>
+          <w:rFonts w:ascii="Times New Roman" w:eastAsia="Times New Roman" w:hAnsi="Times New Roman" w:cs="Times New Roman"/>
+          <w:color w:val="222222"/>
+          <w:shd w:val="clear" w:color="auto" w:fill="FFFFFF"/>
+        </w:rPr>
+        <w:t xml:space="preserve">Thank you for considering Fire Technology for publication of your manuscript. It is a nice </w:t>
+      </w:r>
+      <w:proofErr w:type="gramStart"/>
+      <w:r>
+        <w:rPr>
+          <w:rFonts w:ascii="Times New Roman" w:eastAsia="Times New Roman" w:hAnsi="Times New Roman" w:cs="Times New Roman"/>
+          <w:color w:val="222222"/>
+          <w:shd w:val="clear" w:color="auto" w:fill="FFFFFF"/>
+        </w:rPr>
+        <w:t>contributions</w:t>
+      </w:r>
+      <w:proofErr w:type="gramEnd"/>
+      <w:r>
+        <w:rPr>
+          <w:rFonts w:ascii="Times New Roman" w:eastAsia="Times New Roman" w:hAnsi="Times New Roman" w:cs="Times New Roman"/>
+          <w:color w:val="222222"/>
+          <w:shd w:val="clear" w:color="auto" w:fill="FFFFFF"/>
+        </w:rPr>
+        <w:t>. In your revised manuscript, please provide a detailed explanation of how you have addressed/rebutted each of the reviewers' comments and these comments too:</w:t>
+      </w:r>
+    </w:p>
+    <w:p>
+      <w:pPr>
+        <w:rPr>
+          <w:rFonts w:ascii="Times New Roman" w:eastAsia="Times New Roman" w:hAnsi="Times New Roman" w:cs="Times New Roman"/>
+          <w:color w:val="222222"/>
+          <w:shd w:val="clear" w:color="auto" w:fill="FFFFFF"/>
+        </w:rPr>
+      </w:pPr>
+      <w:r>
+        <w:rPr>
+          <w:rFonts w:ascii="Times New Roman" w:eastAsia="Times New Roman" w:hAnsi="Times New Roman" w:cs="Times New Roman"/>
+          <w:color w:val="222222"/>
+        </w:rPr>
+        <w:br/>
+      </w:r>
+      <w:r>
+        <w:rPr>
+          <w:rFonts w:ascii="Times New Roman" w:eastAsia="Times New Roman" w:hAnsi="Times New Roman" w:cs="Times New Roman"/>
+          <w:color w:val="222222"/>
+          <w:shd w:val="clear" w:color="auto" w:fill="FFFFFF"/>
+        </w:rPr>
+        <w:t xml:space="preserve">- I would expect that the related journal publications of </w:t>
+      </w:r>
+      <w:proofErr w:type="spellStart"/>
+      <w:r>
+        <w:rPr>
+          <w:rFonts w:ascii="Times New Roman" w:eastAsia="Times New Roman" w:hAnsi="Times New Roman" w:cs="Times New Roman"/>
+          <w:color w:val="222222"/>
+          <w:shd w:val="clear" w:color="auto" w:fill="FFFFFF"/>
+        </w:rPr>
+        <w:t>Riahi</w:t>
+      </w:r>
+      <w:proofErr w:type="spellEnd"/>
+      <w:r>
+        <w:rPr>
+          <w:rFonts w:ascii="Times New Roman" w:eastAsia="Times New Roman" w:hAnsi="Times New Roman" w:cs="Times New Roman"/>
+          <w:color w:val="222222"/>
+          <w:shd w:val="clear" w:color="auto" w:fill="FFFFFF"/>
+        </w:rPr>
+        <w:t xml:space="preserve"> et al. would also be cited with a higher importance than the PhD thesis, which is not gone thought peer review and citation cannot be tracked. This includes 10.1007/s10694-012-0273-x.</w:t>
+      </w:r>
+    </w:p>
+    <w:p>
+      <w:pPr>
+        <w:rPr>
+          <w:rFonts w:ascii="Times New Roman" w:eastAsia="Times New Roman" w:hAnsi="Times New Roman" w:cs="Times New Roman"/>
+          <w:color w:val="222222"/>
+          <w:shd w:val="clear" w:color="auto" w:fill="FFFFFF"/>
+        </w:rPr>
+      </w:pPr>
+    </w:p>
+    <w:p>
+      <w:pPr>
+        <w:rPr>
+          <w:rFonts w:ascii="Times New Roman" w:eastAsia="Times New Roman" w:hAnsi="Times New Roman" w:cs="Times New Roman"/>
+          <w:color w:val="0000FF"/>
+          <w:shd w:val="clear" w:color="auto" w:fill="FFFFFF"/>
+        </w:rPr>
+      </w:pPr>
+      <w:r>
+        <w:rPr>
+          <w:rFonts w:ascii="Times New Roman" w:eastAsia="Times New Roman" w:hAnsi="Times New Roman" w:cs="Times New Roman"/>
+          <w:color w:val="0000FF"/>
+          <w:shd w:val="clear" w:color="auto" w:fill="FFFFFF"/>
+        </w:rPr>
+        <w:t xml:space="preserve">In the revised manuscript, the reference to </w:t>
+      </w:r>
+      <w:proofErr w:type="spellStart"/>
+      <w:r>
+        <w:rPr>
+          <w:rFonts w:ascii="Times New Roman" w:eastAsia="Times New Roman" w:hAnsi="Times New Roman" w:cs="Times New Roman"/>
+          <w:color w:val="0000FF"/>
+          <w:shd w:val="clear" w:color="auto" w:fill="FFFFFF"/>
+        </w:rPr>
+        <w:t>Riahi’s</w:t>
+      </w:r>
+      <w:proofErr w:type="spellEnd"/>
+      <w:r>
+        <w:rPr>
+          <w:rFonts w:ascii="Times New Roman" w:eastAsia="Times New Roman" w:hAnsi="Times New Roman" w:cs="Times New Roman"/>
+          <w:color w:val="0000FF"/>
+          <w:shd w:val="clear" w:color="auto" w:fill="FFFFFF"/>
+        </w:rPr>
+        <w:t xml:space="preserve"> work on soot deposition has been updated.</w:t>
+      </w:r>
+    </w:p>
+    <w:p>
+      <w:pPr>
+        <w:rPr>
+          <w:rFonts w:ascii="Times New Roman" w:eastAsia="Times New Roman" w:hAnsi="Times New Roman" w:cs="Times New Roman"/>
+          <w:color w:val="222222"/>
+          <w:shd w:val="clear" w:color="auto" w:fill="FFFFFF"/>
+        </w:rPr>
+      </w:pPr>
+      <w:r>
+        <w:rPr>
+          <w:rFonts w:ascii="Times New Roman" w:eastAsia="Times New Roman" w:hAnsi="Times New Roman" w:cs="Times New Roman"/>
+          <w:color w:val="222222"/>
+        </w:rPr>
+        <w:br/>
+      </w:r>
+      <w:r>
+        <w:rPr>
+          <w:rFonts w:ascii="Times New Roman" w:eastAsia="Times New Roman" w:hAnsi="Times New Roman" w:cs="Times New Roman"/>
+          <w:color w:val="222222"/>
+          <w:shd w:val="clear" w:color="auto" w:fill="FFFFFF"/>
+        </w:rPr>
+        <w:t>- An additional recent paper that is related to this work would be: "Smoke Damage Potentials in Industrial Fire Application</w:t>
       </w:r>
       <w:bookmarkStart w:id="0" w:name="_GoBack"/>
       <w:bookmarkEnd w:id="0"/>
       <w:r>
         <w:rPr>
           <w:rFonts w:ascii="Times New Roman" w:eastAsia="Times New Roman" w:hAnsi="Times New Roman" w:cs="Times New Roman"/>
-          <w:color w:val="0000FF"/>
-          <w:shd w:val="clear" w:color="auto" w:fill="FFFFFF"/>
-        </w:rPr>
-        <w:t xml:space="preserve"> </w:t>
-      </w:r>
-    </w:p>
-    <w:p>
-      <w:pPr>
-        <w:rPr>
-          <w:rFonts w:ascii="Times New Roman" w:eastAsia="Times New Roman" w:hAnsi="Times New Roman" w:cs="Times New Roman"/>
-          <w:color w:val="222222"/>
-          <w:shd w:val="clear" w:color="auto" w:fill="FFFFFF"/>
-        </w:rPr>
-      </w:pPr>
-      <w:r>
-        <w:rPr>
-          <w:rFonts w:ascii="Times New Roman" w:eastAsia="Times New Roman" w:hAnsi="Times New Roman" w:cs="Times New Roman"/>
-          <w:color w:val="222222"/>
-        </w:rPr>
-        <w:br/>
-      </w:r>
-      <w:r>
-        <w:rPr>
-          <w:rFonts w:ascii="Times New Roman" w:eastAsia="Times New Roman" w:hAnsi="Times New Roman" w:cs="Times New Roman"/>
-          <w:color w:val="222222"/>
-          <w:shd w:val="clear" w:color="auto" w:fill="FFFFFF"/>
-        </w:rPr>
-        <w:t>10.     On page 20, Fig. 10: why are the profiles not symmetric? Is velocity affected by aerosol deposition?</w:t>
-      </w:r>
-      <w:r>
-        <w:rPr>
-          <w:rFonts w:ascii="Times New Roman" w:eastAsia="Times New Roman" w:hAnsi="Times New Roman" w:cs="Times New Roman"/>
-          <w:color w:val="222222"/>
-        </w:rPr>
-        <w:br/>
-      </w:r>
-      <w:r>
-        <w:rPr>
-          <w:rFonts w:ascii="Times New Roman" w:eastAsia="Times New Roman" w:hAnsi="Times New Roman" w:cs="Times New Roman"/>
-          <w:color w:val="222222"/>
-        </w:rPr>
-        <w:br/>
-      </w:r>
-      <w:r>
-        <w:rPr>
-          <w:rFonts w:ascii="Times New Roman" w:eastAsia="Times New Roman" w:hAnsi="Times New Roman" w:cs="Times New Roman"/>
-          <w:color w:val="222222"/>
-        </w:rPr>
-        <w:br/>
-      </w:r>
-      <w:r>
-        <w:rPr>
-          <w:rFonts w:ascii="Times New Roman" w:eastAsia="Times New Roman" w:hAnsi="Times New Roman" w:cs="Times New Roman"/>
-          <w:color w:val="222222"/>
-          <w:shd w:val="clear" w:color="auto" w:fill="FFFFFF"/>
-        </w:rPr>
-        <w:t>Comments from the Editor in Chief:</w:t>
-      </w:r>
-      <w:r>
-        <w:rPr>
-          <w:rFonts w:ascii="Times New Roman" w:eastAsia="Times New Roman" w:hAnsi="Times New Roman" w:cs="Times New Roman"/>
-          <w:color w:val="222222"/>
-        </w:rPr>
-        <w:br/>
-      </w:r>
-      <w:r>
-        <w:rPr>
-          <w:rFonts w:ascii="Times New Roman" w:eastAsia="Times New Roman" w:hAnsi="Times New Roman" w:cs="Times New Roman"/>
-          <w:color w:val="222222"/>
-          <w:shd w:val="clear" w:color="auto" w:fill="FFFFFF"/>
-        </w:rPr>
-        <w:t>Thank you for considering Fire Technology for publication of your manuscript. It is a nice contributions. In your revised manuscript, please provide a detailed explanation of how you have addressed/rebutted each of the reviewers' comments and these comments too:</w:t>
-      </w:r>
-    </w:p>
-    <w:p>
-      <w:pPr>
-        <w:rPr>
-          <w:rFonts w:ascii="Times New Roman" w:eastAsia="Times New Roman" w:hAnsi="Times New Roman" w:cs="Times New Roman"/>
-          <w:color w:val="222222"/>
-          <w:shd w:val="clear" w:color="auto" w:fill="FFFFFF"/>
-        </w:rPr>
-      </w:pPr>
-      <w:r>
-        <w:rPr>
-          <w:rFonts w:ascii="Times New Roman" w:eastAsia="Times New Roman" w:hAnsi="Times New Roman" w:cs="Times New Roman"/>
-          <w:color w:val="222222"/>
-        </w:rPr>
-        <w:br/>
-      </w:r>
-      <w:r>
-        <w:rPr>
-          <w:rFonts w:ascii="Times New Roman" w:eastAsia="Times New Roman" w:hAnsi="Times New Roman" w:cs="Times New Roman"/>
-          <w:color w:val="222222"/>
-          <w:shd w:val="clear" w:color="auto" w:fill="FFFFFF"/>
-        </w:rPr>
-        <w:t>- I would expect that the related journal publications of Riahi et al. would also be cited with a higher importance than the PhD thesis, which is not gone thought peer review and citation cannot be tracked. This includes 10.1007/s10694-012-0273-x.</w:t>
-      </w:r>
-    </w:p>
-    <w:p>
-      <w:pPr>
-        <w:rPr>
-          <w:rFonts w:ascii="Times New Roman" w:eastAsia="Times New Roman" w:hAnsi="Times New Roman" w:cs="Times New Roman"/>
-          <w:color w:val="222222"/>
-          <w:shd w:val="clear" w:color="auto" w:fill="FFFFFF"/>
-        </w:rPr>
-      </w:pPr>
-    </w:p>
-    <w:p>
-      <w:pPr>
-        <w:rPr>
-          <w:rFonts w:ascii="Times New Roman" w:eastAsia="Times New Roman" w:hAnsi="Times New Roman" w:cs="Times New Roman"/>
-          <w:color w:val="222222"/>
-          <w:shd w:val="clear" w:color="auto" w:fill="FFFFFF"/>
-        </w:rPr>
-      </w:pPr>
-    </w:p>
-    <w:p>
-      <w:pPr>
-        <w:rPr>
-          <w:rFonts w:ascii="Times New Roman" w:eastAsia="Times New Roman" w:hAnsi="Times New Roman" w:cs="Times New Roman"/>
-          <w:color w:val="222222"/>
-          <w:shd w:val="clear" w:color="auto" w:fill="FFFFFF"/>
-        </w:rPr>
-      </w:pPr>
-      <w:r>
-        <w:rPr>
-          <w:rFonts w:ascii="Times New Roman" w:eastAsia="Times New Roman" w:hAnsi="Times New Roman" w:cs="Times New Roman"/>
-          <w:color w:val="222222"/>
-        </w:rPr>
-        <w:br/>
-      </w:r>
-      <w:r>
-        <w:rPr>
-          <w:rFonts w:ascii="Times New Roman" w:eastAsia="Times New Roman" w:hAnsi="Times New Roman" w:cs="Times New Roman"/>
-          <w:color w:val="222222"/>
-          <w:shd w:val="clear" w:color="auto" w:fill="FFFFFF"/>
-        </w:rPr>
-        <w:t>- An additional recent paper that is related to this work would be: "Smoke Damage Potentials in Industrial Fire Applications" (10.1007/s10694-013-0358-1). Please consider including it.</w:t>
+          <w:color w:val="222222"/>
+          <w:shd w:val="clear" w:color="auto" w:fill="FFFFFF"/>
+        </w:rPr>
+        <w:t>s" (10.1007/s10694-013-0358-1). Please consider including it.</w:t>
+      </w:r>
+    </w:p>
+    <w:p>
+      <w:pPr>
+        <w:rPr>
+          <w:rFonts w:ascii="Times New Roman" w:eastAsia="Times New Roman" w:hAnsi="Times New Roman" w:cs="Times New Roman"/>
+          <w:color w:val="222222"/>
+          <w:shd w:val="clear" w:color="auto" w:fill="FFFFFF"/>
+        </w:rPr>
+      </w:pPr>
+    </w:p>
+    <w:p>
+      <w:pPr>
+        <w:rPr>
+          <w:rFonts w:ascii="Times New Roman" w:eastAsia="Times New Roman" w:hAnsi="Times New Roman" w:cs="Times New Roman"/>
+          <w:color w:val="0000FF"/>
+          <w:shd w:val="clear" w:color="auto" w:fill="FFFFFF"/>
+        </w:rPr>
+      </w:pPr>
+      <w:r>
+        <w:rPr>
+          <w:rFonts w:ascii="Times New Roman" w:eastAsia="Times New Roman" w:hAnsi="Times New Roman" w:cs="Times New Roman"/>
+          <w:color w:val="0000FF"/>
+          <w:shd w:val="clear" w:color="auto" w:fill="FFFFFF"/>
+        </w:rPr>
+        <w:t>This reference has been added</w:t>
+      </w:r>
+      <w:r>
+        <w:rPr>
+          <w:rFonts w:ascii="Times New Roman" w:eastAsia="Times New Roman" w:hAnsi="Times New Roman" w:cs="Times New Roman"/>
+          <w:color w:val="0000FF"/>
+          <w:shd w:val="clear" w:color="auto" w:fill="FFFFFF"/>
+        </w:rPr>
+        <w:t xml:space="preserve"> to the revised manuscript as related work.</w:t>
       </w:r>
     </w:p>
     <w:p>

</xml_diff>

<commit_message>
Aerosol Paper: Add action items
</commit_message>
<xml_diff>
--- a/Papers/Aerosol_Deposition/Comments_from_Reviewers/Response_to_Reviewers.docx
+++ b/Papers/Aerosol_Deposition/Comments_from_Reviewers/Response_to_Reviewers.docx
@@ -32,8 +32,7 @@
       <w:pPr>
         <w:rPr>
           <w:rFonts w:ascii="Times New Roman" w:eastAsia="Times New Roman" w:hAnsi="Times New Roman" w:cs="Times New Roman"/>
-          <w:color w:val="222222"/>
-          <w:shd w:val="clear" w:color="auto" w:fill="FFFFFF"/>
+          <w:color w:val="FF0000"/>
         </w:rPr>
       </w:pPr>
       <w:r>
@@ -58,39 +57,14 @@
           <w:color w:val="222222"/>
           <w:shd w:val="clear" w:color="auto" w:fill="FFFFFF"/>
         </w:rPr>
-        <w:t xml:space="preserve"> the paper is very useful and valuable to the fire science community. One of the important factors that </w:t>
-      </w:r>
-      <w:proofErr w:type="gramStart"/>
-      <w:r>
-        <w:rPr>
-          <w:rFonts w:ascii="Times New Roman" w:eastAsia="Times New Roman" w:hAnsi="Times New Roman" w:cs="Times New Roman"/>
-          <w:color w:val="222222"/>
-          <w:shd w:val="clear" w:color="auto" w:fill="FFFFFF"/>
-        </w:rPr>
-        <w:t>needs</w:t>
-      </w:r>
-      <w:proofErr w:type="gramEnd"/>
-      <w:r>
-        <w:rPr>
-          <w:rFonts w:ascii="Times New Roman" w:eastAsia="Times New Roman" w:hAnsi="Times New Roman" w:cs="Times New Roman"/>
-          <w:color w:val="222222"/>
-          <w:shd w:val="clear" w:color="auto" w:fill="FFFFFF"/>
-        </w:rPr>
-        <w:t xml:space="preserve"> to be considered is the method that numbers and data are presented. On most of the plots, data points are not very clear and there are no error bars for the measured and calculated points. It is very important to take those errors mentioned in the paper into account when presenting the data points.</w:t>
-      </w:r>
-      <w:r>
-        <w:rPr>
-          <w:rFonts w:ascii="Times New Roman" w:eastAsia="Times New Roman" w:hAnsi="Times New Roman" w:cs="Times New Roman"/>
-          <w:color w:val="222222"/>
-        </w:rPr>
-        <w:br/>
-      </w:r>
-      <w:r>
-        <w:rPr>
-          <w:rFonts w:ascii="Times New Roman" w:eastAsia="Times New Roman" w:hAnsi="Times New Roman" w:cs="Times New Roman"/>
-          <w:color w:val="222222"/>
-        </w:rPr>
-        <w:br/>
+        <w:t xml:space="preserve"> the paper is very useful and valuable to the fire science community. One of the important factors that needs to be considered is the method that numbers and data are presented. On most of the plots, data points are not very clear and there are no error bars for the measured and calculated points. It is very important to take those errors mentioned in the paper into account when presenting the data points.</w:t>
+      </w:r>
+      <w:r>
+        <w:rPr>
+          <w:rFonts w:ascii="Times New Roman" w:eastAsia="Times New Roman" w:hAnsi="Times New Roman" w:cs="Times New Roman"/>
+          <w:color w:val="222222"/>
+        </w:rPr>
+        <w:t xml:space="preserve"> </w:t>
       </w:r>
       <w:r>
         <w:rPr>
@@ -117,67 +91,54 @@
       <w:r>
         <w:rPr>
           <w:rFonts w:ascii="Times New Roman" w:eastAsia="Times New Roman" w:hAnsi="Times New Roman" w:cs="Times New Roman"/>
-          <w:color w:val="222222"/>
-        </w:rPr>
-        <w:br/>
-      </w:r>
-      <w:r>
-        <w:rPr>
-          <w:rFonts w:ascii="Times New Roman" w:eastAsia="Times New Roman" w:hAnsi="Times New Roman" w:cs="Times New Roman"/>
-          <w:color w:val="222222"/>
-        </w:rPr>
-        <w:br/>
-      </w:r>
-      <w:r>
-        <w:rPr>
-          <w:rFonts w:ascii="Times New Roman" w:eastAsia="Times New Roman" w:hAnsi="Times New Roman" w:cs="Times New Roman"/>
-          <w:color w:val="222222"/>
-        </w:rPr>
-        <w:br/>
-      </w:r>
-      <w:r>
-        <w:rPr>
-          <w:rFonts w:ascii="Times New Roman" w:eastAsia="Times New Roman" w:hAnsi="Times New Roman" w:cs="Times New Roman"/>
-          <w:color w:val="222222"/>
-          <w:shd w:val="clear" w:color="auto" w:fill="FFFFFF"/>
-        </w:rPr>
-        <w:t>Reviewer #2: In this study soot deposition on surfaces is modeled with FDS. Three deposition mechanisms are discussed and introduced into the FDS code. A simple aerosol deposition experiment, that doesn't involve one of the deposition mechanisms (</w:t>
-      </w:r>
-      <w:proofErr w:type="spellStart"/>
-      <w:r>
-        <w:rPr>
-          <w:rFonts w:ascii="Times New Roman" w:eastAsia="Times New Roman" w:hAnsi="Times New Roman" w:cs="Times New Roman"/>
-          <w:color w:val="222222"/>
-          <w:shd w:val="clear" w:color="auto" w:fill="FFFFFF"/>
-        </w:rPr>
-        <w:t>thermophoretic</w:t>
-      </w:r>
-      <w:proofErr w:type="spellEnd"/>
-      <w:r>
-        <w:rPr>
-          <w:rFonts w:ascii="Times New Roman" w:eastAsia="Times New Roman" w:hAnsi="Times New Roman" w:cs="Times New Roman"/>
-          <w:color w:val="222222"/>
-          <w:shd w:val="clear" w:color="auto" w:fill="FFFFFF"/>
-        </w:rPr>
-        <w:t xml:space="preserve"> process), provides data for model validation. The study is simplified and, as the authors mention, needs to be eventually extended to include soot sources producing particles characteristic of fires. </w:t>
-      </w:r>
-      <w:proofErr w:type="spellStart"/>
-      <w:r>
-        <w:rPr>
-          <w:rFonts w:ascii="Times New Roman" w:eastAsia="Times New Roman" w:hAnsi="Times New Roman" w:cs="Times New Roman"/>
-          <w:color w:val="222222"/>
-          <w:shd w:val="clear" w:color="auto" w:fill="FFFFFF"/>
-        </w:rPr>
-        <w:t>Thermophoretic</w:t>
-      </w:r>
-      <w:proofErr w:type="spellEnd"/>
-      <w:r>
-        <w:rPr>
-          <w:rFonts w:ascii="Times New Roman" w:eastAsia="Times New Roman" w:hAnsi="Times New Roman" w:cs="Times New Roman"/>
-          <w:color w:val="222222"/>
-          <w:shd w:val="clear" w:color="auto" w:fill="FFFFFF"/>
-        </w:rPr>
-        <w:t xml:space="preserve"> deposition, which is an important phenomenon, should be validated before this model can be applied for practical applications.</w:t>
+          <w:color w:val="FF0000"/>
+        </w:rPr>
+        <w:t>ADD ERROR BARS TO PLOTS</w:t>
+      </w:r>
+    </w:p>
+    <w:p>
+      <w:pPr>
+        <w:rPr>
+          <w:rFonts w:ascii="Times New Roman" w:eastAsia="Times New Roman" w:hAnsi="Times New Roman" w:cs="Times New Roman"/>
+          <w:color w:val="222222"/>
+          <w:shd w:val="clear" w:color="auto" w:fill="FFFFFF"/>
+        </w:rPr>
+      </w:pPr>
+      <w:r>
+        <w:rPr>
+          <w:rFonts w:ascii="Times New Roman" w:eastAsia="Times New Roman" w:hAnsi="Times New Roman" w:cs="Times New Roman"/>
+          <w:color w:val="FF0000"/>
+        </w:rPr>
+        <w:t>DESCRIBE HOW ERROR IS QUANTIFIED</w:t>
+      </w:r>
+      <w:r>
+        <w:rPr>
+          <w:rFonts w:ascii="Times New Roman" w:eastAsia="Times New Roman" w:hAnsi="Times New Roman" w:cs="Times New Roman"/>
+          <w:color w:val="222222"/>
+        </w:rPr>
+        <w:br/>
+      </w:r>
+      <w:r>
+        <w:rPr>
+          <w:rFonts w:ascii="Times New Roman" w:eastAsia="Times New Roman" w:hAnsi="Times New Roman" w:cs="Times New Roman"/>
+          <w:color w:val="222222"/>
+        </w:rPr>
+        <w:br/>
+      </w:r>
+      <w:r>
+        <w:rPr>
+          <w:rFonts w:ascii="Times New Roman" w:eastAsia="Times New Roman" w:hAnsi="Times New Roman" w:cs="Times New Roman"/>
+          <w:color w:val="222222"/>
+        </w:rPr>
+        <w:br/>
+      </w:r>
+      <w:r>
+        <w:rPr>
+          <w:rFonts w:ascii="Times New Roman" w:eastAsia="Times New Roman" w:hAnsi="Times New Roman" w:cs="Times New Roman"/>
+          <w:color w:val="222222"/>
+          <w:shd w:val="clear" w:color="auto" w:fill="FFFFFF"/>
+        </w:rPr>
+        <w:t>Reviewer #2: In this study soot deposition on surfaces is modeled with FDS. Three deposition mechanisms are discussed and introduced into the FDS code. A simple aerosol deposition experiment, that doesn't involve one of the deposition mechanisms (thermophoretic process), provides data for model validation. The study is simplified and, as the authors mention, needs to be eventually extended to include soot sources producing particles characteristic of fires. Thermophoretic deposition, which is an important phenomenon, should be validated before this model can be applied for practical applications.</w:t>
       </w:r>
       <w:r>
         <w:rPr>
@@ -221,43 +182,7 @@
           <w:color w:val="222222"/>
           <w:shd w:val="clear" w:color="auto" w:fill="FFFFFF"/>
         </w:rPr>
-        <w:t xml:space="preserve">1.      On page 3, first paragraph, "Soot </w:t>
-      </w:r>
-      <w:proofErr w:type="gramStart"/>
-      <w:r>
-        <w:rPr>
-          <w:rFonts w:ascii="Times New Roman" w:eastAsia="Times New Roman" w:hAnsi="Times New Roman" w:cs="Times New Roman"/>
-          <w:color w:val="222222"/>
-          <w:shd w:val="clear" w:color="auto" w:fill="FFFFFF"/>
-        </w:rPr>
-        <w:t>agglomeration ….</w:t>
-      </w:r>
-      <w:proofErr w:type="gramEnd"/>
-      <w:r>
-        <w:rPr>
-          <w:rFonts w:ascii="Times New Roman" w:eastAsia="Times New Roman" w:hAnsi="Times New Roman" w:cs="Times New Roman"/>
-          <w:color w:val="222222"/>
-          <w:shd w:val="clear" w:color="auto" w:fill="FFFFFF"/>
-        </w:rPr>
-        <w:t xml:space="preserve"> </w:t>
-      </w:r>
-      <w:proofErr w:type="gramStart"/>
-      <w:r>
-        <w:rPr>
-          <w:rFonts w:ascii="Times New Roman" w:eastAsia="Times New Roman" w:hAnsi="Times New Roman" w:cs="Times New Roman"/>
-          <w:color w:val="222222"/>
-          <w:shd w:val="clear" w:color="auto" w:fill="FFFFFF"/>
-        </w:rPr>
-        <w:t>deposition</w:t>
-      </w:r>
-      <w:proofErr w:type="gramEnd"/>
-      <w:r>
-        <w:rPr>
-          <w:rFonts w:ascii="Times New Roman" w:eastAsia="Times New Roman" w:hAnsi="Times New Roman" w:cs="Times New Roman"/>
-          <w:color w:val="222222"/>
-          <w:shd w:val="clear" w:color="auto" w:fill="FFFFFF"/>
-        </w:rPr>
-        <w:t xml:space="preserve"> rates": does this phenomenon occur outside the fire, i.e. the hot region? Can the authors provide a reference(s) in support of this claim? The references will help differentiate between agglomeration mechanisms in soot models included in combustion modeling and the agglomeration of "cold" soot transported outside fires.</w:t>
+        <w:t>1.      On page 3, first paragraph, "Soot agglomeration …. deposition rates": does this phenomenon occur outside the fire, i.e. the hot region? Can the authors provide a reference(s) in support of this claim? The references will help differentiate between agglomeration mechanisms in soot models included in combustion modeling and the agglomeration of "cold" soot transported outside fires.</w:t>
       </w:r>
     </w:p>
     <w:p>
@@ -307,43 +232,7 @@
           <w:color w:val="222222"/>
           <w:shd w:val="clear" w:color="auto" w:fill="FFFFFF"/>
         </w:rPr>
-        <w:t xml:space="preserve">2.      On page 3, second paragraph: Ref 3 is not a </w:t>
-      </w:r>
-      <w:proofErr w:type="gramStart"/>
-      <w:r>
-        <w:rPr>
-          <w:rFonts w:ascii="Times New Roman" w:eastAsia="Times New Roman" w:hAnsi="Times New Roman" w:cs="Times New Roman"/>
-          <w:color w:val="222222"/>
-          <w:shd w:val="clear" w:color="auto" w:fill="FFFFFF"/>
-        </w:rPr>
-        <w:t>peer reviewed</w:t>
-      </w:r>
-      <w:proofErr w:type="gramEnd"/>
-      <w:r>
-        <w:rPr>
-          <w:rFonts w:ascii="Times New Roman" w:eastAsia="Times New Roman" w:hAnsi="Times New Roman" w:cs="Times New Roman"/>
-          <w:color w:val="222222"/>
-          <w:shd w:val="clear" w:color="auto" w:fill="FFFFFF"/>
-        </w:rPr>
-        <w:t xml:space="preserve"> publication. Can the authors replace it with a </w:t>
-      </w:r>
-      <w:proofErr w:type="gramStart"/>
-      <w:r>
-        <w:rPr>
-          <w:rFonts w:ascii="Times New Roman" w:eastAsia="Times New Roman" w:hAnsi="Times New Roman" w:cs="Times New Roman"/>
-          <w:color w:val="222222"/>
-          <w:shd w:val="clear" w:color="auto" w:fill="FFFFFF"/>
-        </w:rPr>
-        <w:t>peer reviewed</w:t>
-      </w:r>
-      <w:proofErr w:type="gramEnd"/>
-      <w:r>
-        <w:rPr>
-          <w:rFonts w:ascii="Times New Roman" w:eastAsia="Times New Roman" w:hAnsi="Times New Roman" w:cs="Times New Roman"/>
-          <w:color w:val="222222"/>
-          <w:shd w:val="clear" w:color="auto" w:fill="FFFFFF"/>
-        </w:rPr>
-        <w:t xml:space="preserve"> publication?</w:t>
+        <w:t>2.      On page 3, second paragraph: Ref 3 is not a peer reviewed publication. Can the authors replace it with a peer reviewed publication?</w:t>
       </w:r>
     </w:p>
     <w:p>
@@ -394,43 +283,7 @@
           <w:color w:val="222222"/>
           <w:shd w:val="clear" w:color="auto" w:fill="FFFFFF"/>
         </w:rPr>
-        <w:t xml:space="preserve">3.      On page 11, end of first paragraph, "… allow for the </w:t>
-      </w:r>
-      <w:proofErr w:type="gramStart"/>
-      <w:r>
-        <w:rPr>
-          <w:rFonts w:ascii="Times New Roman" w:eastAsia="Times New Roman" w:hAnsi="Times New Roman" w:cs="Times New Roman"/>
-          <w:color w:val="222222"/>
-          <w:shd w:val="clear" w:color="auto" w:fill="FFFFFF"/>
-        </w:rPr>
-        <w:t>flow ….</w:t>
-      </w:r>
-      <w:proofErr w:type="gramEnd"/>
-      <w:r>
-        <w:rPr>
-          <w:rFonts w:ascii="Times New Roman" w:eastAsia="Times New Roman" w:hAnsi="Times New Roman" w:cs="Times New Roman"/>
-          <w:color w:val="222222"/>
-          <w:shd w:val="clear" w:color="auto" w:fill="FFFFFF"/>
-        </w:rPr>
-        <w:t xml:space="preserve"> </w:t>
-      </w:r>
-      <w:proofErr w:type="gramStart"/>
-      <w:r>
-        <w:rPr>
-          <w:rFonts w:ascii="Times New Roman" w:eastAsia="Times New Roman" w:hAnsi="Times New Roman" w:cs="Times New Roman"/>
-          <w:color w:val="222222"/>
-          <w:shd w:val="clear" w:color="auto" w:fill="FFFFFF"/>
-        </w:rPr>
-        <w:t>developed</w:t>
-      </w:r>
-      <w:proofErr w:type="gramEnd"/>
-      <w:r>
-        <w:rPr>
-          <w:rFonts w:ascii="Times New Roman" w:eastAsia="Times New Roman" w:hAnsi="Times New Roman" w:cs="Times New Roman"/>
-          <w:color w:val="222222"/>
-          <w:shd w:val="clear" w:color="auto" w:fill="FFFFFF"/>
-        </w:rPr>
-        <w:t>": did the experimental setup involve flow straighteners at the 180deg bend? If not, the selected computational domain needs to be extended upstream, or a non-uniform/turbulent inlet condition needs to be applied.</w:t>
+        <w:t>3.      On page 11, end of first paragraph, "… allow for the flow …. developed": did the experimental setup involve flow straighteners at the 180deg bend? If not, the selected computational domain needs to be extended upstream, or a non-uniform/turbulent inlet condition needs to be applied.</w:t>
       </w:r>
     </w:p>
     <w:p>
@@ -503,6 +356,22 @@
       <w:r>
         <w:rPr>
           <w:rFonts w:ascii="Times New Roman" w:eastAsia="Times New Roman" w:hAnsi="Times New Roman" w:cs="Times New Roman"/>
+          <w:color w:val="FF0000"/>
+        </w:rPr>
+        <w:t>ADD GRID SENSITIVITY DISCUSSION AND FIGURE</w:t>
+      </w:r>
+    </w:p>
+    <w:p>
+      <w:pPr>
+        <w:rPr>
+          <w:rFonts w:ascii="Times New Roman" w:eastAsia="Times New Roman" w:hAnsi="Times New Roman" w:cs="Times New Roman"/>
+          <w:color w:val="222222"/>
+          <w:shd w:val="clear" w:color="auto" w:fill="FFFFFF"/>
+        </w:rPr>
+      </w:pPr>
+      <w:r>
+        <w:rPr>
+          <w:rFonts w:ascii="Times New Roman" w:eastAsia="Times New Roman" w:hAnsi="Times New Roman" w:cs="Times New Roman"/>
           <w:color w:val="222222"/>
           <w:shd w:val="clear" w:color="auto" w:fill="FFFFFF"/>
         </w:rPr>
@@ -554,26 +423,56 @@
           <w:color w:val="222222"/>
           <w:shd w:val="clear" w:color="auto" w:fill="FFFFFF"/>
         </w:rPr>
-        <w:t xml:space="preserve">5.      On page 11, third paragraph: a sensitivity study of the aerosol concentration (100 mg/m3 selected) needs to be </w:t>
-      </w:r>
-      <w:proofErr w:type="gramStart"/>
-      <w:r>
-        <w:rPr>
-          <w:rFonts w:ascii="Times New Roman" w:eastAsia="Times New Roman" w:hAnsi="Times New Roman" w:cs="Times New Roman"/>
-          <w:color w:val="222222"/>
-          <w:shd w:val="clear" w:color="auto" w:fill="FFFFFF"/>
-        </w:rPr>
-        <w:t>conducted</w:t>
-      </w:r>
-      <w:proofErr w:type="gramEnd"/>
-      <w:r>
-        <w:rPr>
-          <w:rFonts w:ascii="Times New Roman" w:eastAsia="Times New Roman" w:hAnsi="Times New Roman" w:cs="Times New Roman"/>
-          <w:color w:val="222222"/>
-          <w:shd w:val="clear" w:color="auto" w:fill="FFFFFF"/>
-        </w:rPr>
-        <w:t xml:space="preserve"> as the experiment doesn't provide estimates. The selected concentration can be considered to be arbitrary.</w:t>
-      </w:r>
+        <w:t>5.      On page 11, third paragraph: a sensitivity study of the aerosol concentration (100 mg/m3 selected) needs to be conducted as the experiment doesn't provide estimates. The selected concentration can be considered to be arbitrary.</w:t>
+      </w:r>
+    </w:p>
+    <w:p>
+      <w:pPr>
+        <w:rPr>
+          <w:rFonts w:ascii="Times New Roman" w:eastAsia="Times New Roman" w:hAnsi="Times New Roman" w:cs="Times New Roman"/>
+          <w:color w:val="222222"/>
+          <w:shd w:val="clear" w:color="auto" w:fill="FFFFFF"/>
+        </w:rPr>
+      </w:pPr>
+    </w:p>
+    <w:p>
+      <w:pPr>
+        <w:rPr>
+          <w:rFonts w:ascii="Times New Roman" w:eastAsia="Times New Roman" w:hAnsi="Times New Roman" w:cs="Times New Roman"/>
+          <w:color w:val="222222"/>
+          <w:shd w:val="clear" w:color="auto" w:fill="FFFFFF"/>
+        </w:rPr>
+      </w:pPr>
+      <w:r>
+        <w:rPr>
+          <w:rFonts w:ascii="Times New Roman" w:eastAsia="Times New Roman" w:hAnsi="Times New Roman" w:cs="Times New Roman"/>
+          <w:color w:val="FF0000"/>
+        </w:rPr>
+        <w:t xml:space="preserve">ADD </w:t>
+      </w:r>
+      <w:r>
+        <w:rPr>
+          <w:rFonts w:ascii="Times New Roman" w:eastAsia="Times New Roman" w:hAnsi="Times New Roman" w:cs="Times New Roman"/>
+          <w:color w:val="FF0000"/>
+        </w:rPr>
+        <w:t>CONCENTRATION</w:t>
+      </w:r>
+      <w:r>
+        <w:rPr>
+          <w:rFonts w:ascii="Times New Roman" w:eastAsia="Times New Roman" w:hAnsi="Times New Roman" w:cs="Times New Roman"/>
+          <w:color w:val="FF0000"/>
+        </w:rPr>
+        <w:t xml:space="preserve"> SENSITIVITY DISCUSSION AND FIGURE</w:t>
+      </w:r>
+    </w:p>
+    <w:p>
+      <w:pPr>
+        <w:rPr>
+          <w:rFonts w:ascii="Times New Roman" w:eastAsia="Times New Roman" w:hAnsi="Times New Roman" w:cs="Times New Roman"/>
+          <w:color w:val="222222"/>
+          <w:shd w:val="clear" w:color="auto" w:fill="FFFFFF"/>
+        </w:rPr>
+      </w:pPr>
     </w:p>
     <w:p>
       <w:pPr>
@@ -672,6 +571,54 @@
       <w:pPr>
         <w:rPr>
           <w:rFonts w:ascii="Times New Roman" w:eastAsia="Times New Roman" w:hAnsi="Times New Roman" w:cs="Times New Roman"/>
+          <w:color w:val="222222"/>
+          <w:shd w:val="clear" w:color="auto" w:fill="FFFFFF"/>
+        </w:rPr>
+      </w:pPr>
+    </w:p>
+    <w:p>
+      <w:pPr>
+        <w:rPr>
+          <w:rFonts w:ascii="Times New Roman" w:eastAsia="Times New Roman" w:hAnsi="Times New Roman" w:cs="Times New Roman"/>
+          <w:color w:val="222222"/>
+          <w:shd w:val="clear" w:color="auto" w:fill="FFFFFF"/>
+        </w:rPr>
+      </w:pPr>
+      <w:r>
+        <w:rPr>
+          <w:rFonts w:ascii="Times New Roman" w:eastAsia="Times New Roman" w:hAnsi="Times New Roman" w:cs="Times New Roman"/>
+          <w:color w:val="FF0000"/>
+        </w:rPr>
+        <w:t xml:space="preserve">ADD </w:t>
+      </w:r>
+      <w:r>
+        <w:rPr>
+          <w:rFonts w:ascii="Times New Roman" w:eastAsia="Times New Roman" w:hAnsi="Times New Roman" w:cs="Times New Roman"/>
+          <w:color w:val="FF0000"/>
+        </w:rPr>
+        <w:t xml:space="preserve">MECHANISM </w:t>
+      </w:r>
+      <w:r>
+        <w:rPr>
+          <w:rFonts w:ascii="Times New Roman" w:eastAsia="Times New Roman" w:hAnsi="Times New Roman" w:cs="Times New Roman"/>
+          <w:color w:val="FF0000"/>
+        </w:rPr>
+        <w:t>SENSITIVITY DISCUSSION AND FIGURE</w:t>
+      </w:r>
+    </w:p>
+    <w:p>
+      <w:pPr>
+        <w:rPr>
+          <w:rFonts w:ascii="Times New Roman" w:eastAsia="Times New Roman" w:hAnsi="Times New Roman" w:cs="Times New Roman"/>
+          <w:color w:val="222222"/>
+          <w:shd w:val="clear" w:color="auto" w:fill="FFFFFF"/>
+        </w:rPr>
+      </w:pPr>
+    </w:p>
+    <w:p>
+      <w:pPr>
+        <w:rPr>
+          <w:rFonts w:ascii="Times New Roman" w:eastAsia="Times New Roman" w:hAnsi="Times New Roman" w:cs="Times New Roman"/>
           <w:color w:val="0000FF"/>
           <w:shd w:val="clear" w:color="auto" w:fill="FFFFFF"/>
         </w:rPr>
@@ -796,545 +743,472 @@
       <w:pPr>
         <w:rPr>
           <w:rFonts w:ascii="Times New Roman" w:eastAsia="Times New Roman" w:hAnsi="Times New Roman" w:cs="Times New Roman"/>
-          <w:color w:val="0000FF"/>
-          <w:shd w:val="clear" w:color="auto" w:fill="FFFFFF"/>
-        </w:rPr>
-      </w:pPr>
-      <w:r>
-        <w:rPr>
-          <w:rFonts w:ascii="Times New Roman" w:eastAsia="Times New Roman" w:hAnsi="Times New Roman" w:cs="Times New Roman"/>
-          <w:color w:val="0000FF"/>
-          <w:shd w:val="clear" w:color="auto" w:fill="FFFFFF"/>
-        </w:rPr>
-        <w:t>XX</w:t>
-      </w:r>
-    </w:p>
-    <w:p>
-      <w:pPr>
-        <w:rPr>
-          <w:rFonts w:ascii="Times New Roman" w:eastAsia="Times New Roman" w:hAnsi="Times New Roman" w:cs="Times New Roman"/>
-          <w:color w:val="0000FF"/>
-          <w:shd w:val="clear" w:color="auto" w:fill="FFFFFF"/>
-        </w:rPr>
-      </w:pPr>
-    </w:p>
-    <w:p>
-      <w:pPr>
-        <w:rPr>
-          <w:rFonts w:ascii="Times New Roman" w:eastAsia="Times New Roman" w:hAnsi="Times New Roman" w:cs="Times New Roman"/>
-          <w:color w:val="0000FF"/>
-          <w:shd w:val="clear" w:color="auto" w:fill="FFFFFF"/>
-        </w:rPr>
-      </w:pPr>
-      <w:r>
-        <w:rPr>
-          <w:rFonts w:ascii="Times New Roman" w:eastAsia="Times New Roman" w:hAnsi="Times New Roman" w:cs="Times New Roman"/>
-          <w:color w:val="0000FF"/>
-          <w:shd w:val="clear" w:color="auto" w:fill="FFFFFF"/>
-        </w:rPr>
-        <w:t xml:space="preserve">Sixteen </w:t>
-      </w:r>
-      <w:r>
-        <w:rPr>
-          <w:rFonts w:ascii="Times New Roman" w:eastAsia="Times New Roman" w:hAnsi="Times New Roman" w:cs="Times New Roman"/>
-          <w:color w:val="0000FF"/>
-          <w:shd w:val="clear" w:color="auto" w:fill="FFFFFF"/>
-        </w:rPr>
-        <w:t xml:space="preserve">FDS cases were run </w:t>
-      </w:r>
-      <w:r>
-        <w:rPr>
-          <w:rFonts w:ascii="Times New Roman" w:eastAsia="Times New Roman" w:hAnsi="Times New Roman" w:cs="Times New Roman"/>
-          <w:color w:val="0000FF"/>
-          <w:shd w:val="clear" w:color="auto" w:fill="FFFFFF"/>
-        </w:rPr>
-        <w:t xml:space="preserve">with the same scenario parameters as the </w:t>
-      </w:r>
-      <w:proofErr w:type="spellStart"/>
-      <w:r>
-        <w:rPr>
-          <w:rFonts w:ascii="Times New Roman" w:eastAsia="Times New Roman" w:hAnsi="Times New Roman" w:cs="Times New Roman"/>
-          <w:color w:val="0000FF"/>
-          <w:shd w:val="clear" w:color="auto" w:fill="FFFFFF"/>
-        </w:rPr>
-        <w:t>Sippola</w:t>
-      </w:r>
-      <w:proofErr w:type="spellEnd"/>
-      <w:r>
-        <w:rPr>
-          <w:rFonts w:ascii="Times New Roman" w:eastAsia="Times New Roman" w:hAnsi="Times New Roman" w:cs="Times New Roman"/>
-          <w:color w:val="0000FF"/>
-          <w:shd w:val="clear" w:color="auto" w:fill="FFFFFF"/>
-        </w:rPr>
-        <w:t xml:space="preserve"> Aerosol Deposition experiments. This allows for a direct comparison of the measured and predicted</w:t>
-      </w:r>
-      <w:r>
-        <w:rPr>
-          <w:rFonts w:ascii="Times New Roman" w:eastAsia="Times New Roman" w:hAnsi="Times New Roman" w:cs="Times New Roman"/>
-          <w:color w:val="0000FF"/>
-          <w:shd w:val="clear" w:color="auto" w:fill="FFFFFF"/>
-        </w:rPr>
-        <w:t xml:space="preserve"> aerosol deposition velocities, and is part of the model validation process presented in this study. If </w:t>
-      </w:r>
-      <w:r>
-        <w:rPr>
-          <w:rFonts w:ascii="Times New Roman" w:eastAsia="Times New Roman" w:hAnsi="Times New Roman" w:cs="Times New Roman"/>
-          <w:color w:val="0000FF"/>
-          <w:shd w:val="clear" w:color="auto" w:fill="FFFFFF"/>
-        </w:rPr>
-        <w:t xml:space="preserve">model simulations </w:t>
-      </w:r>
-      <w:r>
-        <w:rPr>
-          <w:rFonts w:ascii="Times New Roman" w:eastAsia="Times New Roman" w:hAnsi="Times New Roman" w:cs="Times New Roman"/>
-          <w:color w:val="0000FF"/>
-          <w:shd w:val="clear" w:color="auto" w:fill="FFFFFF"/>
-        </w:rPr>
-        <w:t xml:space="preserve">were run outside of the </w:t>
-      </w:r>
-      <w:r>
-        <w:rPr>
-          <w:rFonts w:ascii="Times New Roman" w:eastAsia="Times New Roman" w:hAnsi="Times New Roman" w:cs="Times New Roman"/>
-          <w:color w:val="0000FF"/>
-          <w:shd w:val="clear" w:color="auto" w:fill="FFFFFF"/>
-        </w:rPr>
-        <w:t>experimental parameter ranges</w:t>
-      </w:r>
-      <w:r>
-        <w:rPr>
-          <w:rFonts w:ascii="Times New Roman" w:eastAsia="Times New Roman" w:hAnsi="Times New Roman" w:cs="Times New Roman"/>
-          <w:color w:val="0000FF"/>
-          <w:shd w:val="clear" w:color="auto" w:fill="FFFFFF"/>
-        </w:rPr>
-        <w:t xml:space="preserve"> (air</w:t>
-      </w:r>
-      <w:r>
-        <w:rPr>
-          <w:rFonts w:ascii="Times New Roman" w:eastAsia="Times New Roman" w:hAnsi="Times New Roman" w:cs="Times New Roman"/>
-          <w:color w:val="0000FF"/>
-          <w:shd w:val="clear" w:color="auto" w:fill="FFFFFF"/>
-        </w:rPr>
-        <w:t xml:space="preserve"> </w:t>
-      </w:r>
-      <w:r>
-        <w:rPr>
-          <w:rFonts w:ascii="Times New Roman" w:eastAsia="Times New Roman" w:hAnsi="Times New Roman" w:cs="Times New Roman"/>
-          <w:color w:val="0000FF"/>
-          <w:shd w:val="clear" w:color="auto" w:fill="FFFFFF"/>
-        </w:rPr>
-        <w:t>velocities of ~2 m/s to ~9 m/s)</w:t>
-      </w:r>
-      <w:r>
-        <w:rPr>
-          <w:rFonts w:ascii="Times New Roman" w:eastAsia="Times New Roman" w:hAnsi="Times New Roman" w:cs="Times New Roman"/>
-          <w:color w:val="0000FF"/>
-          <w:shd w:val="clear" w:color="auto" w:fill="FFFFFF"/>
-        </w:rPr>
-        <w:t>, this is part of the model prediction process, which requires the propagation of model uncertainty to quantify the uncertainty of the model predictions.</w:t>
-      </w:r>
-      <w:r>
-        <w:rPr>
-          <w:rFonts w:ascii="Times New Roman" w:eastAsia="Times New Roman" w:hAnsi="Times New Roman" w:cs="Times New Roman"/>
-          <w:color w:val="0000FF"/>
-          <w:shd w:val="clear" w:color="auto" w:fill="FFFFFF"/>
-        </w:rPr>
-        <w:t xml:space="preserve"> Therefore, this study focuses on an initial validation step of quantifying the performance aerosol deposition in </w:t>
-      </w:r>
-      <w:proofErr w:type="spellStart"/>
-      <w:r>
-        <w:rPr>
-          <w:rFonts w:ascii="Times New Roman" w:eastAsia="Times New Roman" w:hAnsi="Times New Roman" w:cs="Times New Roman"/>
-          <w:color w:val="0000FF"/>
-          <w:shd w:val="clear" w:color="auto" w:fill="FFFFFF"/>
-        </w:rPr>
-        <w:t>nonreacting</w:t>
-      </w:r>
-      <w:proofErr w:type="spellEnd"/>
-      <w:r>
-        <w:rPr>
-          <w:rFonts w:ascii="Times New Roman" w:eastAsia="Times New Roman" w:hAnsi="Times New Roman" w:cs="Times New Roman"/>
-          <w:color w:val="0000FF"/>
-          <w:shd w:val="clear" w:color="auto" w:fill="FFFFFF"/>
-        </w:rPr>
-        <w:t xml:space="preserve"> conditions.</w:t>
-      </w:r>
-    </w:p>
-    <w:p>
-      <w:pPr>
-        <w:rPr>
-          <w:rFonts w:ascii="Times New Roman" w:eastAsia="Times New Roman" w:hAnsi="Times New Roman" w:cs="Times New Roman"/>
-          <w:color w:val="222222"/>
-          <w:shd w:val="clear" w:color="auto" w:fill="FFFFFF"/>
-        </w:rPr>
-      </w:pPr>
-      <w:r>
-        <w:rPr>
-          <w:rFonts w:ascii="Times New Roman" w:eastAsia="Times New Roman" w:hAnsi="Times New Roman" w:cs="Times New Roman"/>
-          <w:color w:val="222222"/>
-        </w:rPr>
-        <w:br/>
-      </w:r>
-      <w:r>
-        <w:rPr>
-          <w:rFonts w:ascii="Times New Roman" w:eastAsia="Times New Roman" w:hAnsi="Times New Roman" w:cs="Times New Roman"/>
-          <w:color w:val="222222"/>
-          <w:shd w:val="clear" w:color="auto" w:fill="FFFFFF"/>
-        </w:rPr>
-        <w:t>9.      On page 19, Fig. 9: why are the concentrations at x = 0 different for the three cases? Wasn't 100 mg/m3 specified as the input? The assumption would be that the concentration at x = 0 was uniform.</w:t>
-      </w:r>
-    </w:p>
-    <w:p>
-      <w:pPr>
-        <w:rPr>
-          <w:rFonts w:ascii="Times New Roman" w:eastAsia="Times New Roman" w:hAnsi="Times New Roman" w:cs="Times New Roman"/>
-          <w:color w:val="222222"/>
-          <w:shd w:val="clear" w:color="auto" w:fill="FFFFFF"/>
-        </w:rPr>
-      </w:pPr>
-    </w:p>
-    <w:p>
-      <w:pPr>
-        <w:rPr>
-          <w:rFonts w:ascii="Times New Roman" w:eastAsia="Times New Roman" w:hAnsi="Times New Roman" w:cs="Times New Roman"/>
-          <w:color w:val="0000FF"/>
-          <w:shd w:val="clear" w:color="auto" w:fill="FFFFFF"/>
-        </w:rPr>
-      </w:pPr>
-      <w:r>
-        <w:rPr>
-          <w:rFonts w:ascii="Times New Roman" w:eastAsia="Times New Roman" w:hAnsi="Times New Roman" w:cs="Times New Roman"/>
-          <w:color w:val="0000FF"/>
-          <w:shd w:val="clear" w:color="auto" w:fill="FFFFFF"/>
-        </w:rPr>
-        <w:t>An aerosol concentration of 100 mg/m</w:t>
-      </w:r>
-      <w:r>
-        <w:rPr>
-          <w:rFonts w:ascii="Times New Roman" w:eastAsia="Times New Roman" w:hAnsi="Times New Roman" w:cs="Times New Roman"/>
-          <w:color w:val="0000FF"/>
-          <w:shd w:val="clear" w:color="auto" w:fill="FFFFFF"/>
-          <w:vertAlign w:val="superscript"/>
-        </w:rPr>
-        <w:t>3</w:t>
-      </w:r>
-      <w:r>
-        <w:rPr>
-          <w:rFonts w:ascii="Times New Roman" w:eastAsia="Times New Roman" w:hAnsi="Times New Roman" w:cs="Times New Roman"/>
-          <w:color w:val="0000FF"/>
-          <w:shd w:val="clear" w:color="auto" w:fill="FFFFFF"/>
-        </w:rPr>
-        <w:t xml:space="preserve"> was specified at the duct inlet, which includes 3</w:t>
-      </w:r>
-      <w:r>
-        <w:rPr>
-          <w:rFonts w:ascii="Times New Roman" w:eastAsia="Times New Roman" w:hAnsi="Times New Roman" w:cs="Times New Roman"/>
-          <w:color w:val="0000FF"/>
-          <w:shd w:val="clear" w:color="auto" w:fill="FFFFFF"/>
-        </w:rPr>
-        <w:t> </w:t>
-      </w:r>
-      <w:r>
-        <w:rPr>
-          <w:rFonts w:ascii="Times New Roman" w:eastAsia="Times New Roman" w:hAnsi="Times New Roman" w:cs="Times New Roman"/>
-          <w:color w:val="0000FF"/>
-          <w:shd w:val="clear" w:color="auto" w:fill="FFFFFF"/>
-        </w:rPr>
-        <w:t>m of duct length (about 20 duct diameters) upstream of the instrumented duct section</w:t>
-      </w:r>
-      <w:r>
-        <w:rPr>
-          <w:rFonts w:ascii="Times New Roman" w:eastAsia="Times New Roman" w:hAnsi="Times New Roman" w:cs="Times New Roman"/>
-          <w:color w:val="0000FF"/>
-          <w:shd w:val="clear" w:color="auto" w:fill="FFFFFF"/>
-        </w:rPr>
-        <w:t xml:space="preserve">. </w:t>
-      </w:r>
-      <w:r>
-        <w:rPr>
-          <w:rFonts w:ascii="Times New Roman" w:eastAsia="Times New Roman" w:hAnsi="Times New Roman" w:cs="Times New Roman"/>
-          <w:color w:val="0000FF"/>
-          <w:shd w:val="clear" w:color="auto" w:fill="FFFFFF"/>
-        </w:rPr>
-        <w:t xml:space="preserve">The measured aerosol concentrations were not given in the test reports; therefore, </w:t>
-      </w:r>
-      <w:r>
-        <w:rPr>
-          <w:rFonts w:ascii="Times New Roman" w:eastAsia="Times New Roman" w:hAnsi="Times New Roman" w:cs="Times New Roman"/>
-          <w:color w:val="0000FF"/>
-          <w:shd w:val="clear" w:color="auto" w:fill="FFFFFF"/>
-        </w:rPr>
-        <w:t>an aerosol concentration of 100 mg/m</w:t>
-      </w:r>
-      <w:r>
-        <w:rPr>
-          <w:rFonts w:ascii="Times New Roman" w:eastAsia="Times New Roman" w:hAnsi="Times New Roman" w:cs="Times New Roman"/>
-          <w:color w:val="0000FF"/>
-          <w:shd w:val="clear" w:color="auto" w:fill="FFFFFF"/>
-          <w:vertAlign w:val="superscript"/>
-        </w:rPr>
-        <w:t>3</w:t>
-      </w:r>
-      <w:r>
-        <w:rPr>
-          <w:rFonts w:ascii="Times New Roman" w:eastAsia="Times New Roman" w:hAnsi="Times New Roman" w:cs="Times New Roman"/>
-          <w:color w:val="0000FF"/>
-          <w:shd w:val="clear" w:color="auto" w:fill="FFFFFF"/>
-        </w:rPr>
-        <w:t xml:space="preserve"> was specified at the inlet (upstream) duct boundary.</w:t>
-      </w:r>
-      <w:r>
-        <w:rPr>
-          <w:rFonts w:ascii="Times New Roman" w:eastAsia="Times New Roman" w:hAnsi="Times New Roman" w:cs="Times New Roman"/>
-          <w:color w:val="0000FF"/>
-          <w:shd w:val="clear" w:color="auto" w:fill="FFFFFF"/>
-        </w:rPr>
-        <w:t xml:space="preserve"> Figure 9 </w:t>
-      </w:r>
-      <w:r>
-        <w:rPr>
-          <w:rFonts w:ascii="Times New Roman" w:eastAsia="Times New Roman" w:hAnsi="Times New Roman" w:cs="Times New Roman"/>
-          <w:color w:val="0000FF"/>
-          <w:shd w:val="clear" w:color="auto" w:fill="FFFFFF"/>
-        </w:rPr>
-        <w:t>indicates</w:t>
-      </w:r>
-      <w:r>
-        <w:rPr>
-          <w:rFonts w:ascii="Times New Roman" w:eastAsia="Times New Roman" w:hAnsi="Times New Roman" w:cs="Times New Roman"/>
-          <w:color w:val="0000FF"/>
-          <w:shd w:val="clear" w:color="auto" w:fill="FFFFFF"/>
-        </w:rPr>
-        <w:t xml:space="preserve"> the </w:t>
-      </w:r>
-      <w:r>
-        <w:rPr>
-          <w:rFonts w:ascii="Times New Roman" w:eastAsia="Times New Roman" w:hAnsi="Times New Roman" w:cs="Times New Roman"/>
-          <w:color w:val="0000FF"/>
-          <w:shd w:val="clear" w:color="auto" w:fill="FFFFFF"/>
-        </w:rPr>
-        <w:t xml:space="preserve">relative </w:t>
-      </w:r>
-      <w:r>
-        <w:rPr>
-          <w:rFonts w:ascii="Times New Roman" w:eastAsia="Times New Roman" w:hAnsi="Times New Roman" w:cs="Times New Roman"/>
-          <w:color w:val="0000FF"/>
-          <w:shd w:val="clear" w:color="auto" w:fill="FFFFFF"/>
-        </w:rPr>
-        <w:t xml:space="preserve">impact of the different particle sizes and </w:t>
-      </w:r>
-      <w:r>
-        <w:rPr>
-          <w:rFonts w:ascii="Times New Roman" w:eastAsia="Times New Roman" w:hAnsi="Times New Roman" w:cs="Times New Roman"/>
-          <w:color w:val="0000FF"/>
-          <w:shd w:val="clear" w:color="auto" w:fill="FFFFFF"/>
-        </w:rPr>
-        <w:t xml:space="preserve">air velocities on the aerosol concentration in the duct. </w:t>
-      </w:r>
-    </w:p>
-    <w:p>
-      <w:pPr>
-        <w:rPr>
-          <w:rFonts w:ascii="Times New Roman" w:eastAsia="Times New Roman" w:hAnsi="Times New Roman" w:cs="Times New Roman"/>
-          <w:color w:val="222222"/>
-          <w:shd w:val="clear" w:color="auto" w:fill="FFFFFF"/>
-        </w:rPr>
-      </w:pPr>
-      <w:r>
-        <w:rPr>
-          <w:rFonts w:ascii="Times New Roman" w:eastAsia="Times New Roman" w:hAnsi="Times New Roman" w:cs="Times New Roman"/>
-          <w:color w:val="222222"/>
-        </w:rPr>
-        <w:br/>
-      </w:r>
-      <w:r>
-        <w:rPr>
-          <w:rFonts w:ascii="Times New Roman" w:eastAsia="Times New Roman" w:hAnsi="Times New Roman" w:cs="Times New Roman"/>
-          <w:color w:val="222222"/>
-          <w:shd w:val="clear" w:color="auto" w:fill="FFFFFF"/>
-        </w:rPr>
-        <w:t>10.     On page 20, Fig. 10: why are the profiles not symmetric? Is velocity affected by aerosol deposition?</w:t>
-      </w:r>
-      <w:r>
-        <w:rPr>
-          <w:rFonts w:ascii="Times New Roman" w:eastAsia="Times New Roman" w:hAnsi="Times New Roman" w:cs="Times New Roman"/>
-          <w:color w:val="222222"/>
-        </w:rPr>
-        <w:br/>
-      </w:r>
-      <w:r>
-        <w:rPr>
-          <w:rFonts w:ascii="Times New Roman" w:eastAsia="Times New Roman" w:hAnsi="Times New Roman" w:cs="Times New Roman"/>
-          <w:color w:val="222222"/>
-        </w:rPr>
-        <w:br/>
-      </w:r>
-      <w:r>
-        <w:rPr>
-          <w:rFonts w:ascii="Times New Roman" w:eastAsia="Times New Roman" w:hAnsi="Times New Roman" w:cs="Times New Roman"/>
-          <w:color w:val="222222"/>
-        </w:rPr>
-        <w:br/>
-      </w:r>
-      <w:r>
-        <w:rPr>
-          <w:rFonts w:ascii="Times New Roman" w:eastAsia="Times New Roman" w:hAnsi="Times New Roman" w:cs="Times New Roman"/>
-          <w:color w:val="222222"/>
-          <w:shd w:val="clear" w:color="auto" w:fill="FFFFFF"/>
-        </w:rPr>
-        <w:t>Comments from the Editor in Chief:</w:t>
-      </w:r>
-      <w:r>
-        <w:rPr>
-          <w:rFonts w:ascii="Times New Roman" w:eastAsia="Times New Roman" w:hAnsi="Times New Roman" w:cs="Times New Roman"/>
-          <w:color w:val="222222"/>
-        </w:rPr>
-        <w:br/>
-      </w:r>
-      <w:r>
-        <w:rPr>
-          <w:rFonts w:ascii="Times New Roman" w:eastAsia="Times New Roman" w:hAnsi="Times New Roman" w:cs="Times New Roman"/>
-          <w:color w:val="222222"/>
-          <w:shd w:val="clear" w:color="auto" w:fill="FFFFFF"/>
-        </w:rPr>
-        <w:t xml:space="preserve">Thank you for considering Fire Technology for publication of your manuscript. It is a nice </w:t>
-      </w:r>
-      <w:proofErr w:type="gramStart"/>
-      <w:r>
-        <w:rPr>
-          <w:rFonts w:ascii="Times New Roman" w:eastAsia="Times New Roman" w:hAnsi="Times New Roman" w:cs="Times New Roman"/>
-          <w:color w:val="222222"/>
-          <w:shd w:val="clear" w:color="auto" w:fill="FFFFFF"/>
-        </w:rPr>
-        <w:t>contributions</w:t>
-      </w:r>
-      <w:proofErr w:type="gramEnd"/>
-      <w:r>
-        <w:rPr>
-          <w:rFonts w:ascii="Times New Roman" w:eastAsia="Times New Roman" w:hAnsi="Times New Roman" w:cs="Times New Roman"/>
-          <w:color w:val="222222"/>
-          <w:shd w:val="clear" w:color="auto" w:fill="FFFFFF"/>
-        </w:rPr>
-        <w:t>. In your revised manuscript, please provide a detailed explanation of how you have addressed/rebutted each of the reviewers' comments and these comments too:</w:t>
-      </w:r>
-    </w:p>
-    <w:p>
-      <w:pPr>
-        <w:rPr>
-          <w:rFonts w:ascii="Times New Roman" w:eastAsia="Times New Roman" w:hAnsi="Times New Roman" w:cs="Times New Roman"/>
-          <w:color w:val="222222"/>
-          <w:shd w:val="clear" w:color="auto" w:fill="FFFFFF"/>
-        </w:rPr>
-      </w:pPr>
-      <w:r>
-        <w:rPr>
-          <w:rFonts w:ascii="Times New Roman" w:eastAsia="Times New Roman" w:hAnsi="Times New Roman" w:cs="Times New Roman"/>
-          <w:color w:val="222222"/>
-        </w:rPr>
-        <w:br/>
-      </w:r>
-      <w:r>
-        <w:rPr>
-          <w:rFonts w:ascii="Times New Roman" w:eastAsia="Times New Roman" w:hAnsi="Times New Roman" w:cs="Times New Roman"/>
-          <w:color w:val="222222"/>
-          <w:shd w:val="clear" w:color="auto" w:fill="FFFFFF"/>
-        </w:rPr>
-        <w:t xml:space="preserve">- I would expect that the related journal publications of </w:t>
-      </w:r>
-      <w:proofErr w:type="spellStart"/>
-      <w:r>
-        <w:rPr>
-          <w:rFonts w:ascii="Times New Roman" w:eastAsia="Times New Roman" w:hAnsi="Times New Roman" w:cs="Times New Roman"/>
-          <w:color w:val="222222"/>
-          <w:shd w:val="clear" w:color="auto" w:fill="FFFFFF"/>
-        </w:rPr>
-        <w:t>Riahi</w:t>
-      </w:r>
-      <w:proofErr w:type="spellEnd"/>
-      <w:r>
-        <w:rPr>
-          <w:rFonts w:ascii="Times New Roman" w:eastAsia="Times New Roman" w:hAnsi="Times New Roman" w:cs="Times New Roman"/>
-          <w:color w:val="222222"/>
-          <w:shd w:val="clear" w:color="auto" w:fill="FFFFFF"/>
-        </w:rPr>
-        <w:t xml:space="preserve"> et al. would also be cited with a higher importance than the PhD thesis, which is not gone thought peer review and citation cannot be tracked. This includes 10.1007/s10694-012-0273-x.</w:t>
-      </w:r>
-    </w:p>
-    <w:p>
-      <w:pPr>
-        <w:rPr>
-          <w:rFonts w:ascii="Times New Roman" w:eastAsia="Times New Roman" w:hAnsi="Times New Roman" w:cs="Times New Roman"/>
-          <w:color w:val="222222"/>
-          <w:shd w:val="clear" w:color="auto" w:fill="FFFFFF"/>
-        </w:rPr>
-      </w:pPr>
-    </w:p>
-    <w:p>
-      <w:pPr>
-        <w:rPr>
-          <w:rFonts w:ascii="Times New Roman" w:eastAsia="Times New Roman" w:hAnsi="Times New Roman" w:cs="Times New Roman"/>
-          <w:color w:val="0000FF"/>
-          <w:shd w:val="clear" w:color="auto" w:fill="FFFFFF"/>
-        </w:rPr>
-      </w:pPr>
-      <w:r>
-        <w:rPr>
-          <w:rFonts w:ascii="Times New Roman" w:eastAsia="Times New Roman" w:hAnsi="Times New Roman" w:cs="Times New Roman"/>
-          <w:color w:val="0000FF"/>
-          <w:shd w:val="clear" w:color="auto" w:fill="FFFFFF"/>
-        </w:rPr>
-        <w:t xml:space="preserve">In the revised manuscript, the reference to </w:t>
-      </w:r>
-      <w:proofErr w:type="spellStart"/>
-      <w:r>
-        <w:rPr>
-          <w:rFonts w:ascii="Times New Roman" w:eastAsia="Times New Roman" w:hAnsi="Times New Roman" w:cs="Times New Roman"/>
-          <w:color w:val="0000FF"/>
-          <w:shd w:val="clear" w:color="auto" w:fill="FFFFFF"/>
-        </w:rPr>
-        <w:t>Riahi’s</w:t>
-      </w:r>
-      <w:proofErr w:type="spellEnd"/>
-      <w:r>
-        <w:rPr>
-          <w:rFonts w:ascii="Times New Roman" w:eastAsia="Times New Roman" w:hAnsi="Times New Roman" w:cs="Times New Roman"/>
-          <w:color w:val="0000FF"/>
-          <w:shd w:val="clear" w:color="auto" w:fill="FFFFFF"/>
-        </w:rPr>
-        <w:t xml:space="preserve"> work on soot deposition has been updated.</w:t>
-      </w:r>
-    </w:p>
-    <w:p>
-      <w:pPr>
-        <w:rPr>
-          <w:rFonts w:ascii="Times New Roman" w:eastAsia="Times New Roman" w:hAnsi="Times New Roman" w:cs="Times New Roman"/>
-          <w:color w:val="222222"/>
-          <w:shd w:val="clear" w:color="auto" w:fill="FFFFFF"/>
-        </w:rPr>
-      </w:pPr>
-      <w:r>
-        <w:rPr>
-          <w:rFonts w:ascii="Times New Roman" w:eastAsia="Times New Roman" w:hAnsi="Times New Roman" w:cs="Times New Roman"/>
-          <w:color w:val="222222"/>
-        </w:rPr>
-        <w:br/>
-      </w:r>
-      <w:r>
-        <w:rPr>
-          <w:rFonts w:ascii="Times New Roman" w:eastAsia="Times New Roman" w:hAnsi="Times New Roman" w:cs="Times New Roman"/>
-          <w:color w:val="222222"/>
-          <w:shd w:val="clear" w:color="auto" w:fill="FFFFFF"/>
-        </w:rPr>
-        <w:t>- An additional recent paper that is related to this work would be: "Smoke Damage Potentials in Industrial Fire Application</w:t>
+          <w:color w:val="222222"/>
+          <w:shd w:val="clear" w:color="auto" w:fill="FFFFFF"/>
+        </w:rPr>
+      </w:pPr>
+      <w:r>
+        <w:rPr>
+          <w:rFonts w:ascii="Times New Roman" w:eastAsia="Times New Roman" w:hAnsi="Times New Roman" w:cs="Times New Roman"/>
+          <w:color w:val="FF0000"/>
+        </w:rPr>
+        <w:t>DIVIDE PLOTS INTO SUBPLOTS</w:t>
       </w:r>
       <w:bookmarkStart w:id="0" w:name="_GoBack"/>
       <w:bookmarkEnd w:id="0"/>
-      <w:r>
-        <w:rPr>
-          <w:rFonts w:ascii="Times New Roman" w:eastAsia="Times New Roman" w:hAnsi="Times New Roman" w:cs="Times New Roman"/>
-          <w:color w:val="222222"/>
-          <w:shd w:val="clear" w:color="auto" w:fill="FFFFFF"/>
-        </w:rPr>
-        <w:t>s" (10.1007/s10694-013-0358-1). Please consider including it.</w:t>
+    </w:p>
+    <w:p>
+      <w:pPr>
+        <w:rPr>
+          <w:rFonts w:ascii="Times New Roman" w:eastAsia="Times New Roman" w:hAnsi="Times New Roman" w:cs="Times New Roman"/>
+          <w:color w:val="222222"/>
+          <w:shd w:val="clear" w:color="auto" w:fill="FFFFFF"/>
+        </w:rPr>
+      </w:pPr>
+    </w:p>
+    <w:p>
+      <w:pPr>
+        <w:rPr>
+          <w:rFonts w:ascii="Times New Roman" w:eastAsia="Times New Roman" w:hAnsi="Times New Roman" w:cs="Times New Roman"/>
+          <w:color w:val="0000FF"/>
+          <w:shd w:val="clear" w:color="auto" w:fill="FFFFFF"/>
+        </w:rPr>
+      </w:pPr>
+      <w:r>
+        <w:rPr>
+          <w:rFonts w:ascii="Times New Roman" w:eastAsia="Times New Roman" w:hAnsi="Times New Roman" w:cs="Times New Roman"/>
+          <w:color w:val="0000FF"/>
+          <w:shd w:val="clear" w:color="auto" w:fill="FFFFFF"/>
+        </w:rPr>
+        <w:t>XX</w:t>
+      </w:r>
+    </w:p>
+    <w:p>
+      <w:pPr>
+        <w:rPr>
+          <w:rFonts w:ascii="Times New Roman" w:eastAsia="Times New Roman" w:hAnsi="Times New Roman" w:cs="Times New Roman"/>
+          <w:color w:val="0000FF"/>
+          <w:shd w:val="clear" w:color="auto" w:fill="FFFFFF"/>
+        </w:rPr>
+      </w:pPr>
+    </w:p>
+    <w:p>
+      <w:pPr>
+        <w:rPr>
+          <w:rFonts w:ascii="Times New Roman" w:eastAsia="Times New Roman" w:hAnsi="Times New Roman" w:cs="Times New Roman"/>
+          <w:color w:val="0000FF"/>
+          <w:shd w:val="clear" w:color="auto" w:fill="FFFFFF"/>
+        </w:rPr>
+      </w:pPr>
+      <w:r>
+        <w:rPr>
+          <w:rFonts w:ascii="Times New Roman" w:eastAsia="Times New Roman" w:hAnsi="Times New Roman" w:cs="Times New Roman"/>
+          <w:color w:val="0000FF"/>
+          <w:shd w:val="clear" w:color="auto" w:fill="FFFFFF"/>
+        </w:rPr>
+        <w:t xml:space="preserve">Sixteen </w:t>
+      </w:r>
+      <w:r>
+        <w:rPr>
+          <w:rFonts w:ascii="Times New Roman" w:eastAsia="Times New Roman" w:hAnsi="Times New Roman" w:cs="Times New Roman"/>
+          <w:color w:val="0000FF"/>
+          <w:shd w:val="clear" w:color="auto" w:fill="FFFFFF"/>
+        </w:rPr>
+        <w:t xml:space="preserve">FDS cases were run </w:t>
+      </w:r>
+      <w:r>
+        <w:rPr>
+          <w:rFonts w:ascii="Times New Roman" w:eastAsia="Times New Roman" w:hAnsi="Times New Roman" w:cs="Times New Roman"/>
+          <w:color w:val="0000FF"/>
+          <w:shd w:val="clear" w:color="auto" w:fill="FFFFFF"/>
+        </w:rPr>
+        <w:t>with the same scenario parameters as the Sippola Aerosol Deposition experiments. This allows for a direct comparison of the measured and predicted</w:t>
+      </w:r>
+      <w:r>
+        <w:rPr>
+          <w:rFonts w:ascii="Times New Roman" w:eastAsia="Times New Roman" w:hAnsi="Times New Roman" w:cs="Times New Roman"/>
+          <w:color w:val="0000FF"/>
+          <w:shd w:val="clear" w:color="auto" w:fill="FFFFFF"/>
+        </w:rPr>
+        <w:t xml:space="preserve"> aerosol deposition velocities, and is part of the model validation process presented in this study. If </w:t>
+      </w:r>
+      <w:r>
+        <w:rPr>
+          <w:rFonts w:ascii="Times New Roman" w:eastAsia="Times New Roman" w:hAnsi="Times New Roman" w:cs="Times New Roman"/>
+          <w:color w:val="0000FF"/>
+          <w:shd w:val="clear" w:color="auto" w:fill="FFFFFF"/>
+        </w:rPr>
+        <w:t xml:space="preserve">model simulations </w:t>
+      </w:r>
+      <w:r>
+        <w:rPr>
+          <w:rFonts w:ascii="Times New Roman" w:eastAsia="Times New Roman" w:hAnsi="Times New Roman" w:cs="Times New Roman"/>
+          <w:color w:val="0000FF"/>
+          <w:shd w:val="clear" w:color="auto" w:fill="FFFFFF"/>
+        </w:rPr>
+        <w:t xml:space="preserve">were run outside of the </w:t>
+      </w:r>
+      <w:r>
+        <w:rPr>
+          <w:rFonts w:ascii="Times New Roman" w:eastAsia="Times New Roman" w:hAnsi="Times New Roman" w:cs="Times New Roman"/>
+          <w:color w:val="0000FF"/>
+          <w:shd w:val="clear" w:color="auto" w:fill="FFFFFF"/>
+        </w:rPr>
+        <w:t>experimental parameter ranges</w:t>
+      </w:r>
+      <w:r>
+        <w:rPr>
+          <w:rFonts w:ascii="Times New Roman" w:eastAsia="Times New Roman" w:hAnsi="Times New Roman" w:cs="Times New Roman"/>
+          <w:color w:val="0000FF"/>
+          <w:shd w:val="clear" w:color="auto" w:fill="FFFFFF"/>
+        </w:rPr>
+        <w:t xml:space="preserve"> (air</w:t>
+      </w:r>
+      <w:r>
+        <w:rPr>
+          <w:rFonts w:ascii="Times New Roman" w:eastAsia="Times New Roman" w:hAnsi="Times New Roman" w:cs="Times New Roman"/>
+          <w:color w:val="0000FF"/>
+          <w:shd w:val="clear" w:color="auto" w:fill="FFFFFF"/>
+        </w:rPr>
+        <w:t xml:space="preserve"> </w:t>
+      </w:r>
+      <w:r>
+        <w:rPr>
+          <w:rFonts w:ascii="Times New Roman" w:eastAsia="Times New Roman" w:hAnsi="Times New Roman" w:cs="Times New Roman"/>
+          <w:color w:val="0000FF"/>
+          <w:shd w:val="clear" w:color="auto" w:fill="FFFFFF"/>
+        </w:rPr>
+        <w:t>velocities of ~2 m/s to ~9 m/s)</w:t>
+      </w:r>
+      <w:r>
+        <w:rPr>
+          <w:rFonts w:ascii="Times New Roman" w:eastAsia="Times New Roman" w:hAnsi="Times New Roman" w:cs="Times New Roman"/>
+          <w:color w:val="0000FF"/>
+          <w:shd w:val="clear" w:color="auto" w:fill="FFFFFF"/>
+        </w:rPr>
+        <w:t>, this is part of the model prediction process, which requires the propagation of model uncertainty to quantify the uncertainty of the model predictions.</w:t>
+      </w:r>
+      <w:r>
+        <w:rPr>
+          <w:rFonts w:ascii="Times New Roman" w:eastAsia="Times New Roman" w:hAnsi="Times New Roman" w:cs="Times New Roman"/>
+          <w:color w:val="0000FF"/>
+          <w:shd w:val="clear" w:color="auto" w:fill="FFFFFF"/>
+        </w:rPr>
+        <w:t xml:space="preserve"> Therefore, this study focuses on an initial validation step of quantifying the performance aerosol deposition in nonreacting conditions.</w:t>
+      </w:r>
+    </w:p>
+    <w:p>
+      <w:pPr>
+        <w:rPr>
+          <w:rFonts w:ascii="Times New Roman" w:eastAsia="Times New Roman" w:hAnsi="Times New Roman" w:cs="Times New Roman"/>
+          <w:color w:val="222222"/>
+          <w:shd w:val="clear" w:color="auto" w:fill="FFFFFF"/>
+        </w:rPr>
+      </w:pPr>
+      <w:r>
+        <w:rPr>
+          <w:rFonts w:ascii="Times New Roman" w:eastAsia="Times New Roman" w:hAnsi="Times New Roman" w:cs="Times New Roman"/>
+          <w:color w:val="222222"/>
+        </w:rPr>
+        <w:br/>
+      </w:r>
+      <w:r>
+        <w:rPr>
+          <w:rFonts w:ascii="Times New Roman" w:eastAsia="Times New Roman" w:hAnsi="Times New Roman" w:cs="Times New Roman"/>
+          <w:color w:val="222222"/>
+          <w:shd w:val="clear" w:color="auto" w:fill="FFFFFF"/>
+        </w:rPr>
+        <w:t>9.      On page 19, Fig. 9: why are the concentrations at x = 0 different for the three cases? Wasn't 100 mg/m3 specified as the input? The assumption would be that the concentration at x = 0 was uniform.</w:t>
+      </w:r>
+    </w:p>
+    <w:p>
+      <w:pPr>
+        <w:rPr>
+          <w:rFonts w:ascii="Times New Roman" w:eastAsia="Times New Roman" w:hAnsi="Times New Roman" w:cs="Times New Roman"/>
+          <w:color w:val="222222"/>
+          <w:shd w:val="clear" w:color="auto" w:fill="FFFFFF"/>
+        </w:rPr>
+      </w:pPr>
+    </w:p>
+    <w:p>
+      <w:pPr>
+        <w:rPr>
+          <w:rFonts w:ascii="Times New Roman" w:eastAsia="Times New Roman" w:hAnsi="Times New Roman" w:cs="Times New Roman"/>
+          <w:color w:val="0000FF"/>
+          <w:shd w:val="clear" w:color="auto" w:fill="FFFFFF"/>
+        </w:rPr>
+      </w:pPr>
+      <w:r>
+        <w:rPr>
+          <w:rFonts w:ascii="Times New Roman" w:eastAsia="Times New Roman" w:hAnsi="Times New Roman" w:cs="Times New Roman"/>
+          <w:color w:val="0000FF"/>
+          <w:shd w:val="clear" w:color="auto" w:fill="FFFFFF"/>
+        </w:rPr>
+        <w:t>An aerosol concentration of 100 mg/m</w:t>
+      </w:r>
+      <w:r>
+        <w:rPr>
+          <w:rFonts w:ascii="Times New Roman" w:eastAsia="Times New Roman" w:hAnsi="Times New Roman" w:cs="Times New Roman"/>
+          <w:color w:val="0000FF"/>
+          <w:shd w:val="clear" w:color="auto" w:fill="FFFFFF"/>
+          <w:vertAlign w:val="superscript"/>
+        </w:rPr>
+        <w:t>3</w:t>
+      </w:r>
+      <w:r>
+        <w:rPr>
+          <w:rFonts w:ascii="Times New Roman" w:eastAsia="Times New Roman" w:hAnsi="Times New Roman" w:cs="Times New Roman"/>
+          <w:color w:val="0000FF"/>
+          <w:shd w:val="clear" w:color="auto" w:fill="FFFFFF"/>
+        </w:rPr>
+        <w:t xml:space="preserve"> was specified at the duct inlet, which includes 3</w:t>
+      </w:r>
+      <w:r>
+        <w:rPr>
+          <w:rFonts w:ascii="Times New Roman" w:eastAsia="Times New Roman" w:hAnsi="Times New Roman" w:cs="Times New Roman"/>
+          <w:color w:val="0000FF"/>
+          <w:shd w:val="clear" w:color="auto" w:fill="FFFFFF"/>
+        </w:rPr>
+        <w:t> </w:t>
+      </w:r>
+      <w:r>
+        <w:rPr>
+          <w:rFonts w:ascii="Times New Roman" w:eastAsia="Times New Roman" w:hAnsi="Times New Roman" w:cs="Times New Roman"/>
+          <w:color w:val="0000FF"/>
+          <w:shd w:val="clear" w:color="auto" w:fill="FFFFFF"/>
+        </w:rPr>
+        <w:t>m of duct length (about 20 duct diameters) upstream of the instrumented duct section</w:t>
+      </w:r>
+      <w:r>
+        <w:rPr>
+          <w:rFonts w:ascii="Times New Roman" w:eastAsia="Times New Roman" w:hAnsi="Times New Roman" w:cs="Times New Roman"/>
+          <w:color w:val="0000FF"/>
+          <w:shd w:val="clear" w:color="auto" w:fill="FFFFFF"/>
+        </w:rPr>
+        <w:t xml:space="preserve">. </w:t>
+      </w:r>
+      <w:r>
+        <w:rPr>
+          <w:rFonts w:ascii="Times New Roman" w:eastAsia="Times New Roman" w:hAnsi="Times New Roman" w:cs="Times New Roman"/>
+          <w:color w:val="0000FF"/>
+          <w:shd w:val="clear" w:color="auto" w:fill="FFFFFF"/>
+        </w:rPr>
+        <w:t xml:space="preserve">The measured aerosol concentrations were not given in the test reports; therefore, </w:t>
+      </w:r>
+      <w:r>
+        <w:rPr>
+          <w:rFonts w:ascii="Times New Roman" w:eastAsia="Times New Roman" w:hAnsi="Times New Roman" w:cs="Times New Roman"/>
+          <w:color w:val="0000FF"/>
+          <w:shd w:val="clear" w:color="auto" w:fill="FFFFFF"/>
+        </w:rPr>
+        <w:t>an aerosol concentration of 100 mg/m</w:t>
+      </w:r>
+      <w:r>
+        <w:rPr>
+          <w:rFonts w:ascii="Times New Roman" w:eastAsia="Times New Roman" w:hAnsi="Times New Roman" w:cs="Times New Roman"/>
+          <w:color w:val="0000FF"/>
+          <w:shd w:val="clear" w:color="auto" w:fill="FFFFFF"/>
+          <w:vertAlign w:val="superscript"/>
+        </w:rPr>
+        <w:t>3</w:t>
+      </w:r>
+      <w:r>
+        <w:rPr>
+          <w:rFonts w:ascii="Times New Roman" w:eastAsia="Times New Roman" w:hAnsi="Times New Roman" w:cs="Times New Roman"/>
+          <w:color w:val="0000FF"/>
+          <w:shd w:val="clear" w:color="auto" w:fill="FFFFFF"/>
+        </w:rPr>
+        <w:t xml:space="preserve"> was specified at the inlet (upstream) duct boundary.</w:t>
+      </w:r>
+      <w:r>
+        <w:rPr>
+          <w:rFonts w:ascii="Times New Roman" w:eastAsia="Times New Roman" w:hAnsi="Times New Roman" w:cs="Times New Roman"/>
+          <w:color w:val="0000FF"/>
+          <w:shd w:val="clear" w:color="auto" w:fill="FFFFFF"/>
+        </w:rPr>
+        <w:t xml:space="preserve"> Figure 9 </w:t>
+      </w:r>
+      <w:r>
+        <w:rPr>
+          <w:rFonts w:ascii="Times New Roman" w:eastAsia="Times New Roman" w:hAnsi="Times New Roman" w:cs="Times New Roman"/>
+          <w:color w:val="0000FF"/>
+          <w:shd w:val="clear" w:color="auto" w:fill="FFFFFF"/>
+        </w:rPr>
+        <w:t>indicates</w:t>
+      </w:r>
+      <w:r>
+        <w:rPr>
+          <w:rFonts w:ascii="Times New Roman" w:eastAsia="Times New Roman" w:hAnsi="Times New Roman" w:cs="Times New Roman"/>
+          <w:color w:val="0000FF"/>
+          <w:shd w:val="clear" w:color="auto" w:fill="FFFFFF"/>
+        </w:rPr>
+        <w:t xml:space="preserve"> the </w:t>
+      </w:r>
+      <w:r>
+        <w:rPr>
+          <w:rFonts w:ascii="Times New Roman" w:eastAsia="Times New Roman" w:hAnsi="Times New Roman" w:cs="Times New Roman"/>
+          <w:color w:val="0000FF"/>
+          <w:shd w:val="clear" w:color="auto" w:fill="FFFFFF"/>
+        </w:rPr>
+        <w:t xml:space="preserve">relative </w:t>
+      </w:r>
+      <w:r>
+        <w:rPr>
+          <w:rFonts w:ascii="Times New Roman" w:eastAsia="Times New Roman" w:hAnsi="Times New Roman" w:cs="Times New Roman"/>
+          <w:color w:val="0000FF"/>
+          <w:shd w:val="clear" w:color="auto" w:fill="FFFFFF"/>
+        </w:rPr>
+        <w:t xml:space="preserve">impact of the different particle sizes and </w:t>
+      </w:r>
+      <w:r>
+        <w:rPr>
+          <w:rFonts w:ascii="Times New Roman" w:eastAsia="Times New Roman" w:hAnsi="Times New Roman" w:cs="Times New Roman"/>
+          <w:color w:val="0000FF"/>
+          <w:shd w:val="clear" w:color="auto" w:fill="FFFFFF"/>
+        </w:rPr>
+        <w:t xml:space="preserve">air velocities on the aerosol concentration in the duct. </w:t>
+      </w:r>
+    </w:p>
+    <w:p>
+      <w:pPr>
+        <w:rPr>
+          <w:rFonts w:ascii="Times New Roman" w:eastAsia="Times New Roman" w:hAnsi="Times New Roman" w:cs="Times New Roman"/>
+          <w:color w:val="222222"/>
+          <w:shd w:val="clear" w:color="auto" w:fill="FFFFFF"/>
+        </w:rPr>
+      </w:pPr>
+      <w:r>
+        <w:rPr>
+          <w:rFonts w:ascii="Times New Roman" w:eastAsia="Times New Roman" w:hAnsi="Times New Roman" w:cs="Times New Roman"/>
+          <w:color w:val="222222"/>
+        </w:rPr>
+        <w:br/>
+      </w:r>
+      <w:r>
+        <w:rPr>
+          <w:rFonts w:ascii="Times New Roman" w:eastAsia="Times New Roman" w:hAnsi="Times New Roman" w:cs="Times New Roman"/>
+          <w:color w:val="222222"/>
+          <w:shd w:val="clear" w:color="auto" w:fill="FFFFFF"/>
+        </w:rPr>
+        <w:t>10.     On page 20, Fig. 10: why are the profiles not symmetric? Is velocity affected by aerosol deposition?</w:t>
+      </w:r>
+      <w:r>
+        <w:rPr>
+          <w:rFonts w:ascii="Times New Roman" w:eastAsia="Times New Roman" w:hAnsi="Times New Roman" w:cs="Times New Roman"/>
+          <w:color w:val="222222"/>
+        </w:rPr>
+        <w:br/>
+      </w:r>
+      <w:r>
+        <w:rPr>
+          <w:rFonts w:ascii="Times New Roman" w:eastAsia="Times New Roman" w:hAnsi="Times New Roman" w:cs="Times New Roman"/>
+          <w:color w:val="222222"/>
+        </w:rPr>
+        <w:br/>
+      </w:r>
+      <w:r>
+        <w:rPr>
+          <w:rFonts w:ascii="Times New Roman" w:eastAsia="Times New Roman" w:hAnsi="Times New Roman" w:cs="Times New Roman"/>
+          <w:color w:val="222222"/>
+        </w:rPr>
+        <w:br/>
+      </w:r>
+      <w:r>
+        <w:rPr>
+          <w:rFonts w:ascii="Times New Roman" w:eastAsia="Times New Roman" w:hAnsi="Times New Roman" w:cs="Times New Roman"/>
+          <w:color w:val="222222"/>
+          <w:shd w:val="clear" w:color="auto" w:fill="FFFFFF"/>
+        </w:rPr>
+        <w:t>Comments from the Editor in Chief:</w:t>
+      </w:r>
+      <w:r>
+        <w:rPr>
+          <w:rFonts w:ascii="Times New Roman" w:eastAsia="Times New Roman" w:hAnsi="Times New Roman" w:cs="Times New Roman"/>
+          <w:color w:val="222222"/>
+        </w:rPr>
+        <w:br/>
+      </w:r>
+      <w:r>
+        <w:rPr>
+          <w:rFonts w:ascii="Times New Roman" w:eastAsia="Times New Roman" w:hAnsi="Times New Roman" w:cs="Times New Roman"/>
+          <w:color w:val="222222"/>
+          <w:shd w:val="clear" w:color="auto" w:fill="FFFFFF"/>
+        </w:rPr>
+        <w:t>Thank you for considering Fire Technology for publication of your manuscript. It is a nice contributions. In your revised manuscript, please provide a detailed explanation of how you have addressed/rebutted each of the reviewers' comments and these comments too:</w:t>
+      </w:r>
+    </w:p>
+    <w:p>
+      <w:pPr>
+        <w:rPr>
+          <w:rFonts w:ascii="Times New Roman" w:eastAsia="Times New Roman" w:hAnsi="Times New Roman" w:cs="Times New Roman"/>
+          <w:color w:val="222222"/>
+          <w:shd w:val="clear" w:color="auto" w:fill="FFFFFF"/>
+        </w:rPr>
+      </w:pPr>
+      <w:r>
+        <w:rPr>
+          <w:rFonts w:ascii="Times New Roman" w:eastAsia="Times New Roman" w:hAnsi="Times New Roman" w:cs="Times New Roman"/>
+          <w:color w:val="222222"/>
+        </w:rPr>
+        <w:br/>
+      </w:r>
+      <w:r>
+        <w:rPr>
+          <w:rFonts w:ascii="Times New Roman" w:eastAsia="Times New Roman" w:hAnsi="Times New Roman" w:cs="Times New Roman"/>
+          <w:color w:val="222222"/>
+          <w:shd w:val="clear" w:color="auto" w:fill="FFFFFF"/>
+        </w:rPr>
+        <w:t>- I would expect that the related journal publications of Riahi et al. would also be cited with a higher importance than the PhD thesis, which is not gone thought peer review and citation cannot be tracked. This includes 10.1007/s10694-012-0273-x.</w:t>
+      </w:r>
+    </w:p>
+    <w:p>
+      <w:pPr>
+        <w:rPr>
+          <w:rFonts w:ascii="Times New Roman" w:eastAsia="Times New Roman" w:hAnsi="Times New Roman" w:cs="Times New Roman"/>
+          <w:color w:val="222222"/>
+          <w:shd w:val="clear" w:color="auto" w:fill="FFFFFF"/>
+        </w:rPr>
+      </w:pPr>
+    </w:p>
+    <w:p>
+      <w:pPr>
+        <w:rPr>
+          <w:rFonts w:ascii="Times New Roman" w:eastAsia="Times New Roman" w:hAnsi="Times New Roman" w:cs="Times New Roman"/>
+          <w:color w:val="0000FF"/>
+          <w:shd w:val="clear" w:color="auto" w:fill="FFFFFF"/>
+        </w:rPr>
+      </w:pPr>
+      <w:r>
+        <w:rPr>
+          <w:rFonts w:ascii="Times New Roman" w:eastAsia="Times New Roman" w:hAnsi="Times New Roman" w:cs="Times New Roman"/>
+          <w:color w:val="0000FF"/>
+          <w:shd w:val="clear" w:color="auto" w:fill="FFFFFF"/>
+        </w:rPr>
+        <w:t>In the revised manuscript, the reference to Riahi’s work on soot deposition has been updated.</w:t>
+      </w:r>
+    </w:p>
+    <w:p>
+      <w:pPr>
+        <w:rPr>
+          <w:rFonts w:ascii="Times New Roman" w:eastAsia="Times New Roman" w:hAnsi="Times New Roman" w:cs="Times New Roman"/>
+          <w:color w:val="222222"/>
+          <w:shd w:val="clear" w:color="auto" w:fill="FFFFFF"/>
+        </w:rPr>
+      </w:pPr>
+      <w:r>
+        <w:rPr>
+          <w:rFonts w:ascii="Times New Roman" w:eastAsia="Times New Roman" w:hAnsi="Times New Roman" w:cs="Times New Roman"/>
+          <w:color w:val="222222"/>
+        </w:rPr>
+        <w:br/>
+      </w:r>
+      <w:r>
+        <w:rPr>
+          <w:rFonts w:ascii="Times New Roman" w:eastAsia="Times New Roman" w:hAnsi="Times New Roman" w:cs="Times New Roman"/>
+          <w:color w:val="222222"/>
+          <w:shd w:val="clear" w:color="auto" w:fill="FFFFFF"/>
+        </w:rPr>
+        <w:t>- An additional recent paper that is related to this work would be: "Smoke Damage Potentials in Industrial Fire Applications" (10.1007/s10694-013-0358-1). Please consider including it.</w:t>
       </w:r>
     </w:p>
     <w:p>

</xml_diff>

<commit_message>
Aerosol Paper: Minor edit
</commit_message>
<xml_diff>
--- a/Papers/Aerosol_Deposition/Comments_from_Reviewers/Response_to_Reviewers.docx
+++ b/Papers/Aerosol_Deposition/Comments_from_Reviewers/Response_to_Reviewers.docx
@@ -57,7 +57,25 @@
           <w:color w:val="222222"/>
           <w:shd w:val="clear" w:color="auto" w:fill="FFFFFF"/>
         </w:rPr>
-        <w:t xml:space="preserve"> the paper is very useful and valuable to the fire science community. One of the important factors that needs to be considered is the method that numbers and data are presented. On most of the plots, data points are not very clear and there are no error bars for the measured and calculated points. It is very important to take those errors mentioned in the paper into account when presenting the data points.</w:t>
+        <w:t xml:space="preserve"> the paper is very useful and valuable to the fire science community. One of the important factors that </w:t>
+      </w:r>
+      <w:proofErr w:type="gramStart"/>
+      <w:r>
+        <w:rPr>
+          <w:rFonts w:ascii="Times New Roman" w:eastAsia="Times New Roman" w:hAnsi="Times New Roman" w:cs="Times New Roman"/>
+          <w:color w:val="222222"/>
+          <w:shd w:val="clear" w:color="auto" w:fill="FFFFFF"/>
+        </w:rPr>
+        <w:t>needs</w:t>
+      </w:r>
+      <w:proofErr w:type="gramEnd"/>
+      <w:r>
+        <w:rPr>
+          <w:rFonts w:ascii="Times New Roman" w:eastAsia="Times New Roman" w:hAnsi="Times New Roman" w:cs="Times New Roman"/>
+          <w:color w:val="222222"/>
+          <w:shd w:val="clear" w:color="auto" w:fill="FFFFFF"/>
+        </w:rPr>
+        <w:t xml:space="preserve"> to be considered is the method that numbers and data are presented. On most of the plots, data points are not very clear and there are no error bars for the measured and calculated points. It is very important to take those errors mentioned in the paper into account when presenting the data points.</w:t>
       </w:r>
       <w:r>
         <w:rPr>
@@ -136,7 +154,37 @@
           <w:rFonts w:ascii="Times New Roman" w:eastAsia="Times New Roman" w:hAnsi="Times New Roman" w:cs="Times New Roman"/>
           <w:color w:val="0000FF"/>
         </w:rPr>
-        <w:t xml:space="preserve">as reported by Sippola) and </w:t>
+        <w:t xml:space="preserve">as reported by </w:t>
+      </w:r>
+      <w:proofErr w:type="spellStart"/>
+      <w:r>
+        <w:rPr>
+          <w:rFonts w:ascii="Times New Roman" w:eastAsia="Times New Roman" w:hAnsi="Times New Roman" w:cs="Times New Roman"/>
+          <w:color w:val="0000FF"/>
+        </w:rPr>
+        <w:t>Sippola</w:t>
+      </w:r>
+      <w:proofErr w:type="spellEnd"/>
+      <w:r>
+        <w:rPr>
+          <w:rFonts w:ascii="Times New Roman" w:eastAsia="Times New Roman" w:hAnsi="Times New Roman" w:cs="Times New Roman"/>
+          <w:color w:val="0000FF"/>
+        </w:rPr>
+        <w:t>)</w:t>
+      </w:r>
+      <w:r>
+        <w:rPr>
+          <w:rFonts w:ascii="Times New Roman" w:eastAsia="Times New Roman" w:hAnsi="Times New Roman" w:cs="Times New Roman"/>
+          <w:color w:val="0000FF"/>
+        </w:rPr>
+        <w:t>,</w:t>
+      </w:r>
+      <w:r>
+        <w:rPr>
+          <w:rFonts w:ascii="Times New Roman" w:eastAsia="Times New Roman" w:hAnsi="Times New Roman" w:cs="Times New Roman"/>
+          <w:color w:val="0000FF"/>
+        </w:rPr>
+        <w:t xml:space="preserve"> and </w:t>
       </w:r>
       <w:r>
         <w:rPr>
@@ -150,42 +198,44 @@
           <w:rFonts w:ascii="Times New Roman" w:eastAsia="Times New Roman" w:hAnsi="Times New Roman" w:cs="Times New Roman"/>
           <w:color w:val="0000FF"/>
         </w:rPr>
-        <w:t xml:space="preserve">model uncertainty </w:t>
-      </w:r>
-      <w:r>
-        <w:rPr>
-          <w:rFonts w:ascii="Times New Roman" w:eastAsia="Times New Roman" w:hAnsi="Times New Roman" w:cs="Times New Roman"/>
-          <w:color w:val="0000FF"/>
-        </w:rPr>
-        <w:t xml:space="preserve">was 45 % </w:t>
-      </w:r>
-      <w:r>
-        <w:rPr>
-          <w:rFonts w:ascii="Times New Roman" w:eastAsia="Times New Roman" w:hAnsi="Times New Roman" w:cs="Times New Roman"/>
-          <w:color w:val="0000FF"/>
-        </w:rPr>
-        <w:t>(</w:t>
-      </w:r>
-      <w:r>
-        <w:rPr>
-          <w:rFonts w:ascii="Times New Roman" w:eastAsia="Times New Roman" w:hAnsi="Times New Roman" w:cs="Times New Roman"/>
-          <w:color w:val="0000FF"/>
-        </w:rPr>
-        <w:t>underpredicted the measured aer</w:t>
-      </w:r>
-      <w:r>
-        <w:rPr>
-          <w:rFonts w:ascii="Times New Roman" w:eastAsia="Times New Roman" w:hAnsi="Times New Roman" w:cs="Times New Roman"/>
-          <w:color w:val="0000FF"/>
-        </w:rPr>
-        <w:t xml:space="preserve">osol deposition velocity by 45 </w:t>
-      </w:r>
-      <w:r>
-        <w:rPr>
-          <w:rFonts w:ascii="Times New Roman" w:eastAsia="Times New Roman" w:hAnsi="Times New Roman" w:cs="Times New Roman"/>
-          <w:color w:val="0000FF"/>
-        </w:rPr>
-        <w:t>%, on average). In an earlier version of the manuscript, e</w:t>
+        <w:t xml:space="preserve">model </w:t>
+      </w:r>
+      <w:proofErr w:type="spellStart"/>
+      <w:r>
+        <w:rPr>
+          <w:rFonts w:ascii="Times New Roman" w:eastAsia="Times New Roman" w:hAnsi="Times New Roman" w:cs="Times New Roman"/>
+          <w:color w:val="0000FF"/>
+        </w:rPr>
+        <w:t>underpredicted</w:t>
+      </w:r>
+      <w:proofErr w:type="spellEnd"/>
+      <w:r>
+        <w:rPr>
+          <w:rFonts w:ascii="Times New Roman" w:eastAsia="Times New Roman" w:hAnsi="Times New Roman" w:cs="Times New Roman"/>
+          <w:color w:val="0000FF"/>
+        </w:rPr>
+        <w:t xml:space="preserve"> the measured aer</w:t>
+      </w:r>
+      <w:r>
+        <w:rPr>
+          <w:rFonts w:ascii="Times New Roman" w:eastAsia="Times New Roman" w:hAnsi="Times New Roman" w:cs="Times New Roman"/>
+          <w:color w:val="0000FF"/>
+        </w:rPr>
+        <w:t>osol depositi</w:t>
+      </w:r>
+      <w:r>
+        <w:rPr>
+          <w:rFonts w:ascii="Times New Roman" w:eastAsia="Times New Roman" w:hAnsi="Times New Roman" w:cs="Times New Roman"/>
+          <w:color w:val="0000FF"/>
+        </w:rPr>
+        <w:t>on velocity by 45 %, on average</w:t>
+      </w:r>
+      <w:r>
+        <w:rPr>
+          <w:rFonts w:ascii="Times New Roman" w:eastAsia="Times New Roman" w:hAnsi="Times New Roman" w:cs="Times New Roman"/>
+          <w:color w:val="0000FF"/>
+        </w:rPr>
+        <w:t>. In an earlier version of the manuscript, e</w:t>
       </w:r>
       <w:r>
         <w:rPr>
@@ -199,7 +249,35 @@
           <w:rFonts w:ascii="Times New Roman" w:eastAsia="Times New Roman" w:hAnsi="Times New Roman" w:cs="Times New Roman"/>
           <w:color w:val="0000FF"/>
         </w:rPr>
-        <w:t xml:space="preserve">were applied to the aerosol deposition velocity plots. However, the error bars do not </w:t>
+        <w:t xml:space="preserve">were </w:t>
+      </w:r>
+      <w:r>
+        <w:rPr>
+          <w:rFonts w:ascii="Times New Roman" w:eastAsia="Times New Roman" w:hAnsi="Times New Roman" w:cs="Times New Roman"/>
+          <w:color w:val="0000FF"/>
+        </w:rPr>
+        <w:t>incorporated</w:t>
+      </w:r>
+      <w:r>
+        <w:rPr>
+          <w:rFonts w:ascii="Times New Roman" w:eastAsia="Times New Roman" w:hAnsi="Times New Roman" w:cs="Times New Roman"/>
+          <w:color w:val="0000FF"/>
+        </w:rPr>
+        <w:t xml:space="preserve"> </w:t>
+      </w:r>
+      <w:r>
+        <w:rPr>
+          <w:rFonts w:ascii="Times New Roman" w:eastAsia="Times New Roman" w:hAnsi="Times New Roman" w:cs="Times New Roman"/>
+          <w:color w:val="0000FF"/>
+        </w:rPr>
+        <w:t>in</w:t>
+      </w:r>
+      <w:r>
+        <w:rPr>
+          <w:rFonts w:ascii="Times New Roman" w:eastAsia="Times New Roman" w:hAnsi="Times New Roman" w:cs="Times New Roman"/>
+          <w:color w:val="0000FF"/>
+        </w:rPr>
+        <w:t xml:space="preserve"> the aerosol deposition velocity plots. However, the error bars do not </w:t>
       </w:r>
       <w:r>
         <w:rPr>
@@ -335,7 +413,43 @@
           <w:color w:val="222222"/>
           <w:shd w:val="clear" w:color="auto" w:fill="FFFFFF"/>
         </w:rPr>
-        <w:t>Reviewer #2: In this study soot deposition on surfaces is modeled with FDS. Three deposition mechanisms are discussed and introduced into the FDS code. A simple aerosol deposition experiment, that doesn't involve one of the deposition mechanisms (thermophoretic process), provides data for model validation. The study is simplified and, as the authors mention, needs to be eventually extended to include soot sources producing particles characteristic of fires. Thermophoretic deposition, which is an important phenomenon, should be validated before this model can be applied for practical applications.</w:t>
+        <w:t>Reviewer #2: In this study soot deposition on surfaces is modeled with FDS. Three deposition mechanisms are discussed and introduced into the FDS code. A simple aerosol deposition experiment, that doesn't involve one of the deposition mechanisms (</w:t>
+      </w:r>
+      <w:proofErr w:type="spellStart"/>
+      <w:r>
+        <w:rPr>
+          <w:rFonts w:ascii="Times New Roman" w:eastAsia="Times New Roman" w:hAnsi="Times New Roman" w:cs="Times New Roman"/>
+          <w:color w:val="222222"/>
+          <w:shd w:val="clear" w:color="auto" w:fill="FFFFFF"/>
+        </w:rPr>
+        <w:t>thermophoretic</w:t>
+      </w:r>
+      <w:proofErr w:type="spellEnd"/>
+      <w:r>
+        <w:rPr>
+          <w:rFonts w:ascii="Times New Roman" w:eastAsia="Times New Roman" w:hAnsi="Times New Roman" w:cs="Times New Roman"/>
+          <w:color w:val="222222"/>
+          <w:shd w:val="clear" w:color="auto" w:fill="FFFFFF"/>
+        </w:rPr>
+        <w:t xml:space="preserve"> process), provides data for model validation. The study is simplified and, as the authors mention, needs to be eventually extended to include soot sources producing particles characteristic of fires. </w:t>
+      </w:r>
+      <w:proofErr w:type="spellStart"/>
+      <w:r>
+        <w:rPr>
+          <w:rFonts w:ascii="Times New Roman" w:eastAsia="Times New Roman" w:hAnsi="Times New Roman" w:cs="Times New Roman"/>
+          <w:color w:val="222222"/>
+          <w:shd w:val="clear" w:color="auto" w:fill="FFFFFF"/>
+        </w:rPr>
+        <w:t>Thermophoretic</w:t>
+      </w:r>
+      <w:proofErr w:type="spellEnd"/>
+      <w:r>
+        <w:rPr>
+          <w:rFonts w:ascii="Times New Roman" w:eastAsia="Times New Roman" w:hAnsi="Times New Roman" w:cs="Times New Roman"/>
+          <w:color w:val="222222"/>
+          <w:shd w:val="clear" w:color="auto" w:fill="FFFFFF"/>
+        </w:rPr>
+        <w:t xml:space="preserve"> deposition, which is an important phenomenon, should be validated before this model can be applied for practical applications.</w:t>
       </w:r>
       <w:r>
         <w:rPr>
@@ -379,7 +493,43 @@
           <w:color w:val="222222"/>
           <w:shd w:val="clear" w:color="auto" w:fill="FFFFFF"/>
         </w:rPr>
-        <w:t>1.      On page 3, first paragraph, "Soot agglomeration …. deposition rates": does this phenomenon occur outside the fire, i.e. the hot region? Can the authors provide a reference(s) in support of this claim? The references will help differentiate between agglomeration mechanisms in soot models included in combustion modeling and the agglomeration of "cold" soot transported outside fires.</w:t>
+        <w:t xml:space="preserve">1.      On page 3, first paragraph, "Soot </w:t>
+      </w:r>
+      <w:proofErr w:type="gramStart"/>
+      <w:r>
+        <w:rPr>
+          <w:rFonts w:ascii="Times New Roman" w:eastAsia="Times New Roman" w:hAnsi="Times New Roman" w:cs="Times New Roman"/>
+          <w:color w:val="222222"/>
+          <w:shd w:val="clear" w:color="auto" w:fill="FFFFFF"/>
+        </w:rPr>
+        <w:t>agglomeration ….</w:t>
+      </w:r>
+      <w:proofErr w:type="gramEnd"/>
+      <w:r>
+        <w:rPr>
+          <w:rFonts w:ascii="Times New Roman" w:eastAsia="Times New Roman" w:hAnsi="Times New Roman" w:cs="Times New Roman"/>
+          <w:color w:val="222222"/>
+          <w:shd w:val="clear" w:color="auto" w:fill="FFFFFF"/>
+        </w:rPr>
+        <w:t xml:space="preserve"> </w:t>
+      </w:r>
+      <w:proofErr w:type="gramStart"/>
+      <w:r>
+        <w:rPr>
+          <w:rFonts w:ascii="Times New Roman" w:eastAsia="Times New Roman" w:hAnsi="Times New Roman" w:cs="Times New Roman"/>
+          <w:color w:val="222222"/>
+          <w:shd w:val="clear" w:color="auto" w:fill="FFFFFF"/>
+        </w:rPr>
+        <w:t>deposition</w:t>
+      </w:r>
+      <w:proofErr w:type="gramEnd"/>
+      <w:r>
+        <w:rPr>
+          <w:rFonts w:ascii="Times New Roman" w:eastAsia="Times New Roman" w:hAnsi="Times New Roman" w:cs="Times New Roman"/>
+          <w:color w:val="222222"/>
+          <w:shd w:val="clear" w:color="auto" w:fill="FFFFFF"/>
+        </w:rPr>
+        <w:t xml:space="preserve"> rates": does this phenomenon occur outside the fire, i.e. the hot region? Can the authors provide a reference(s) in support of this claim? The references will help differentiate between agglomeration mechanisms in soot models included in combustion modeling and the agglomeration of "cold" soot transported outside fires.</w:t>
       </w:r>
     </w:p>
     <w:p>
@@ -542,102 +692,6 @@
           <w:color w:val="0000FF"/>
           <w:shd w:val="clear" w:color="auto" w:fill="FFFFFF"/>
         </w:rPr>
-        <w:t xml:space="preserve"> In a fire</w:t>
-      </w:r>
-      <w:r>
-        <w:rPr>
-          <w:rFonts w:ascii="Times New Roman" w:eastAsia="Times New Roman" w:hAnsi="Times New Roman" w:cs="Times New Roman"/>
-          <w:color w:val="0000FF"/>
-          <w:shd w:val="clear" w:color="auto" w:fill="FFFFFF"/>
-        </w:rPr>
-        <w:t>,</w:t>
-      </w:r>
-      <w:r>
-        <w:rPr>
-          <w:rFonts w:ascii="Times New Roman" w:eastAsia="Times New Roman" w:hAnsi="Times New Roman" w:cs="Times New Roman"/>
-          <w:color w:val="0000FF"/>
-          <w:shd w:val="clear" w:color="auto" w:fill="FFFFFF"/>
-        </w:rPr>
-        <w:t xml:space="preserve"> the </w:t>
-      </w:r>
-      <w:r>
-        <w:rPr>
-          <w:rFonts w:ascii="Times New Roman" w:eastAsia="Times New Roman" w:hAnsi="Times New Roman" w:cs="Times New Roman"/>
-          <w:color w:val="0000FF"/>
-          <w:shd w:val="clear" w:color="auto" w:fill="FFFFFF"/>
-        </w:rPr>
-        <w:t>largest</w:t>
-      </w:r>
-      <w:r>
-        <w:rPr>
-          <w:rFonts w:ascii="Times New Roman" w:eastAsia="Times New Roman" w:hAnsi="Times New Roman" w:cs="Times New Roman"/>
-          <w:color w:val="0000FF"/>
-          <w:shd w:val="clear" w:color="auto" w:fill="FFFFFF"/>
-        </w:rPr>
-        <w:t xml:space="preserve"> number densities will be </w:t>
-      </w:r>
-      <w:r>
-        <w:rPr>
-          <w:rFonts w:ascii="Times New Roman" w:eastAsia="Times New Roman" w:hAnsi="Times New Roman" w:cs="Times New Roman"/>
-          <w:color w:val="0000FF"/>
-          <w:shd w:val="clear" w:color="auto" w:fill="FFFFFF"/>
-        </w:rPr>
-        <w:t xml:space="preserve">located </w:t>
-      </w:r>
-      <w:r>
-        <w:rPr>
-          <w:rFonts w:ascii="Times New Roman" w:eastAsia="Times New Roman" w:hAnsi="Times New Roman" w:cs="Times New Roman"/>
-          <w:color w:val="0000FF"/>
-          <w:shd w:val="clear" w:color="auto" w:fill="FFFFFF"/>
-        </w:rPr>
-        <w:t xml:space="preserve">in the </w:t>
-      </w:r>
-      <w:r>
-        <w:rPr>
-          <w:rFonts w:ascii="Times New Roman" w:eastAsia="Times New Roman" w:hAnsi="Times New Roman" w:cs="Times New Roman"/>
-          <w:color w:val="0000FF"/>
-          <w:shd w:val="clear" w:color="auto" w:fill="FFFFFF"/>
-        </w:rPr>
-        <w:t xml:space="preserve">flaming region </w:t>
-      </w:r>
-      <w:r>
-        <w:rPr>
-          <w:rFonts w:ascii="Times New Roman" w:eastAsia="Times New Roman" w:hAnsi="Times New Roman" w:cs="Times New Roman"/>
-          <w:color w:val="0000FF"/>
-          <w:shd w:val="clear" w:color="auto" w:fill="FFFFFF"/>
-        </w:rPr>
-        <w:t>and in the near field plume</w:t>
-      </w:r>
-      <w:r>
-        <w:rPr>
-          <w:rFonts w:ascii="Times New Roman" w:eastAsia="Times New Roman" w:hAnsi="Times New Roman" w:cs="Times New Roman"/>
-          <w:color w:val="0000FF"/>
-          <w:shd w:val="clear" w:color="auto" w:fill="FFFFFF"/>
-        </w:rPr>
-        <w:t>,</w:t>
-      </w:r>
-      <w:r>
-        <w:rPr>
-          <w:rFonts w:ascii="Times New Roman" w:eastAsia="Times New Roman" w:hAnsi="Times New Roman" w:cs="Times New Roman"/>
-          <w:color w:val="0000FF"/>
-          <w:shd w:val="clear" w:color="auto" w:fill="FFFFFF"/>
-        </w:rPr>
-        <w:t xml:space="preserve"> and number densities will decrease as air is entrained (particle mass density decreases)</w:t>
-      </w:r>
-      <w:r>
-        <w:rPr>
-          <w:rFonts w:ascii="Times New Roman" w:eastAsia="Times New Roman" w:hAnsi="Times New Roman" w:cs="Times New Roman"/>
-          <w:color w:val="0000FF"/>
-          <w:shd w:val="clear" w:color="auto" w:fill="FFFFFF"/>
-        </w:rPr>
-        <w:t xml:space="preserve"> and as particles agglomerate.</w:t>
-      </w:r>
-      <w:r>
-        <w:rPr>
-          <w:rFonts w:ascii="Times New Roman" w:eastAsia="Times New Roman" w:hAnsi="Times New Roman" w:cs="Times New Roman"/>
-          <w:color w:val="0000FF"/>
-          <w:shd w:val="clear" w:color="auto" w:fill="FFFFFF"/>
-        </w:rPr>
         <w:t xml:space="preserve"> </w:t>
       </w:r>
       <w:r>
@@ -646,6 +700,22 @@
           <w:color w:val="0000FF"/>
           <w:shd w:val="clear" w:color="auto" w:fill="FFFFFF"/>
         </w:rPr>
+        <w:t>In a fire, the largest particle number densities will be located in the flaming region and in the near-field plume, and particle number densities will decrease as air is entrained (particle mass density decreases) and as particles agglomerate. In far-field region, soot agglomeration continues to occur at any location where aerosol particles are present.</w:t>
+      </w:r>
+      <w:r>
+        <w:rPr>
+          <w:rFonts w:ascii="Times New Roman" w:eastAsia="Times New Roman" w:hAnsi="Times New Roman" w:cs="Times New Roman"/>
+          <w:color w:val="0000FF"/>
+          <w:shd w:val="clear" w:color="auto" w:fill="FFFFFF"/>
+        </w:rPr>
+        <w:t xml:space="preserve"> </w:t>
+      </w:r>
+      <w:r>
+        <w:rPr>
+          <w:rFonts w:ascii="Times New Roman" w:eastAsia="Times New Roman" w:hAnsi="Times New Roman" w:cs="Times New Roman"/>
+          <w:color w:val="0000FF"/>
+          <w:shd w:val="clear" w:color="auto" w:fill="FFFFFF"/>
+        </w:rPr>
         <w:t>T</w:t>
       </w:r>
       <w:r>
@@ -678,15 +748,33 @@
           <w:color w:val="0000FF"/>
           <w:shd w:val="clear" w:color="auto" w:fill="FFFFFF"/>
         </w:rPr>
-        <w:t xml:space="preserve"> In addition, t</w:t>
-      </w:r>
-      <w:r>
-        <w:rPr>
-          <w:rFonts w:ascii="Times New Roman" w:eastAsia="Times New Roman" w:hAnsi="Times New Roman" w:cs="Times New Roman"/>
-          <w:color w:val="0000FF"/>
-          <w:shd w:val="clear" w:color="auto" w:fill="FFFFFF"/>
-        </w:rPr>
-        <w:t xml:space="preserve">hermophoretic forces on </w:t>
+        <w:t xml:space="preserve"> In addition, </w:t>
+      </w:r>
+      <w:proofErr w:type="spellStart"/>
+      <w:r>
+        <w:rPr>
+          <w:rFonts w:ascii="Times New Roman" w:eastAsia="Times New Roman" w:hAnsi="Times New Roman" w:cs="Times New Roman"/>
+          <w:color w:val="0000FF"/>
+          <w:shd w:val="clear" w:color="auto" w:fill="FFFFFF"/>
+        </w:rPr>
+        <w:t>t</w:t>
+      </w:r>
+      <w:r>
+        <w:rPr>
+          <w:rFonts w:ascii="Times New Roman" w:eastAsia="Times New Roman" w:hAnsi="Times New Roman" w:cs="Times New Roman"/>
+          <w:color w:val="0000FF"/>
+          <w:shd w:val="clear" w:color="auto" w:fill="FFFFFF"/>
+        </w:rPr>
+        <w:t>hermophoretic</w:t>
+      </w:r>
+      <w:proofErr w:type="spellEnd"/>
+      <w:r>
+        <w:rPr>
+          <w:rFonts w:ascii="Times New Roman" w:eastAsia="Times New Roman" w:hAnsi="Times New Roman" w:cs="Times New Roman"/>
+          <w:color w:val="0000FF"/>
+          <w:shd w:val="clear" w:color="auto" w:fill="FFFFFF"/>
+        </w:rPr>
+        <w:t xml:space="preserve"> forces on </w:t>
       </w:r>
       <w:r>
         <w:rPr>
@@ -758,7 +846,87 @@
           <w:color w:val="0000FF"/>
           <w:shd w:val="clear" w:color="auto" w:fill="FFFFFF"/>
         </w:rPr>
-        <w:t>Soot agglomeration occurs at different scales and can increase the size of soot particles and affect soot deposition rates in both the flaming region and the post-flame environment. This has been clarified and references have been added to the revised manuscript.</w:t>
+        <w:t xml:space="preserve">Soot agglomeration occurs at different scales and can increase the size of soot particles and affect soot deposition rates in both the flaming region and the post-flame environment. </w:t>
+      </w:r>
+      <w:r>
+        <w:rPr>
+          <w:rFonts w:ascii="Times New Roman" w:eastAsia="Times New Roman" w:hAnsi="Times New Roman" w:cs="Times New Roman"/>
+          <w:color w:val="0000FF"/>
+          <w:shd w:val="clear" w:color="auto" w:fill="FFFFFF"/>
+        </w:rPr>
+        <w:t>In the revised manuscript, t</w:t>
+      </w:r>
+      <w:r>
+        <w:rPr>
+          <w:rFonts w:ascii="Times New Roman" w:eastAsia="Times New Roman" w:hAnsi="Times New Roman" w:cs="Times New Roman"/>
+          <w:color w:val="0000FF"/>
+          <w:shd w:val="clear" w:color="auto" w:fill="FFFFFF"/>
+        </w:rPr>
+        <w:t xml:space="preserve">his </w:t>
+      </w:r>
+      <w:r>
+        <w:rPr>
+          <w:rFonts w:ascii="Times New Roman" w:eastAsia="Times New Roman" w:hAnsi="Times New Roman" w:cs="Times New Roman"/>
+          <w:color w:val="0000FF"/>
+          <w:shd w:val="clear" w:color="auto" w:fill="FFFFFF"/>
+        </w:rPr>
+        <w:t xml:space="preserve">text </w:t>
+      </w:r>
+      <w:r>
+        <w:rPr>
+          <w:rFonts w:ascii="Times New Roman" w:eastAsia="Times New Roman" w:hAnsi="Times New Roman" w:cs="Times New Roman"/>
+          <w:color w:val="0000FF"/>
+          <w:shd w:val="clear" w:color="auto" w:fill="FFFFFF"/>
+        </w:rPr>
+        <w:t xml:space="preserve">has been </w:t>
+      </w:r>
+      <w:r>
+        <w:rPr>
+          <w:rFonts w:ascii="Times New Roman" w:eastAsia="Times New Roman" w:hAnsi="Times New Roman" w:cs="Times New Roman"/>
+          <w:color w:val="0000FF"/>
+          <w:shd w:val="clear" w:color="auto" w:fill="FFFFFF"/>
+        </w:rPr>
+        <w:t>added</w:t>
+      </w:r>
+      <w:r>
+        <w:rPr>
+          <w:rFonts w:ascii="Times New Roman" w:eastAsia="Times New Roman" w:hAnsi="Times New Roman" w:cs="Times New Roman"/>
+          <w:color w:val="0000FF"/>
+          <w:shd w:val="clear" w:color="auto" w:fill="FFFFFF"/>
+        </w:rPr>
+        <w:t xml:space="preserve"> and </w:t>
+      </w:r>
+      <w:r>
+        <w:rPr>
+          <w:rFonts w:ascii="Times New Roman" w:eastAsia="Times New Roman" w:hAnsi="Times New Roman" w:cs="Times New Roman"/>
+          <w:color w:val="0000FF"/>
+          <w:shd w:val="clear" w:color="auto" w:fill="FFFFFF"/>
+        </w:rPr>
+        <w:t xml:space="preserve">additional </w:t>
+      </w:r>
+      <w:r>
+        <w:rPr>
+          <w:rFonts w:ascii="Times New Roman" w:eastAsia="Times New Roman" w:hAnsi="Times New Roman" w:cs="Times New Roman"/>
+          <w:color w:val="0000FF"/>
+          <w:shd w:val="clear" w:color="auto" w:fill="FFFFFF"/>
+        </w:rPr>
+        <w:t xml:space="preserve">references have been </w:t>
+      </w:r>
+      <w:r>
+        <w:rPr>
+          <w:rFonts w:ascii="Times New Roman" w:eastAsia="Times New Roman" w:hAnsi="Times New Roman" w:cs="Times New Roman"/>
+          <w:color w:val="0000FF"/>
+          <w:shd w:val="clear" w:color="auto" w:fill="FFFFFF"/>
+        </w:rPr>
+        <w:t>provided</w:t>
+      </w:r>
+      <w:r>
+        <w:rPr>
+          <w:rFonts w:ascii="Times New Roman" w:eastAsia="Times New Roman" w:hAnsi="Times New Roman" w:cs="Times New Roman"/>
+          <w:color w:val="0000FF"/>
+          <w:shd w:val="clear" w:color="auto" w:fill="FFFFFF"/>
+        </w:rPr>
+        <w:t>.</w:t>
       </w:r>
     </w:p>
     <w:p>
@@ -782,7 +950,43 @@
           <w:color w:val="222222"/>
           <w:shd w:val="clear" w:color="auto" w:fill="FFFFFF"/>
         </w:rPr>
-        <w:t>2.      On page 3, second paragraph: Ref 3 is not a peer reviewed publication. Can the authors replace it with a peer reviewed publication?</w:t>
+        <w:t xml:space="preserve">2.      On page 3, second paragraph: Ref 3 is not a </w:t>
+      </w:r>
+      <w:proofErr w:type="gramStart"/>
+      <w:r>
+        <w:rPr>
+          <w:rFonts w:ascii="Times New Roman" w:eastAsia="Times New Roman" w:hAnsi="Times New Roman" w:cs="Times New Roman"/>
+          <w:color w:val="222222"/>
+          <w:shd w:val="clear" w:color="auto" w:fill="FFFFFF"/>
+        </w:rPr>
+        <w:t>peer reviewed</w:t>
+      </w:r>
+      <w:proofErr w:type="gramEnd"/>
+      <w:r>
+        <w:rPr>
+          <w:rFonts w:ascii="Times New Roman" w:eastAsia="Times New Roman" w:hAnsi="Times New Roman" w:cs="Times New Roman"/>
+          <w:color w:val="222222"/>
+          <w:shd w:val="clear" w:color="auto" w:fill="FFFFFF"/>
+        </w:rPr>
+        <w:t xml:space="preserve"> publication. Can the authors replace it with a </w:t>
+      </w:r>
+      <w:proofErr w:type="gramStart"/>
+      <w:r>
+        <w:rPr>
+          <w:rFonts w:ascii="Times New Roman" w:eastAsia="Times New Roman" w:hAnsi="Times New Roman" w:cs="Times New Roman"/>
+          <w:color w:val="222222"/>
+          <w:shd w:val="clear" w:color="auto" w:fill="FFFFFF"/>
+        </w:rPr>
+        <w:t>peer reviewed</w:t>
+      </w:r>
+      <w:proofErr w:type="gramEnd"/>
+      <w:r>
+        <w:rPr>
+          <w:rFonts w:ascii="Times New Roman" w:eastAsia="Times New Roman" w:hAnsi="Times New Roman" w:cs="Times New Roman"/>
+          <w:color w:val="222222"/>
+          <w:shd w:val="clear" w:color="auto" w:fill="FFFFFF"/>
+        </w:rPr>
+        <w:t xml:space="preserve"> publication?</w:t>
       </w:r>
     </w:p>
     <w:p>
@@ -809,67 +1013,103 @@
           <w:shd w:val="clear" w:color="auto" w:fill="FFFFFF"/>
         </w:rPr>
         <w:t>In the revised manuscript, the reference has been replaced with references to peer reviewed publications that justify the need to account for soot deposition in compartment fire scenarios.</w:t>
-      </w:r>
-    </w:p>
-    <w:p>
-      <w:pPr>
-        <w:rPr>
-          <w:rFonts w:ascii="Times New Roman" w:eastAsia="Times New Roman" w:hAnsi="Times New Roman" w:cs="Times New Roman"/>
-          <w:color w:val="222222"/>
-          <w:shd w:val="clear" w:color="auto" w:fill="FFFFFF"/>
-        </w:rPr>
-      </w:pPr>
-      <w:r>
-        <w:rPr>
-          <w:rFonts w:ascii="Times New Roman" w:eastAsia="Times New Roman" w:hAnsi="Times New Roman" w:cs="Times New Roman"/>
-          <w:color w:val="222222"/>
-        </w:rPr>
-        <w:br/>
-      </w:r>
-      <w:r>
-        <w:rPr>
-          <w:rFonts w:ascii="Times New Roman" w:eastAsia="Times New Roman" w:hAnsi="Times New Roman" w:cs="Times New Roman"/>
-          <w:color w:val="222222"/>
-          <w:shd w:val="clear" w:color="auto" w:fill="FFFFFF"/>
-        </w:rPr>
-        <w:t>3.      On page 11, end of first paragraph, "… allow for the flow …. developed": did the experimental setup involve flow straighteners at the 180deg bend? If not, the selected computational domain needs to be extended upstream, or a non-uniform/turbulent inlet condition needs to be applied.</w:t>
-      </w:r>
-    </w:p>
-    <w:p>
-      <w:pPr>
-        <w:rPr>
-          <w:rFonts w:ascii="Times New Roman" w:eastAsia="Times New Roman" w:hAnsi="Times New Roman" w:cs="Times New Roman"/>
-          <w:color w:val="222222"/>
-          <w:shd w:val="clear" w:color="auto" w:fill="FFFFFF"/>
-        </w:rPr>
-      </w:pPr>
-    </w:p>
-    <w:p>
-      <w:pPr>
-        <w:rPr>
-          <w:rFonts w:ascii="Times New Roman" w:eastAsia="Times New Roman" w:hAnsi="Times New Roman" w:cs="Times New Roman"/>
-          <w:color w:val="0000FF"/>
-          <w:shd w:val="clear" w:color="auto" w:fill="FFFFFF"/>
-        </w:rPr>
-      </w:pPr>
-      <w:r>
-        <w:rPr>
-          <w:rFonts w:ascii="Times New Roman" w:eastAsia="Times New Roman" w:hAnsi="Times New Roman" w:cs="Times New Roman"/>
-          <w:color w:val="0000FF"/>
-          <w:shd w:val="clear" w:color="auto" w:fill="FFFFFF"/>
-        </w:rPr>
-        <w:t xml:space="preserve">In the model, an additional 3 m of duct section (equal to 20 duct diameters) was included upstream of the instrumented portion of the duct to allow for the flow to become fully developed. This has been clarified </w:t>
-      </w:r>
-      <w:r>
-        <w:rPr>
-          <w:rFonts w:ascii="Times New Roman" w:eastAsia="Times New Roman" w:hAnsi="Times New Roman" w:cs="Times New Roman"/>
-          <w:color w:val="0000FF"/>
-          <w:shd w:val="clear" w:color="auto" w:fill="FFFFFF"/>
-        </w:rPr>
-        <w:t>throughout</w:t>
       </w:r>
       <w:bookmarkStart w:id="0" w:name="_GoBack"/>
       <w:bookmarkEnd w:id="0"/>
+    </w:p>
+    <w:p>
+      <w:pPr>
+        <w:rPr>
+          <w:rFonts w:ascii="Times New Roman" w:eastAsia="Times New Roman" w:hAnsi="Times New Roman" w:cs="Times New Roman"/>
+          <w:color w:val="222222"/>
+          <w:shd w:val="clear" w:color="auto" w:fill="FFFFFF"/>
+        </w:rPr>
+      </w:pPr>
+      <w:r>
+        <w:rPr>
+          <w:rFonts w:ascii="Times New Roman" w:eastAsia="Times New Roman" w:hAnsi="Times New Roman" w:cs="Times New Roman"/>
+          <w:color w:val="222222"/>
+        </w:rPr>
+        <w:br/>
+      </w:r>
+      <w:r>
+        <w:rPr>
+          <w:rFonts w:ascii="Times New Roman" w:eastAsia="Times New Roman" w:hAnsi="Times New Roman" w:cs="Times New Roman"/>
+          <w:color w:val="222222"/>
+          <w:shd w:val="clear" w:color="auto" w:fill="FFFFFF"/>
+        </w:rPr>
+        <w:t xml:space="preserve">3.      On page 11, end of first paragraph, "… allow for the </w:t>
+      </w:r>
+      <w:proofErr w:type="gramStart"/>
+      <w:r>
+        <w:rPr>
+          <w:rFonts w:ascii="Times New Roman" w:eastAsia="Times New Roman" w:hAnsi="Times New Roman" w:cs="Times New Roman"/>
+          <w:color w:val="222222"/>
+          <w:shd w:val="clear" w:color="auto" w:fill="FFFFFF"/>
+        </w:rPr>
+        <w:t>flow ….</w:t>
+      </w:r>
+      <w:proofErr w:type="gramEnd"/>
+      <w:r>
+        <w:rPr>
+          <w:rFonts w:ascii="Times New Roman" w:eastAsia="Times New Roman" w:hAnsi="Times New Roman" w:cs="Times New Roman"/>
+          <w:color w:val="222222"/>
+          <w:shd w:val="clear" w:color="auto" w:fill="FFFFFF"/>
+        </w:rPr>
+        <w:t xml:space="preserve"> </w:t>
+      </w:r>
+      <w:proofErr w:type="gramStart"/>
+      <w:r>
+        <w:rPr>
+          <w:rFonts w:ascii="Times New Roman" w:eastAsia="Times New Roman" w:hAnsi="Times New Roman" w:cs="Times New Roman"/>
+          <w:color w:val="222222"/>
+          <w:shd w:val="clear" w:color="auto" w:fill="FFFFFF"/>
+        </w:rPr>
+        <w:t>developed</w:t>
+      </w:r>
+      <w:proofErr w:type="gramEnd"/>
+      <w:r>
+        <w:rPr>
+          <w:rFonts w:ascii="Times New Roman" w:eastAsia="Times New Roman" w:hAnsi="Times New Roman" w:cs="Times New Roman"/>
+          <w:color w:val="222222"/>
+          <w:shd w:val="clear" w:color="auto" w:fill="FFFFFF"/>
+        </w:rPr>
+        <w:t>": did the experimental setup involve flow straighteners at the 180deg bend? If not, the selected computational domain needs to be extended upstream, or a non-uniform/turbulent inlet condition needs to be applied.</w:t>
+      </w:r>
+    </w:p>
+    <w:p>
+      <w:pPr>
+        <w:rPr>
+          <w:rFonts w:ascii="Times New Roman" w:eastAsia="Times New Roman" w:hAnsi="Times New Roman" w:cs="Times New Roman"/>
+          <w:color w:val="222222"/>
+          <w:shd w:val="clear" w:color="auto" w:fill="FFFFFF"/>
+        </w:rPr>
+      </w:pPr>
+    </w:p>
+    <w:p>
+      <w:pPr>
+        <w:rPr>
+          <w:rFonts w:ascii="Times New Roman" w:eastAsia="Times New Roman" w:hAnsi="Times New Roman" w:cs="Times New Roman"/>
+          <w:color w:val="0000FF"/>
+          <w:shd w:val="clear" w:color="auto" w:fill="FFFFFF"/>
+        </w:rPr>
+      </w:pPr>
+      <w:r>
+        <w:rPr>
+          <w:rFonts w:ascii="Times New Roman" w:eastAsia="Times New Roman" w:hAnsi="Times New Roman" w:cs="Times New Roman"/>
+          <w:color w:val="0000FF"/>
+          <w:shd w:val="clear" w:color="auto" w:fill="FFFFFF"/>
+        </w:rPr>
+        <w:t xml:space="preserve">In the model, an additional 3 m of duct section (equal to 20 duct diameters) was included upstream of the instrumented portion of the duct to allow for the flow to become fully developed. This has been clarified </w:t>
+      </w:r>
+      <w:r>
+        <w:rPr>
+          <w:rFonts w:ascii="Times New Roman" w:eastAsia="Times New Roman" w:hAnsi="Times New Roman" w:cs="Times New Roman"/>
+          <w:color w:val="0000FF"/>
+          <w:shd w:val="clear" w:color="auto" w:fill="FFFFFF"/>
+        </w:rPr>
+        <w:t>throughout</w:t>
+      </w:r>
       <w:r>
         <w:rPr>
           <w:rFonts w:ascii="Times New Roman" w:eastAsia="Times New Roman" w:hAnsi="Times New Roman" w:cs="Times New Roman"/>
@@ -990,7 +1230,25 @@
           <w:color w:val="222222"/>
           <w:shd w:val="clear" w:color="auto" w:fill="FFFFFF"/>
         </w:rPr>
-        <w:t>5.      On page 11, third paragraph: a sensitivity study of the aerosol concentration (100 mg/m3 selected) needs to be conducted as the experiment doesn't provide estimates. The selected concentration can be considered to be arbitrary.</w:t>
+        <w:t xml:space="preserve">5.      On page 11, third paragraph: a sensitivity study of the aerosol concentration (100 mg/m3 selected) needs to be </w:t>
+      </w:r>
+      <w:proofErr w:type="gramStart"/>
+      <w:r>
+        <w:rPr>
+          <w:rFonts w:ascii="Times New Roman" w:eastAsia="Times New Roman" w:hAnsi="Times New Roman" w:cs="Times New Roman"/>
+          <w:color w:val="222222"/>
+          <w:shd w:val="clear" w:color="auto" w:fill="FFFFFF"/>
+        </w:rPr>
+        <w:t>conducted</w:t>
+      </w:r>
+      <w:proofErr w:type="gramEnd"/>
+      <w:r>
+        <w:rPr>
+          <w:rFonts w:ascii="Times New Roman" w:eastAsia="Times New Roman" w:hAnsi="Times New Roman" w:cs="Times New Roman"/>
+          <w:color w:val="222222"/>
+          <w:shd w:val="clear" w:color="auto" w:fill="FFFFFF"/>
+        </w:rPr>
+        <w:t xml:space="preserve"> as the experiment doesn't provide estimates. The selected concentration can be considered to be arbitrary.</w:t>
       </w:r>
     </w:p>
     <w:p>
@@ -1406,7 +1664,25 @@
           <w:color w:val="0000FF"/>
           <w:shd w:val="clear" w:color="auto" w:fill="FFFFFF"/>
         </w:rPr>
-        <w:t>with the same scenario parameters as the Sippola Aerosol Deposition experiments. This allows for a direct comparison of the measured and predicted</w:t>
+        <w:t xml:space="preserve">with the same scenario parameters as the </w:t>
+      </w:r>
+      <w:proofErr w:type="spellStart"/>
+      <w:r>
+        <w:rPr>
+          <w:rFonts w:ascii="Times New Roman" w:eastAsia="Times New Roman" w:hAnsi="Times New Roman" w:cs="Times New Roman"/>
+          <w:color w:val="0000FF"/>
+          <w:shd w:val="clear" w:color="auto" w:fill="FFFFFF"/>
+        </w:rPr>
+        <w:t>Sippola</w:t>
+      </w:r>
+      <w:proofErr w:type="spellEnd"/>
+      <w:r>
+        <w:rPr>
+          <w:rFonts w:ascii="Times New Roman" w:eastAsia="Times New Roman" w:hAnsi="Times New Roman" w:cs="Times New Roman"/>
+          <w:color w:val="0000FF"/>
+          <w:shd w:val="clear" w:color="auto" w:fill="FFFFFF"/>
+        </w:rPr>
+        <w:t xml:space="preserve"> Aerosol Deposition experiments. This allows for a direct comparison of the measured and predicted</w:t>
       </w:r>
       <w:r>
         <w:rPr>
@@ -1512,7 +1788,25 @@
           <w:color w:val="0000FF"/>
           <w:shd w:val="clear" w:color="auto" w:fill="FFFFFF"/>
         </w:rPr>
-        <w:t xml:space="preserve"> Therefore, this study focuses on an initial validation step of quantifying the performance aerosol deposition in nonreacting conditions.</w:t>
+        <w:t xml:space="preserve"> Therefore, this study focuses on an initial validation step of quantifying the performance aerosol deposition in </w:t>
+      </w:r>
+      <w:proofErr w:type="spellStart"/>
+      <w:r>
+        <w:rPr>
+          <w:rFonts w:ascii="Times New Roman" w:eastAsia="Times New Roman" w:hAnsi="Times New Roman" w:cs="Times New Roman"/>
+          <w:color w:val="0000FF"/>
+          <w:shd w:val="clear" w:color="auto" w:fill="FFFFFF"/>
+        </w:rPr>
+        <w:t>nonreacting</w:t>
+      </w:r>
+      <w:proofErr w:type="spellEnd"/>
+      <w:r>
+        <w:rPr>
+          <w:rFonts w:ascii="Times New Roman" w:eastAsia="Times New Roman" w:hAnsi="Times New Roman" w:cs="Times New Roman"/>
+          <w:color w:val="0000FF"/>
+          <w:shd w:val="clear" w:color="auto" w:fill="FFFFFF"/>
+        </w:rPr>
+        <w:t xml:space="preserve"> conditions.</w:t>
       </w:r>
     </w:p>
     <w:p>
@@ -1859,21 +2153,7 @@
           <w:rFonts w:ascii="Times New Roman" w:eastAsia="Times New Roman" w:hAnsi="Times New Roman" w:cs="Times New Roman"/>
           <w:color w:val="0000FF"/>
         </w:rPr>
-        <w:t xml:space="preserve">included </w:t>
-      </w:r>
-      <w:r>
-        <w:rPr>
-          <w:rFonts w:ascii="Times New Roman" w:eastAsia="Times New Roman" w:hAnsi="Times New Roman" w:cs="Times New Roman"/>
-          <w:color w:val="0000FF"/>
-        </w:rPr>
-        <w:t>in the revised manuscript</w:t>
-      </w:r>
-      <w:r>
-        <w:rPr>
-          <w:rFonts w:ascii="Times New Roman" w:eastAsia="Times New Roman" w:hAnsi="Times New Roman" w:cs="Times New Roman"/>
-          <w:color w:val="0000FF"/>
-        </w:rPr>
-        <w:t>.</w:t>
+        <w:t>included in the revised manuscript.</w:t>
       </w:r>
       <w:r>
         <w:rPr>
@@ -1910,7 +2190,25 @@
           <w:color w:val="222222"/>
           <w:shd w:val="clear" w:color="auto" w:fill="FFFFFF"/>
         </w:rPr>
-        <w:t>Thank you for considering Fire Technology for publication of your manuscript. It is a nice contributions. In your revised manuscript, please provide a detailed explanation of how you have addressed/rebutted each of the reviewers' comments and these comments too:</w:t>
+        <w:t xml:space="preserve">Thank you for considering Fire Technology for publication of your manuscript. It is a nice </w:t>
+      </w:r>
+      <w:proofErr w:type="gramStart"/>
+      <w:r>
+        <w:rPr>
+          <w:rFonts w:ascii="Times New Roman" w:eastAsia="Times New Roman" w:hAnsi="Times New Roman" w:cs="Times New Roman"/>
+          <w:color w:val="222222"/>
+          <w:shd w:val="clear" w:color="auto" w:fill="FFFFFF"/>
+        </w:rPr>
+        <w:t>contributions</w:t>
+      </w:r>
+      <w:proofErr w:type="gramEnd"/>
+      <w:r>
+        <w:rPr>
+          <w:rFonts w:ascii="Times New Roman" w:eastAsia="Times New Roman" w:hAnsi="Times New Roman" w:cs="Times New Roman"/>
+          <w:color w:val="222222"/>
+          <w:shd w:val="clear" w:color="auto" w:fill="FFFFFF"/>
+        </w:rPr>
+        <w:t>. In your revised manuscript, please provide a detailed explanation of how you have addressed/rebutted each of the reviewers' comments and these comments too:</w:t>
       </w:r>
     </w:p>
     <w:p>
@@ -1934,33 +2232,69 @@
           <w:color w:val="222222"/>
           <w:shd w:val="clear" w:color="auto" w:fill="FFFFFF"/>
         </w:rPr>
-        <w:t>- I would expect that the related journal publications of Riahi et al. would also be cited with a higher importance than the PhD thesis, which is not gone thought peer review and citation cannot be tracked. This includes 10.1007/s10694-012-0273-x.</w:t>
-      </w:r>
-    </w:p>
-    <w:p>
-      <w:pPr>
-        <w:rPr>
-          <w:rFonts w:ascii="Times New Roman" w:eastAsia="Times New Roman" w:hAnsi="Times New Roman" w:cs="Times New Roman"/>
-          <w:color w:val="222222"/>
-          <w:shd w:val="clear" w:color="auto" w:fill="FFFFFF"/>
-        </w:rPr>
-      </w:pPr>
-    </w:p>
-    <w:p>
-      <w:pPr>
-        <w:rPr>
-          <w:rFonts w:ascii="Times New Roman" w:eastAsia="Times New Roman" w:hAnsi="Times New Roman" w:cs="Times New Roman"/>
-          <w:color w:val="0000FF"/>
-          <w:shd w:val="clear" w:color="auto" w:fill="FFFFFF"/>
-        </w:rPr>
-      </w:pPr>
-      <w:r>
-        <w:rPr>
-          <w:rFonts w:ascii="Times New Roman" w:eastAsia="Times New Roman" w:hAnsi="Times New Roman" w:cs="Times New Roman"/>
-          <w:color w:val="0000FF"/>
-          <w:shd w:val="clear" w:color="auto" w:fill="FFFFFF"/>
-        </w:rPr>
-        <w:t>In the revised manuscript, the reference to Riahi’s work on soot deposition has been updated</w:t>
+        <w:t xml:space="preserve">- I would expect that the related journal publications of </w:t>
+      </w:r>
+      <w:proofErr w:type="spellStart"/>
+      <w:r>
+        <w:rPr>
+          <w:rFonts w:ascii="Times New Roman" w:eastAsia="Times New Roman" w:hAnsi="Times New Roman" w:cs="Times New Roman"/>
+          <w:color w:val="222222"/>
+          <w:shd w:val="clear" w:color="auto" w:fill="FFFFFF"/>
+        </w:rPr>
+        <w:t>Riahi</w:t>
+      </w:r>
+      <w:proofErr w:type="spellEnd"/>
+      <w:r>
+        <w:rPr>
+          <w:rFonts w:ascii="Times New Roman" w:eastAsia="Times New Roman" w:hAnsi="Times New Roman" w:cs="Times New Roman"/>
+          <w:color w:val="222222"/>
+          <w:shd w:val="clear" w:color="auto" w:fill="FFFFFF"/>
+        </w:rPr>
+        <w:t xml:space="preserve"> et al. would also be cited with a higher importance than the PhD thesis, which is not gone thought peer review and citation cannot be tracked. This includes 10.1007/s10694-012-0273-x.</w:t>
+      </w:r>
+    </w:p>
+    <w:p>
+      <w:pPr>
+        <w:rPr>
+          <w:rFonts w:ascii="Times New Roman" w:eastAsia="Times New Roman" w:hAnsi="Times New Roman" w:cs="Times New Roman"/>
+          <w:color w:val="222222"/>
+          <w:shd w:val="clear" w:color="auto" w:fill="FFFFFF"/>
+        </w:rPr>
+      </w:pPr>
+    </w:p>
+    <w:p>
+      <w:pPr>
+        <w:rPr>
+          <w:rFonts w:ascii="Times New Roman" w:eastAsia="Times New Roman" w:hAnsi="Times New Roman" w:cs="Times New Roman"/>
+          <w:color w:val="0000FF"/>
+          <w:shd w:val="clear" w:color="auto" w:fill="FFFFFF"/>
+        </w:rPr>
+      </w:pPr>
+      <w:r>
+        <w:rPr>
+          <w:rFonts w:ascii="Times New Roman" w:eastAsia="Times New Roman" w:hAnsi="Times New Roman" w:cs="Times New Roman"/>
+          <w:color w:val="0000FF"/>
+          <w:shd w:val="clear" w:color="auto" w:fill="FFFFFF"/>
+        </w:rPr>
+        <w:t xml:space="preserve">In the revised manuscript, the reference to </w:t>
+      </w:r>
+      <w:proofErr w:type="spellStart"/>
+      <w:r>
+        <w:rPr>
+          <w:rFonts w:ascii="Times New Roman" w:eastAsia="Times New Roman" w:hAnsi="Times New Roman" w:cs="Times New Roman"/>
+          <w:color w:val="0000FF"/>
+          <w:shd w:val="clear" w:color="auto" w:fill="FFFFFF"/>
+        </w:rPr>
+        <w:t>Riahi’s</w:t>
+      </w:r>
+      <w:proofErr w:type="spellEnd"/>
+      <w:r>
+        <w:rPr>
+          <w:rFonts w:ascii="Times New Roman" w:eastAsia="Times New Roman" w:hAnsi="Times New Roman" w:cs="Times New Roman"/>
+          <w:color w:val="0000FF"/>
+          <w:shd w:val="clear" w:color="auto" w:fill="FFFFFF"/>
+        </w:rPr>
+        <w:t xml:space="preserve"> work on soot deposition has been updated</w:t>
       </w:r>
       <w:r>
         <w:rPr>
@@ -2253,6 +2587,7 @@
   <w:style w:type="character" w:default="1" w:styleId="DefaultParagraphFont">
     <w:name w:val="Default Paragraph Font"/>
     <w:uiPriority w:val="1"/>
+    <w:semiHidden/>
     <w:unhideWhenUsed/>
   </w:style>
   <w:style w:type="table" w:default="1" w:styleId="TableNormal">
@@ -2438,6 +2773,7 @@
   <w:style w:type="character" w:default="1" w:styleId="DefaultParagraphFont">
     <w:name w:val="Default Paragraph Font"/>
     <w:uiPriority w:val="1"/>
+    <w:semiHidden/>
     <w:unhideWhenUsed/>
   </w:style>
   <w:style w:type="table" w:default="1" w:styleId="TableNormal">

</xml_diff>

<commit_message>
Aerosol Paper: Update reviewer comments
</commit_message>
<xml_diff>
--- a/Papers/Aerosol_Deposition/Comments_from_Reviewers/Response_to_Reviewers.docx
+++ b/Papers/Aerosol_Deposition/Comments_from_Reviewers/Response_to_Reviewers.docx
@@ -57,7 +57,25 @@
           <w:color w:val="222222"/>
           <w:shd w:val="clear" w:color="auto" w:fill="FFFFFF"/>
         </w:rPr>
-        <w:t xml:space="preserve"> the paper is very useful and valuable to the fire science community. One of the important factors that needs to be considered is the method that numbers and data are presented. On most of the plots, data points are not very clear and there are no error bars for the measured and calculated points. It is very important to take those errors mentioned in the paper into account when presenting the data points.</w:t>
+        <w:t xml:space="preserve"> the paper is very useful and valuable to the fire science community. One of the important factors that </w:t>
+      </w:r>
+      <w:proofErr w:type="gramStart"/>
+      <w:r>
+        <w:rPr>
+          <w:rFonts w:ascii="Times New Roman" w:eastAsia="Times New Roman" w:hAnsi="Times New Roman" w:cs="Times New Roman"/>
+          <w:color w:val="222222"/>
+          <w:shd w:val="clear" w:color="auto" w:fill="FFFFFF"/>
+        </w:rPr>
+        <w:t>needs</w:t>
+      </w:r>
+      <w:proofErr w:type="gramEnd"/>
+      <w:r>
+        <w:rPr>
+          <w:rFonts w:ascii="Times New Roman" w:eastAsia="Times New Roman" w:hAnsi="Times New Roman" w:cs="Times New Roman"/>
+          <w:color w:val="222222"/>
+          <w:shd w:val="clear" w:color="auto" w:fill="FFFFFF"/>
+        </w:rPr>
+        <w:t xml:space="preserve"> to be considered is the method that numbers and data are presented. On most of the plots, data points are not very clear and there are no error bars for the measured and calculated points. It is very important to take those errors mentioned in the paper into account when presenting the data points.</w:t>
       </w:r>
       <w:r>
         <w:rPr>
@@ -136,7 +154,23 @@
           <w:rFonts w:ascii="Times New Roman" w:eastAsia="Times New Roman" w:hAnsi="Times New Roman" w:cs="Times New Roman"/>
           <w:color w:val="0000FF"/>
         </w:rPr>
-        <w:t>as reported by Sippola)</w:t>
+        <w:t xml:space="preserve">as reported by </w:t>
+      </w:r>
+      <w:proofErr w:type="spellStart"/>
+      <w:r>
+        <w:rPr>
+          <w:rFonts w:ascii="Times New Roman" w:eastAsia="Times New Roman" w:hAnsi="Times New Roman" w:cs="Times New Roman"/>
+          <w:color w:val="0000FF"/>
+        </w:rPr>
+        <w:t>Sippola</w:t>
+      </w:r>
+      <w:proofErr w:type="spellEnd"/>
+      <w:r>
+        <w:rPr>
+          <w:rFonts w:ascii="Times New Roman" w:eastAsia="Times New Roman" w:hAnsi="Times New Roman" w:cs="Times New Roman"/>
+          <w:color w:val="0000FF"/>
+        </w:rPr>
+        <w:t>)</w:t>
       </w:r>
       <w:r>
         <w:rPr>
@@ -166,12 +200,21 @@
         </w:rPr>
         <w:t xml:space="preserve">model </w:t>
       </w:r>
-      <w:r>
-        <w:rPr>
-          <w:rFonts w:ascii="Times New Roman" w:eastAsia="Times New Roman" w:hAnsi="Times New Roman" w:cs="Times New Roman"/>
-          <w:color w:val="0000FF"/>
-        </w:rPr>
-        <w:t>underpredicted the measured aer</w:t>
+      <w:proofErr w:type="spellStart"/>
+      <w:r>
+        <w:rPr>
+          <w:rFonts w:ascii="Times New Roman" w:eastAsia="Times New Roman" w:hAnsi="Times New Roman" w:cs="Times New Roman"/>
+          <w:color w:val="0000FF"/>
+        </w:rPr>
+        <w:t>underpredicted</w:t>
+      </w:r>
+      <w:proofErr w:type="spellEnd"/>
+      <w:r>
+        <w:rPr>
+          <w:rFonts w:ascii="Times New Roman" w:eastAsia="Times New Roman" w:hAnsi="Times New Roman" w:cs="Times New Roman"/>
+          <w:color w:val="0000FF"/>
+        </w:rPr>
+        <w:t xml:space="preserve"> the measured aer</w:t>
       </w:r>
       <w:r>
         <w:rPr>
@@ -370,7 +413,43 @@
           <w:color w:val="222222"/>
           <w:shd w:val="clear" w:color="auto" w:fill="FFFFFF"/>
         </w:rPr>
-        <w:t>Reviewer #2: In this study soot deposition on surfaces is modeled with FDS. Three deposition mechanisms are discussed and introduced into the FDS code. A simple aerosol deposition experiment, that doesn't involve one of the deposition mechanisms (thermophoretic process), provides data for model validation. The study is simplified and, as the authors mention, needs to be eventually extended to include soot sources producing particles characteristic of fires. Thermophoretic deposition, which is an important phenomenon, should be validated before this model can be applied for practical applications.</w:t>
+        <w:t>Reviewer #2: In this study soot deposition on surfaces is modeled with FDS. Three deposition mechanisms are discussed and introduced into the FDS code. A simple aerosol deposition experiment, that doesn't involve one of the deposition mechanisms (</w:t>
+      </w:r>
+      <w:proofErr w:type="spellStart"/>
+      <w:r>
+        <w:rPr>
+          <w:rFonts w:ascii="Times New Roman" w:eastAsia="Times New Roman" w:hAnsi="Times New Roman" w:cs="Times New Roman"/>
+          <w:color w:val="222222"/>
+          <w:shd w:val="clear" w:color="auto" w:fill="FFFFFF"/>
+        </w:rPr>
+        <w:t>thermophoretic</w:t>
+      </w:r>
+      <w:proofErr w:type="spellEnd"/>
+      <w:r>
+        <w:rPr>
+          <w:rFonts w:ascii="Times New Roman" w:eastAsia="Times New Roman" w:hAnsi="Times New Roman" w:cs="Times New Roman"/>
+          <w:color w:val="222222"/>
+          <w:shd w:val="clear" w:color="auto" w:fill="FFFFFF"/>
+        </w:rPr>
+        <w:t xml:space="preserve"> process), provides data for model validation. The study is simplified and, as the authors mention, needs to be eventually extended to include soot sources producing particles characteristic of fires. </w:t>
+      </w:r>
+      <w:proofErr w:type="spellStart"/>
+      <w:r>
+        <w:rPr>
+          <w:rFonts w:ascii="Times New Roman" w:eastAsia="Times New Roman" w:hAnsi="Times New Roman" w:cs="Times New Roman"/>
+          <w:color w:val="222222"/>
+          <w:shd w:val="clear" w:color="auto" w:fill="FFFFFF"/>
+        </w:rPr>
+        <w:t>Thermophoretic</w:t>
+      </w:r>
+      <w:proofErr w:type="spellEnd"/>
+      <w:r>
+        <w:rPr>
+          <w:rFonts w:ascii="Times New Roman" w:eastAsia="Times New Roman" w:hAnsi="Times New Roman" w:cs="Times New Roman"/>
+          <w:color w:val="222222"/>
+          <w:shd w:val="clear" w:color="auto" w:fill="FFFFFF"/>
+        </w:rPr>
+        <w:t xml:space="preserve"> deposition, which is an important phenomenon, should be validated before this model can be applied for practical applications.</w:t>
       </w:r>
       <w:r>
         <w:rPr>
@@ -414,7 +493,43 @@
           <w:color w:val="222222"/>
           <w:shd w:val="clear" w:color="auto" w:fill="FFFFFF"/>
         </w:rPr>
-        <w:t>1.      On page 3, first paragraph, "Soot agglomeration …. deposition rates": does this phenomenon occur outside the fire, i.e. the hot region? Can the authors provide a reference(s) in support of this claim? The references will help differentiate between agglomeration mechanisms in soot models included in combustion modeling and the agglomeration of "cold" soot transported outside fires.</w:t>
+        <w:t xml:space="preserve">1.      On page 3, first paragraph, "Soot </w:t>
+      </w:r>
+      <w:proofErr w:type="gramStart"/>
+      <w:r>
+        <w:rPr>
+          <w:rFonts w:ascii="Times New Roman" w:eastAsia="Times New Roman" w:hAnsi="Times New Roman" w:cs="Times New Roman"/>
+          <w:color w:val="222222"/>
+          <w:shd w:val="clear" w:color="auto" w:fill="FFFFFF"/>
+        </w:rPr>
+        <w:t>agglomeration ….</w:t>
+      </w:r>
+      <w:proofErr w:type="gramEnd"/>
+      <w:r>
+        <w:rPr>
+          <w:rFonts w:ascii="Times New Roman" w:eastAsia="Times New Roman" w:hAnsi="Times New Roman" w:cs="Times New Roman"/>
+          <w:color w:val="222222"/>
+          <w:shd w:val="clear" w:color="auto" w:fill="FFFFFF"/>
+        </w:rPr>
+        <w:t xml:space="preserve"> </w:t>
+      </w:r>
+      <w:proofErr w:type="gramStart"/>
+      <w:r>
+        <w:rPr>
+          <w:rFonts w:ascii="Times New Roman" w:eastAsia="Times New Roman" w:hAnsi="Times New Roman" w:cs="Times New Roman"/>
+          <w:color w:val="222222"/>
+          <w:shd w:val="clear" w:color="auto" w:fill="FFFFFF"/>
+        </w:rPr>
+        <w:t>deposition</w:t>
+      </w:r>
+      <w:proofErr w:type="gramEnd"/>
+      <w:r>
+        <w:rPr>
+          <w:rFonts w:ascii="Times New Roman" w:eastAsia="Times New Roman" w:hAnsi="Times New Roman" w:cs="Times New Roman"/>
+          <w:color w:val="222222"/>
+          <w:shd w:val="clear" w:color="auto" w:fill="FFFFFF"/>
+        </w:rPr>
+        <w:t xml:space="preserve"> rates": does this phenomenon occur outside the fire, i.e. the hot region? Can the authors provide a reference(s) in support of this claim? The references will help differentiate between agglomeration mechanisms in soot models included in combustion modeling and the agglomeration of "cold" soot transported outside fires.</w:t>
       </w:r>
     </w:p>
     <w:p>
@@ -633,15 +748,33 @@
           <w:color w:val="0000FF"/>
           <w:shd w:val="clear" w:color="auto" w:fill="FFFFFF"/>
         </w:rPr>
-        <w:t xml:space="preserve"> In addition, t</w:t>
-      </w:r>
-      <w:r>
-        <w:rPr>
-          <w:rFonts w:ascii="Times New Roman" w:eastAsia="Times New Roman" w:hAnsi="Times New Roman" w:cs="Times New Roman"/>
-          <w:color w:val="0000FF"/>
-          <w:shd w:val="clear" w:color="auto" w:fill="FFFFFF"/>
-        </w:rPr>
-        <w:t xml:space="preserve">hermophoretic forces on </w:t>
+        <w:t xml:space="preserve"> In addition, </w:t>
+      </w:r>
+      <w:proofErr w:type="spellStart"/>
+      <w:r>
+        <w:rPr>
+          <w:rFonts w:ascii="Times New Roman" w:eastAsia="Times New Roman" w:hAnsi="Times New Roman" w:cs="Times New Roman"/>
+          <w:color w:val="0000FF"/>
+          <w:shd w:val="clear" w:color="auto" w:fill="FFFFFF"/>
+        </w:rPr>
+        <w:t>t</w:t>
+      </w:r>
+      <w:r>
+        <w:rPr>
+          <w:rFonts w:ascii="Times New Roman" w:eastAsia="Times New Roman" w:hAnsi="Times New Roman" w:cs="Times New Roman"/>
+          <w:color w:val="0000FF"/>
+          <w:shd w:val="clear" w:color="auto" w:fill="FFFFFF"/>
+        </w:rPr>
+        <w:t>hermophoretic</w:t>
+      </w:r>
+      <w:proofErr w:type="spellEnd"/>
+      <w:r>
+        <w:rPr>
+          <w:rFonts w:ascii="Times New Roman" w:eastAsia="Times New Roman" w:hAnsi="Times New Roman" w:cs="Times New Roman"/>
+          <w:color w:val="0000FF"/>
+          <w:shd w:val="clear" w:color="auto" w:fill="FFFFFF"/>
+        </w:rPr>
+        <w:t xml:space="preserve"> forces on </w:t>
       </w:r>
       <w:r>
         <w:rPr>
@@ -817,7 +950,43 @@
           <w:color w:val="222222"/>
           <w:shd w:val="clear" w:color="auto" w:fill="FFFFFF"/>
         </w:rPr>
-        <w:t>2.      On page 3, second paragraph: Ref 3 is not a peer reviewed publication. Can the authors replace it with a peer reviewed publication?</w:t>
+        <w:t xml:space="preserve">2.      On page 3, second paragraph: Ref 3 is not a </w:t>
+      </w:r>
+      <w:proofErr w:type="gramStart"/>
+      <w:r>
+        <w:rPr>
+          <w:rFonts w:ascii="Times New Roman" w:eastAsia="Times New Roman" w:hAnsi="Times New Roman" w:cs="Times New Roman"/>
+          <w:color w:val="222222"/>
+          <w:shd w:val="clear" w:color="auto" w:fill="FFFFFF"/>
+        </w:rPr>
+        <w:t>peer reviewed</w:t>
+      </w:r>
+      <w:proofErr w:type="gramEnd"/>
+      <w:r>
+        <w:rPr>
+          <w:rFonts w:ascii="Times New Roman" w:eastAsia="Times New Roman" w:hAnsi="Times New Roman" w:cs="Times New Roman"/>
+          <w:color w:val="222222"/>
+          <w:shd w:val="clear" w:color="auto" w:fill="FFFFFF"/>
+        </w:rPr>
+        <w:t xml:space="preserve"> publication. Can the authors replace it with a </w:t>
+      </w:r>
+      <w:proofErr w:type="gramStart"/>
+      <w:r>
+        <w:rPr>
+          <w:rFonts w:ascii="Times New Roman" w:eastAsia="Times New Roman" w:hAnsi="Times New Roman" w:cs="Times New Roman"/>
+          <w:color w:val="222222"/>
+          <w:shd w:val="clear" w:color="auto" w:fill="FFFFFF"/>
+        </w:rPr>
+        <w:t>peer reviewed</w:t>
+      </w:r>
+      <w:proofErr w:type="gramEnd"/>
+      <w:r>
+        <w:rPr>
+          <w:rFonts w:ascii="Times New Roman" w:eastAsia="Times New Roman" w:hAnsi="Times New Roman" w:cs="Times New Roman"/>
+          <w:color w:val="222222"/>
+          <w:shd w:val="clear" w:color="auto" w:fill="FFFFFF"/>
+        </w:rPr>
+        <w:t xml:space="preserve"> publication?</w:t>
       </w:r>
     </w:p>
     <w:p>
@@ -867,7 +1036,43 @@
           <w:color w:val="222222"/>
           <w:shd w:val="clear" w:color="auto" w:fill="FFFFFF"/>
         </w:rPr>
-        <w:t>3.      On page 11, end of first paragraph, "… allow for the flow …. developed": did the experimental setup involve flow straighteners at the 180deg bend? If not, the selected computational domain needs to be extended upstream, or a non-uniform/turbulent inlet condition needs to be applied.</w:t>
+        <w:t xml:space="preserve">3.      On page 11, end of first paragraph, "… allow for the </w:t>
+      </w:r>
+      <w:proofErr w:type="gramStart"/>
+      <w:r>
+        <w:rPr>
+          <w:rFonts w:ascii="Times New Roman" w:eastAsia="Times New Roman" w:hAnsi="Times New Roman" w:cs="Times New Roman"/>
+          <w:color w:val="222222"/>
+          <w:shd w:val="clear" w:color="auto" w:fill="FFFFFF"/>
+        </w:rPr>
+        <w:t>flow ….</w:t>
+      </w:r>
+      <w:proofErr w:type="gramEnd"/>
+      <w:r>
+        <w:rPr>
+          <w:rFonts w:ascii="Times New Roman" w:eastAsia="Times New Roman" w:hAnsi="Times New Roman" w:cs="Times New Roman"/>
+          <w:color w:val="222222"/>
+          <w:shd w:val="clear" w:color="auto" w:fill="FFFFFF"/>
+        </w:rPr>
+        <w:t xml:space="preserve"> </w:t>
+      </w:r>
+      <w:proofErr w:type="gramStart"/>
+      <w:r>
+        <w:rPr>
+          <w:rFonts w:ascii="Times New Roman" w:eastAsia="Times New Roman" w:hAnsi="Times New Roman" w:cs="Times New Roman"/>
+          <w:color w:val="222222"/>
+          <w:shd w:val="clear" w:color="auto" w:fill="FFFFFF"/>
+        </w:rPr>
+        <w:t>developed</w:t>
+      </w:r>
+      <w:proofErr w:type="gramEnd"/>
+      <w:r>
+        <w:rPr>
+          <w:rFonts w:ascii="Times New Roman" w:eastAsia="Times New Roman" w:hAnsi="Times New Roman" w:cs="Times New Roman"/>
+          <w:color w:val="222222"/>
+          <w:shd w:val="clear" w:color="auto" w:fill="FFFFFF"/>
+        </w:rPr>
+        <w:t>": did the experimental setup involve flow straighteners at the 180deg bend? If not, the selected computational domain needs to be extended upstream, or a non-uniform/turbulent inlet condition needs to be applied.</w:t>
       </w:r>
     </w:p>
     <w:p>
@@ -957,28 +1162,28 @@
           <w:rFonts w:ascii="Times New Roman" w:eastAsia="Times New Roman" w:hAnsi="Times New Roman" w:cs="Times New Roman"/>
           <w:color w:val="0000FF"/>
         </w:rPr>
-        <w:t xml:space="preserve">To assess the impact of different grid resolutions, multiple </w:t>
-      </w:r>
-      <w:r>
-        <w:rPr>
-          <w:rFonts w:ascii="Times New Roman" w:eastAsia="Times New Roman" w:hAnsi="Times New Roman" w:cs="Times New Roman"/>
-          <w:color w:val="0000FF"/>
-        </w:rPr>
-        <w:t>simulations</w:t>
-      </w:r>
-      <w:r>
-        <w:rPr>
-          <w:rFonts w:ascii="Times New Roman" w:eastAsia="Times New Roman" w:hAnsi="Times New Roman" w:cs="Times New Roman"/>
-          <w:color w:val="0000FF"/>
-        </w:rPr>
-        <w:t xml:space="preserve"> were </w:t>
-      </w:r>
-      <w:r>
-        <w:rPr>
-          <w:rFonts w:ascii="Times New Roman" w:eastAsia="Times New Roman" w:hAnsi="Times New Roman" w:cs="Times New Roman"/>
-          <w:color w:val="0000FF"/>
-        </w:rPr>
-        <w:t xml:space="preserve">run with grid cell sizes of 0.5 cm, 0.75 cm, 1 cm, and 2 </w:t>
+        <w:t xml:space="preserve">To assess the impact of different grid resolutions, multiple simulations were </w:t>
+      </w:r>
+      <w:r>
+        <w:rPr>
+          <w:rFonts w:ascii="Times New Roman" w:eastAsia="Times New Roman" w:hAnsi="Times New Roman" w:cs="Times New Roman"/>
+          <w:color w:val="0000FF"/>
+        </w:rPr>
+        <w:t>run with grid cell sizes of 0.5 cm, 0.75 cm, 1 cm</w:t>
+      </w:r>
+      <w:r>
+        <w:rPr>
+          <w:rFonts w:ascii="Times New Roman" w:eastAsia="Times New Roman" w:hAnsi="Times New Roman" w:cs="Times New Roman"/>
+          <w:color w:val="0000FF"/>
+        </w:rPr>
+        <w:t xml:space="preserve"> (baseline case)</w:t>
+      </w:r>
+      <w:r>
+        <w:rPr>
+          <w:rFonts w:ascii="Times New Roman" w:eastAsia="Times New Roman" w:hAnsi="Times New Roman" w:cs="Times New Roman"/>
+          <w:color w:val="0000FF"/>
+        </w:rPr>
+        <w:t xml:space="preserve">, and 2 </w:t>
       </w:r>
       <w:r>
         <w:rPr>
@@ -1046,7 +1251,25 @@
           <w:color w:val="222222"/>
           <w:shd w:val="clear" w:color="auto" w:fill="FFFFFF"/>
         </w:rPr>
-        <w:t>5.      On page 11, third paragraph: a sensitivity study of the aerosol concentration (100 mg/m3 selected) needs to be conducted as the experiment doesn't provide estimates. The selected concentration can be considered to be arbitrary.</w:t>
+        <w:t xml:space="preserve">5.      On page 11, third paragraph: a sensitivity study of the aerosol concentration (100 mg/m3 selected) needs to be </w:t>
+      </w:r>
+      <w:proofErr w:type="gramStart"/>
+      <w:r>
+        <w:rPr>
+          <w:rFonts w:ascii="Times New Roman" w:eastAsia="Times New Roman" w:hAnsi="Times New Roman" w:cs="Times New Roman"/>
+          <w:color w:val="222222"/>
+          <w:shd w:val="clear" w:color="auto" w:fill="FFFFFF"/>
+        </w:rPr>
+        <w:t>conducted</w:t>
+      </w:r>
+      <w:proofErr w:type="gramEnd"/>
+      <w:r>
+        <w:rPr>
+          <w:rFonts w:ascii="Times New Roman" w:eastAsia="Times New Roman" w:hAnsi="Times New Roman" w:cs="Times New Roman"/>
+          <w:color w:val="222222"/>
+          <w:shd w:val="clear" w:color="auto" w:fill="FFFFFF"/>
+        </w:rPr>
+        <w:t xml:space="preserve"> as the experiment doesn't provide estimates. The selected concentration can be considered to be arbitrary.</w:t>
       </w:r>
     </w:p>
     <w:p>
@@ -1132,7 +1355,28 @@
           <w:rFonts w:ascii="Times New Roman" w:eastAsia="Times New Roman" w:hAnsi="Times New Roman" w:cs="Times New Roman"/>
           <w:color w:val="0000FF"/>
         </w:rPr>
-        <w:t>, 200 mg/m</w:t>
+        <w:t xml:space="preserve"> (baseline case),</w:t>
+      </w:r>
+      <w:r>
+        <w:rPr>
+          <w:rFonts w:ascii="Times New Roman" w:eastAsia="Times New Roman" w:hAnsi="Times New Roman" w:cs="Times New Roman"/>
+          <w:color w:val="0000FF"/>
+        </w:rPr>
+        <w:t xml:space="preserve"> 200</w:t>
+      </w:r>
+      <w:r>
+        <w:rPr>
+          <w:rFonts w:ascii="Times New Roman" w:eastAsia="Times New Roman" w:hAnsi="Times New Roman" w:cs="Times New Roman"/>
+          <w:color w:val="0000FF"/>
+        </w:rPr>
+        <w:t> </w:t>
+      </w:r>
+      <w:r>
+        <w:rPr>
+          <w:rFonts w:ascii="Times New Roman" w:eastAsia="Times New Roman" w:hAnsi="Times New Roman" w:cs="Times New Roman"/>
+          <w:color w:val="0000FF"/>
+        </w:rPr>
+        <w:t>mg/m</w:t>
       </w:r>
       <w:r>
         <w:rPr>
@@ -1523,7 +1767,25 @@
           <w:color w:val="0000FF"/>
           <w:shd w:val="clear" w:color="auto" w:fill="FFFFFF"/>
         </w:rPr>
-        <w:t>with the same scenario parameters as the Sippola Aerosol Deposition experiments. This allows for a direct comparison of the measured and predicted</w:t>
+        <w:t xml:space="preserve">with the same scenario parameters as the </w:t>
+      </w:r>
+      <w:proofErr w:type="spellStart"/>
+      <w:r>
+        <w:rPr>
+          <w:rFonts w:ascii="Times New Roman" w:eastAsia="Times New Roman" w:hAnsi="Times New Roman" w:cs="Times New Roman"/>
+          <w:color w:val="0000FF"/>
+          <w:shd w:val="clear" w:color="auto" w:fill="FFFFFF"/>
+        </w:rPr>
+        <w:t>Sippola</w:t>
+      </w:r>
+      <w:proofErr w:type="spellEnd"/>
+      <w:r>
+        <w:rPr>
+          <w:rFonts w:ascii="Times New Roman" w:eastAsia="Times New Roman" w:hAnsi="Times New Roman" w:cs="Times New Roman"/>
+          <w:color w:val="0000FF"/>
+          <w:shd w:val="clear" w:color="auto" w:fill="FFFFFF"/>
+        </w:rPr>
+        <w:t xml:space="preserve"> Aerosol Deposition experiments. This allows for a direct comparison of the measured and predicted</w:t>
       </w:r>
       <w:r>
         <w:rPr>
@@ -1541,6 +1803,14 @@
         </w:rPr>
         <w:t>rocess presented in this study.</w:t>
       </w:r>
+      <w:r>
+        <w:rPr>
+          <w:rFonts w:ascii="Times New Roman" w:eastAsia="Times New Roman" w:hAnsi="Times New Roman" w:cs="Times New Roman"/>
+          <w:color w:val="0000FF"/>
+          <w:shd w:val="clear" w:color="auto" w:fill="FFFFFF"/>
+        </w:rPr>
+        <w:t xml:space="preserve"> To increase the legibility of Figs. 5 through 7, the axis limits were adjusted to focus on the data, and the plot symbols were modified in the revised manuscript.</w:t>
+      </w:r>
     </w:p>
     <w:p>
       <w:pPr>
@@ -1645,46 +1915,463 @@
           <w:color w:val="0000FF"/>
           <w:shd w:val="clear" w:color="auto" w:fill="FFFFFF"/>
         </w:rPr>
-        <w:t xml:space="preserve"> Therefore, this study focuses on an initial validation step of quantifying the performance aerosol deposition in nonreacting conditions</w:t>
-      </w:r>
-      <w:r>
-        <w:rPr>
-          <w:rFonts w:ascii="Times New Roman" w:eastAsia="Times New Roman" w:hAnsi="Times New Roman" w:cs="Times New Roman"/>
-          <w:color w:val="0000FF"/>
-          <w:shd w:val="clear" w:color="auto" w:fill="FFFFFF"/>
-        </w:rPr>
-        <w:t xml:space="preserve"> (i.e., a direct comparison of measured and predicted aerosol deposition velocities</w:t>
+        <w:t xml:space="preserve"> Therefore, this study focuses on an initial validation step of quantifying the performance aerosol deposition in </w:t>
+      </w:r>
+      <w:proofErr w:type="spellStart"/>
+      <w:r>
+        <w:rPr>
+          <w:rFonts w:ascii="Times New Roman" w:eastAsia="Times New Roman" w:hAnsi="Times New Roman" w:cs="Times New Roman"/>
+          <w:color w:val="0000FF"/>
+          <w:shd w:val="clear" w:color="auto" w:fill="FFFFFF"/>
+        </w:rPr>
+        <w:t>nonreacting</w:t>
+      </w:r>
+      <w:proofErr w:type="spellEnd"/>
+      <w:r>
+        <w:rPr>
+          <w:rFonts w:ascii="Times New Roman" w:eastAsia="Times New Roman" w:hAnsi="Times New Roman" w:cs="Times New Roman"/>
+          <w:color w:val="0000FF"/>
+          <w:shd w:val="clear" w:color="auto" w:fill="FFFFFF"/>
+        </w:rPr>
+        <w:t xml:space="preserve"> conditions</w:t>
+      </w:r>
+      <w:r>
+        <w:rPr>
+          <w:rFonts w:ascii="Times New Roman" w:eastAsia="Times New Roman" w:hAnsi="Times New Roman" w:cs="Times New Roman"/>
+          <w:color w:val="0000FF"/>
+          <w:shd w:val="clear" w:color="auto" w:fill="FFFFFF"/>
+        </w:rPr>
+        <w:t xml:space="preserve"> (i.e., a direct comparison of measured and predicted aerosol deposition velocities)</w:t>
+      </w:r>
+      <w:r>
+        <w:rPr>
+          <w:rFonts w:ascii="Times New Roman" w:eastAsia="Times New Roman" w:hAnsi="Times New Roman" w:cs="Times New Roman"/>
+          <w:color w:val="0000FF"/>
+          <w:shd w:val="clear" w:color="auto" w:fill="FFFFFF"/>
+        </w:rPr>
+        <w:t>.</w:t>
+      </w:r>
+    </w:p>
+    <w:p>
+      <w:pPr>
+        <w:rPr>
+          <w:rFonts w:ascii="Times New Roman" w:eastAsia="Times New Roman" w:hAnsi="Times New Roman" w:cs="Times New Roman"/>
+          <w:color w:val="222222"/>
+          <w:shd w:val="clear" w:color="auto" w:fill="FFFFFF"/>
+        </w:rPr>
+      </w:pPr>
+      <w:r>
+        <w:rPr>
+          <w:rFonts w:ascii="Times New Roman" w:eastAsia="Times New Roman" w:hAnsi="Times New Roman" w:cs="Times New Roman"/>
+          <w:color w:val="222222"/>
+        </w:rPr>
+        <w:br/>
+      </w:r>
+      <w:r>
+        <w:rPr>
+          <w:rFonts w:ascii="Times New Roman" w:eastAsia="Times New Roman" w:hAnsi="Times New Roman" w:cs="Times New Roman"/>
+          <w:color w:val="222222"/>
+          <w:shd w:val="clear" w:color="auto" w:fill="FFFFFF"/>
+        </w:rPr>
+        <w:t>9.      On page 19, Fig. 9: why are the concentrations at x = 0 different for the three cases? Wasn't 100 mg/m3 specified as the input? The assumption would be that the concentration at x = 0 was uniform.</w:t>
+      </w:r>
+    </w:p>
+    <w:p>
+      <w:pPr>
+        <w:rPr>
+          <w:rFonts w:ascii="Times New Roman" w:eastAsia="Times New Roman" w:hAnsi="Times New Roman" w:cs="Times New Roman"/>
+          <w:color w:val="222222"/>
+          <w:shd w:val="clear" w:color="auto" w:fill="FFFFFF"/>
+        </w:rPr>
+      </w:pPr>
+    </w:p>
+    <w:p>
+      <w:pPr>
+        <w:rPr>
+          <w:rFonts w:ascii="Times New Roman" w:eastAsia="Times New Roman" w:hAnsi="Times New Roman" w:cs="Times New Roman"/>
+          <w:color w:val="0000FF"/>
+          <w:shd w:val="clear" w:color="auto" w:fill="FFFFFF"/>
+        </w:rPr>
+      </w:pPr>
+      <w:r>
+        <w:rPr>
+          <w:rFonts w:ascii="Times New Roman" w:eastAsia="Times New Roman" w:hAnsi="Times New Roman" w:cs="Times New Roman"/>
+          <w:color w:val="0000FF"/>
+          <w:shd w:val="clear" w:color="auto" w:fill="FFFFFF"/>
+        </w:rPr>
+        <w:t>An aerosol concentration of 100 mg/m</w:t>
+      </w:r>
+      <w:r>
+        <w:rPr>
+          <w:rFonts w:ascii="Times New Roman" w:eastAsia="Times New Roman" w:hAnsi="Times New Roman" w:cs="Times New Roman"/>
+          <w:color w:val="0000FF"/>
+          <w:shd w:val="clear" w:color="auto" w:fill="FFFFFF"/>
+          <w:vertAlign w:val="superscript"/>
+        </w:rPr>
+        <w:t>3</w:t>
+      </w:r>
+      <w:r>
+        <w:rPr>
+          <w:rFonts w:ascii="Times New Roman" w:eastAsia="Times New Roman" w:hAnsi="Times New Roman" w:cs="Times New Roman"/>
+          <w:color w:val="0000FF"/>
+          <w:shd w:val="clear" w:color="auto" w:fill="FFFFFF"/>
+        </w:rPr>
+        <w:t xml:space="preserve"> was specified at the duct inlet, which includes 3</w:t>
+      </w:r>
+      <w:r>
+        <w:rPr>
+          <w:rFonts w:ascii="Times New Roman" w:eastAsia="Times New Roman" w:hAnsi="Times New Roman" w:cs="Times New Roman"/>
+          <w:color w:val="0000FF"/>
+          <w:shd w:val="clear" w:color="auto" w:fill="FFFFFF"/>
+        </w:rPr>
+        <w:t> </w:t>
+      </w:r>
+      <w:r>
+        <w:rPr>
+          <w:rFonts w:ascii="Times New Roman" w:eastAsia="Times New Roman" w:hAnsi="Times New Roman" w:cs="Times New Roman"/>
+          <w:color w:val="0000FF"/>
+          <w:shd w:val="clear" w:color="auto" w:fill="FFFFFF"/>
+        </w:rPr>
+        <w:t>m of duct length (about 20 duct diameters) upstream of the instrumented duct section</w:t>
+      </w:r>
+      <w:r>
+        <w:rPr>
+          <w:rFonts w:ascii="Times New Roman" w:eastAsia="Times New Roman" w:hAnsi="Times New Roman" w:cs="Times New Roman"/>
+          <w:color w:val="0000FF"/>
+          <w:shd w:val="clear" w:color="auto" w:fill="FFFFFF"/>
+        </w:rPr>
+        <w:t xml:space="preserve">. </w:t>
+      </w:r>
+      <w:r>
+        <w:rPr>
+          <w:rFonts w:ascii="Times New Roman" w:eastAsia="Times New Roman" w:hAnsi="Times New Roman" w:cs="Times New Roman"/>
+          <w:color w:val="0000FF"/>
+          <w:shd w:val="clear" w:color="auto" w:fill="FFFFFF"/>
+        </w:rPr>
+        <w:t xml:space="preserve">Figure 9 </w:t>
+      </w:r>
+      <w:r>
+        <w:rPr>
+          <w:rFonts w:ascii="Times New Roman" w:eastAsia="Times New Roman" w:hAnsi="Times New Roman" w:cs="Times New Roman"/>
+          <w:color w:val="0000FF"/>
+          <w:shd w:val="clear" w:color="auto" w:fill="FFFFFF"/>
+        </w:rPr>
+        <w:t>indicates</w:t>
+      </w:r>
+      <w:r>
+        <w:rPr>
+          <w:rFonts w:ascii="Times New Roman" w:eastAsia="Times New Roman" w:hAnsi="Times New Roman" w:cs="Times New Roman"/>
+          <w:color w:val="0000FF"/>
+          <w:shd w:val="clear" w:color="auto" w:fill="FFFFFF"/>
+        </w:rPr>
+        <w:t xml:space="preserve"> the </w:t>
+      </w:r>
+      <w:r>
+        <w:rPr>
+          <w:rFonts w:ascii="Times New Roman" w:eastAsia="Times New Roman" w:hAnsi="Times New Roman" w:cs="Times New Roman"/>
+          <w:color w:val="0000FF"/>
+          <w:shd w:val="clear" w:color="auto" w:fill="FFFFFF"/>
+        </w:rPr>
+        <w:t xml:space="preserve">relative </w:t>
+      </w:r>
+      <w:r>
+        <w:rPr>
+          <w:rFonts w:ascii="Times New Roman" w:eastAsia="Times New Roman" w:hAnsi="Times New Roman" w:cs="Times New Roman"/>
+          <w:color w:val="0000FF"/>
+          <w:shd w:val="clear" w:color="auto" w:fill="FFFFFF"/>
+        </w:rPr>
+        <w:t xml:space="preserve">impact of the different particle sizes and </w:t>
+      </w:r>
+      <w:r>
+        <w:rPr>
+          <w:rFonts w:ascii="Times New Roman" w:eastAsia="Times New Roman" w:hAnsi="Times New Roman" w:cs="Times New Roman"/>
+          <w:color w:val="0000FF"/>
+          <w:shd w:val="clear" w:color="auto" w:fill="FFFFFF"/>
+        </w:rPr>
+        <w:t xml:space="preserve">air velocities on the aerosol concentration </w:t>
+      </w:r>
+      <w:r>
+        <w:rPr>
+          <w:rFonts w:ascii="Times New Roman" w:eastAsia="Times New Roman" w:hAnsi="Times New Roman" w:cs="Times New Roman"/>
+          <w:color w:val="0000FF"/>
+          <w:shd w:val="clear" w:color="auto" w:fill="FFFFFF"/>
+        </w:rPr>
+        <w:t>along the instrumented section of the duct</w:t>
+      </w:r>
+      <w:r>
+        <w:rPr>
+          <w:rFonts w:ascii="Times New Roman" w:eastAsia="Times New Roman" w:hAnsi="Times New Roman" w:cs="Times New Roman"/>
+          <w:color w:val="0000FF"/>
+          <w:shd w:val="clear" w:color="auto" w:fill="FFFFFF"/>
+        </w:rPr>
+        <w:t>. The</w:t>
+      </w:r>
+      <w:r>
+        <w:rPr>
+          <w:rFonts w:ascii="Times New Roman" w:eastAsia="Times New Roman" w:hAnsi="Times New Roman" w:cs="Times New Roman"/>
+          <w:color w:val="0000FF"/>
+          <w:shd w:val="clear" w:color="auto" w:fill="FFFFFF"/>
+        </w:rPr>
+        <w:t xml:space="preserve"> instrumented </w:t>
+      </w:r>
+      <w:r>
+        <w:rPr>
+          <w:rFonts w:ascii="Times New Roman" w:eastAsia="Times New Roman" w:hAnsi="Times New Roman" w:cs="Times New Roman"/>
+          <w:color w:val="0000FF"/>
+          <w:shd w:val="clear" w:color="auto" w:fill="FFFFFF"/>
+        </w:rPr>
+        <w:t xml:space="preserve">section </w:t>
+      </w:r>
+      <w:r>
+        <w:rPr>
+          <w:rFonts w:ascii="Times New Roman" w:eastAsia="Times New Roman" w:hAnsi="Times New Roman" w:cs="Times New Roman"/>
+          <w:color w:val="0000FF"/>
+          <w:shd w:val="clear" w:color="auto" w:fill="FFFFFF"/>
+        </w:rPr>
+        <w:t xml:space="preserve">of the duct </w:t>
+      </w:r>
+      <w:r>
+        <w:rPr>
+          <w:rFonts w:ascii="Times New Roman" w:eastAsia="Times New Roman" w:hAnsi="Times New Roman" w:cs="Times New Roman"/>
+          <w:color w:val="0000FF"/>
+          <w:shd w:val="clear" w:color="auto" w:fill="FFFFFF"/>
+        </w:rPr>
+        <w:t xml:space="preserve">is </w:t>
+      </w:r>
+      <w:r>
+        <w:rPr>
+          <w:rFonts w:ascii="Times New Roman" w:eastAsia="Times New Roman" w:hAnsi="Times New Roman" w:cs="Times New Roman"/>
+          <w:color w:val="0000FF"/>
+          <w:shd w:val="clear" w:color="auto" w:fill="FFFFFF"/>
+        </w:rPr>
+        <w:t xml:space="preserve">3 m </w:t>
+      </w:r>
+      <w:r>
+        <w:rPr>
+          <w:rFonts w:ascii="Times New Roman" w:eastAsia="Times New Roman" w:hAnsi="Times New Roman" w:cs="Times New Roman"/>
+          <w:color w:val="0000FF"/>
+          <w:shd w:val="clear" w:color="auto" w:fill="FFFFFF"/>
+        </w:rPr>
+        <w:t xml:space="preserve">downstream </w:t>
+      </w:r>
+      <w:r>
+        <w:rPr>
+          <w:rFonts w:ascii="Times New Roman" w:eastAsia="Times New Roman" w:hAnsi="Times New Roman" w:cs="Times New Roman"/>
+          <w:color w:val="0000FF"/>
+          <w:shd w:val="clear" w:color="auto" w:fill="FFFFFF"/>
+        </w:rPr>
+        <w:t xml:space="preserve">of the inlet, and thus we </w:t>
+      </w:r>
+      <w:r>
+        <w:rPr>
+          <w:rFonts w:ascii="Times New Roman" w:eastAsia="Times New Roman" w:hAnsi="Times New Roman" w:cs="Times New Roman"/>
+          <w:color w:val="0000FF"/>
+          <w:shd w:val="clear" w:color="auto" w:fill="FFFFFF"/>
+        </w:rPr>
+        <w:t>are seeing effects of deposition and settling prio</w:t>
+      </w:r>
+      <w:r>
+        <w:rPr>
+          <w:rFonts w:ascii="Times New Roman" w:eastAsia="Times New Roman" w:hAnsi="Times New Roman" w:cs="Times New Roman"/>
+          <w:color w:val="0000FF"/>
+          <w:shd w:val="clear" w:color="auto" w:fill="FFFFFF"/>
+        </w:rPr>
+        <w:t xml:space="preserve">r to the instrumented duct section. This clarification has been added to </w:t>
+      </w:r>
+      <w:r>
+        <w:rPr>
+          <w:rFonts w:ascii="Times New Roman" w:eastAsia="Times New Roman" w:hAnsi="Times New Roman" w:cs="Times New Roman"/>
+          <w:color w:val="0000FF"/>
+          <w:shd w:val="clear" w:color="auto" w:fill="FFFFFF"/>
+        </w:rPr>
+        <w:t xml:space="preserve">figure caption in </w:t>
+      </w:r>
+      <w:r>
+        <w:rPr>
+          <w:rFonts w:ascii="Times New Roman" w:eastAsia="Times New Roman" w:hAnsi="Times New Roman" w:cs="Times New Roman"/>
+          <w:color w:val="0000FF"/>
+          <w:shd w:val="clear" w:color="auto" w:fill="FFFFFF"/>
+        </w:rPr>
+        <w:t>the revised manuscript.</w:t>
+      </w:r>
+      <w:r>
+        <w:rPr>
+          <w:rFonts w:ascii="Times New Roman" w:eastAsia="Times New Roman" w:hAnsi="Times New Roman" w:cs="Times New Roman"/>
+          <w:color w:val="0000FF"/>
+          <w:shd w:val="clear" w:color="auto" w:fill="FFFFFF"/>
+        </w:rPr>
+        <w:t xml:space="preserve"> </w:t>
+      </w:r>
+    </w:p>
+    <w:p>
+      <w:pPr>
+        <w:rPr>
+          <w:rFonts w:ascii="Times New Roman" w:eastAsia="Times New Roman" w:hAnsi="Times New Roman" w:cs="Times New Roman"/>
+          <w:color w:val="222222"/>
+        </w:rPr>
+      </w:pPr>
+      <w:r>
+        <w:rPr>
+          <w:rFonts w:ascii="Times New Roman" w:eastAsia="Times New Roman" w:hAnsi="Times New Roman" w:cs="Times New Roman"/>
+          <w:color w:val="222222"/>
+        </w:rPr>
+        <w:br/>
+      </w:r>
+      <w:r>
+        <w:rPr>
+          <w:rFonts w:ascii="Times New Roman" w:eastAsia="Times New Roman" w:hAnsi="Times New Roman" w:cs="Times New Roman"/>
+          <w:color w:val="222222"/>
+          <w:shd w:val="clear" w:color="auto" w:fill="FFFFFF"/>
+        </w:rPr>
+        <w:t>10.     On page 20, Fig. 10: why are the profiles not symmetric? Is velocity affected by aerosol deposition?</w:t>
+      </w:r>
+      <w:r>
+        <w:rPr>
+          <w:rFonts w:ascii="Times New Roman" w:eastAsia="Times New Roman" w:hAnsi="Times New Roman" w:cs="Times New Roman"/>
+          <w:color w:val="222222"/>
+        </w:rPr>
+        <w:br/>
+      </w:r>
+    </w:p>
+    <w:p>
+      <w:pPr>
+        <w:rPr>
+          <w:rFonts w:ascii="Times New Roman" w:eastAsia="Times New Roman" w:hAnsi="Times New Roman" w:cs="Times New Roman"/>
+          <w:color w:val="0000FF"/>
+        </w:rPr>
+      </w:pPr>
+      <w:r>
+        <w:rPr>
+          <w:rFonts w:ascii="Times New Roman" w:eastAsia="Times New Roman" w:hAnsi="Times New Roman" w:cs="Times New Roman"/>
+          <w:color w:val="0000FF"/>
+        </w:rPr>
+        <w:t xml:space="preserve">An error was identified in the </w:t>
+      </w:r>
+      <w:r>
+        <w:rPr>
+          <w:rFonts w:ascii="Times New Roman" w:eastAsia="Times New Roman" w:hAnsi="Times New Roman" w:cs="Times New Roman"/>
+          <w:color w:val="0000FF"/>
+        </w:rPr>
+        <w:t>method</w:t>
+      </w:r>
+      <w:r>
+        <w:rPr>
+          <w:rFonts w:ascii="Times New Roman" w:eastAsia="Times New Roman" w:hAnsi="Times New Roman" w:cs="Times New Roman"/>
+          <w:color w:val="0000FF"/>
+        </w:rPr>
+        <w:t xml:space="preserve"> that was being used</w:t>
+      </w:r>
+      <w:r>
+        <w:rPr>
+          <w:rFonts w:ascii="Times New Roman" w:eastAsia="Times New Roman" w:hAnsi="Times New Roman" w:cs="Times New Roman"/>
+          <w:color w:val="0000FF"/>
+        </w:rPr>
+        <w:t xml:space="preserve"> </w:t>
+      </w:r>
+      <w:r>
+        <w:rPr>
+          <w:rFonts w:ascii="Times New Roman" w:eastAsia="Times New Roman" w:hAnsi="Times New Roman" w:cs="Times New Roman"/>
+          <w:color w:val="0000FF"/>
+        </w:rPr>
+        <w:t xml:space="preserve">to output </w:t>
+      </w:r>
+      <w:r>
+        <w:rPr>
+          <w:rFonts w:ascii="Times New Roman" w:eastAsia="Times New Roman" w:hAnsi="Times New Roman" w:cs="Times New Roman"/>
+          <w:color w:val="0000FF"/>
+        </w:rPr>
+        <w:t>velocity</w:t>
+      </w:r>
+      <w:r>
+        <w:rPr>
+          <w:rFonts w:ascii="Times New Roman" w:eastAsia="Times New Roman" w:hAnsi="Times New Roman" w:cs="Times New Roman"/>
+          <w:color w:val="0000FF"/>
+        </w:rPr>
+        <w:t xml:space="preserve"> information</w:t>
+      </w:r>
+      <w:r>
+        <w:rPr>
+          <w:rFonts w:ascii="Times New Roman" w:eastAsia="Times New Roman" w:hAnsi="Times New Roman" w:cs="Times New Roman"/>
+          <w:color w:val="0000FF"/>
+        </w:rPr>
+        <w:t xml:space="preserve"> from the FDS simulations, which was causing inaccurate velocity results to be plotted and resulted in the asymmetric velocity profiles. This error has been corrected</w:t>
+      </w:r>
+      <w:r>
+        <w:rPr>
+          <w:rFonts w:ascii="Times New Roman" w:eastAsia="Times New Roman" w:hAnsi="Times New Roman" w:cs="Times New Roman"/>
+          <w:color w:val="0000FF"/>
+        </w:rPr>
+        <w:t xml:space="preserve"> by including the cell-centered velocity values</w:t>
+      </w:r>
+      <w:r>
+        <w:rPr>
+          <w:rFonts w:ascii="Times New Roman" w:eastAsia="Times New Roman" w:hAnsi="Times New Roman" w:cs="Times New Roman"/>
+          <w:color w:val="0000FF"/>
+        </w:rPr>
+        <w:t xml:space="preserve">, and the new velocity profile plot </w:t>
+      </w:r>
+      <w:r>
+        <w:rPr>
+          <w:rFonts w:ascii="Times New Roman" w:eastAsia="Times New Roman" w:hAnsi="Times New Roman" w:cs="Times New Roman"/>
+          <w:color w:val="0000FF"/>
+        </w:rPr>
+        <w:t xml:space="preserve">is </w:t>
+      </w:r>
+      <w:r>
+        <w:rPr>
+          <w:rFonts w:ascii="Times New Roman" w:eastAsia="Times New Roman" w:hAnsi="Times New Roman" w:cs="Times New Roman"/>
+          <w:color w:val="0000FF"/>
+        </w:rPr>
+        <w:t>included in the revised manuscript</w:t>
+      </w:r>
+      <w:r>
+        <w:rPr>
+          <w:rFonts w:ascii="Times New Roman" w:eastAsia="Times New Roman" w:hAnsi="Times New Roman" w:cs="Times New Roman"/>
+          <w:color w:val="0000FF"/>
+        </w:rPr>
+        <w:t>, which exhi</w:t>
+      </w:r>
+      <w:r>
+        <w:rPr>
+          <w:rFonts w:ascii="Times New Roman" w:eastAsia="Times New Roman" w:hAnsi="Times New Roman" w:cs="Times New Roman"/>
+          <w:color w:val="0000FF"/>
+        </w:rPr>
+        <w:t>bits a symmetric velocity profile</w:t>
+      </w:r>
+      <w:r>
+        <w:rPr>
+          <w:rFonts w:ascii="Times New Roman" w:eastAsia="Times New Roman" w:hAnsi="Times New Roman" w:cs="Times New Roman"/>
+          <w:color w:val="0000FF"/>
+        </w:rPr>
+        <w:t>.</w:t>
+      </w:r>
+      <w:r>
+        <w:rPr>
+          <w:rFonts w:ascii="Times New Roman" w:eastAsia="Times New Roman" w:hAnsi="Times New Roman" w:cs="Times New Roman"/>
+          <w:color w:val="222222"/>
+        </w:rPr>
+        <w:br/>
+      </w:r>
+      <w:r>
+        <w:rPr>
+          <w:rFonts w:ascii="Times New Roman" w:eastAsia="Times New Roman" w:hAnsi="Times New Roman" w:cs="Times New Roman"/>
+          <w:color w:val="222222"/>
+        </w:rPr>
+        <w:br/>
+      </w:r>
+      <w:r>
+        <w:rPr>
+          <w:rFonts w:ascii="Times New Roman" w:eastAsia="Times New Roman" w:hAnsi="Times New Roman" w:cs="Times New Roman"/>
+          <w:color w:val="222222"/>
+          <w:shd w:val="clear" w:color="auto" w:fill="FFFFFF"/>
+        </w:rPr>
+        <w:t>Comments from the Editor in Chief:</w:t>
       </w:r>
       <w:bookmarkStart w:id="0" w:name="_GoBack"/>
       <w:bookmarkEnd w:id="0"/>
       <w:r>
         <w:rPr>
           <w:rFonts w:ascii="Times New Roman" w:eastAsia="Times New Roman" w:hAnsi="Times New Roman" w:cs="Times New Roman"/>
-          <w:color w:val="0000FF"/>
-          <w:shd w:val="clear" w:color="auto" w:fill="FFFFFF"/>
-        </w:rPr>
-        <w:t>)</w:t>
-      </w:r>
-      <w:r>
-        <w:rPr>
-          <w:rFonts w:ascii="Times New Roman" w:eastAsia="Times New Roman" w:hAnsi="Times New Roman" w:cs="Times New Roman"/>
-          <w:color w:val="0000FF"/>
-          <w:shd w:val="clear" w:color="auto" w:fill="FFFFFF"/>
-        </w:rPr>
-        <w:t>.</w:t>
-      </w:r>
-    </w:p>
-    <w:p>
-      <w:pPr>
-        <w:rPr>
-          <w:rFonts w:ascii="Times New Roman" w:eastAsia="Times New Roman" w:hAnsi="Times New Roman" w:cs="Times New Roman"/>
-          <w:color w:val="222222"/>
-          <w:shd w:val="clear" w:color="auto" w:fill="FFFFFF"/>
-        </w:rPr>
-      </w:pPr>
-      <w:r>
-        <w:rPr>
-          <w:rFonts w:ascii="Times New Roman" w:eastAsia="Times New Roman" w:hAnsi="Times New Roman" w:cs="Times New Roman"/>
           <w:color w:val="222222"/>
         </w:rPr>
         <w:br/>
@@ -1695,241 +2382,33 @@
           <w:color w:val="222222"/>
           <w:shd w:val="clear" w:color="auto" w:fill="FFFFFF"/>
         </w:rPr>
-        <w:t>9.      On page 19, Fig. 9: why are the concentrations at x = 0 different for the three cases? Wasn't 100 mg/m3 specified as the input? The assumption would be that the concentration at x = 0 was uniform.</w:t>
-      </w:r>
-    </w:p>
-    <w:p>
-      <w:pPr>
-        <w:rPr>
-          <w:rFonts w:ascii="Times New Roman" w:eastAsia="Times New Roman" w:hAnsi="Times New Roman" w:cs="Times New Roman"/>
-          <w:color w:val="222222"/>
-          <w:shd w:val="clear" w:color="auto" w:fill="FFFFFF"/>
-        </w:rPr>
-      </w:pPr>
-    </w:p>
-    <w:p>
-      <w:pPr>
-        <w:rPr>
-          <w:rFonts w:ascii="Times New Roman" w:eastAsia="Times New Roman" w:hAnsi="Times New Roman" w:cs="Times New Roman"/>
-          <w:color w:val="0000FF"/>
-          <w:shd w:val="clear" w:color="auto" w:fill="FFFFFF"/>
-        </w:rPr>
-      </w:pPr>
-      <w:r>
-        <w:rPr>
-          <w:rFonts w:ascii="Times New Roman" w:eastAsia="Times New Roman" w:hAnsi="Times New Roman" w:cs="Times New Roman"/>
-          <w:color w:val="0000FF"/>
-          <w:shd w:val="clear" w:color="auto" w:fill="FFFFFF"/>
-        </w:rPr>
-        <w:t>An aerosol concentration of 100 mg/m</w:t>
-      </w:r>
-      <w:r>
-        <w:rPr>
-          <w:rFonts w:ascii="Times New Roman" w:eastAsia="Times New Roman" w:hAnsi="Times New Roman" w:cs="Times New Roman"/>
-          <w:color w:val="0000FF"/>
-          <w:shd w:val="clear" w:color="auto" w:fill="FFFFFF"/>
-          <w:vertAlign w:val="superscript"/>
-        </w:rPr>
-        <w:t>3</w:t>
-      </w:r>
-      <w:r>
-        <w:rPr>
-          <w:rFonts w:ascii="Times New Roman" w:eastAsia="Times New Roman" w:hAnsi="Times New Roman" w:cs="Times New Roman"/>
-          <w:color w:val="0000FF"/>
-          <w:shd w:val="clear" w:color="auto" w:fill="FFFFFF"/>
-        </w:rPr>
-        <w:t xml:space="preserve"> was specified at the duct inlet, which includes 3</w:t>
-      </w:r>
-      <w:r>
-        <w:rPr>
-          <w:rFonts w:ascii="Times New Roman" w:eastAsia="Times New Roman" w:hAnsi="Times New Roman" w:cs="Times New Roman"/>
-          <w:color w:val="0000FF"/>
-          <w:shd w:val="clear" w:color="auto" w:fill="FFFFFF"/>
-        </w:rPr>
-        <w:t> </w:t>
-      </w:r>
-      <w:r>
-        <w:rPr>
-          <w:rFonts w:ascii="Times New Roman" w:eastAsia="Times New Roman" w:hAnsi="Times New Roman" w:cs="Times New Roman"/>
-          <w:color w:val="0000FF"/>
-          <w:shd w:val="clear" w:color="auto" w:fill="FFFFFF"/>
-        </w:rPr>
-        <w:t>m of duct length (about 20 duct diameters) upstream of the instrumented duct section</w:t>
-      </w:r>
-      <w:r>
-        <w:rPr>
-          <w:rFonts w:ascii="Times New Roman" w:eastAsia="Times New Roman" w:hAnsi="Times New Roman" w:cs="Times New Roman"/>
-          <w:color w:val="0000FF"/>
-          <w:shd w:val="clear" w:color="auto" w:fill="FFFFFF"/>
-        </w:rPr>
-        <w:t xml:space="preserve">. </w:t>
-      </w:r>
-      <w:r>
-        <w:rPr>
-          <w:rFonts w:ascii="Times New Roman" w:eastAsia="Times New Roman" w:hAnsi="Times New Roman" w:cs="Times New Roman"/>
-          <w:color w:val="0000FF"/>
-          <w:shd w:val="clear" w:color="auto" w:fill="FFFFFF"/>
-        </w:rPr>
-        <w:t xml:space="preserve">Figure 9 </w:t>
-      </w:r>
-      <w:r>
-        <w:rPr>
-          <w:rFonts w:ascii="Times New Roman" w:eastAsia="Times New Roman" w:hAnsi="Times New Roman" w:cs="Times New Roman"/>
-          <w:color w:val="0000FF"/>
-          <w:shd w:val="clear" w:color="auto" w:fill="FFFFFF"/>
-        </w:rPr>
-        <w:t>indicates</w:t>
-      </w:r>
-      <w:r>
-        <w:rPr>
-          <w:rFonts w:ascii="Times New Roman" w:eastAsia="Times New Roman" w:hAnsi="Times New Roman" w:cs="Times New Roman"/>
-          <w:color w:val="0000FF"/>
-          <w:shd w:val="clear" w:color="auto" w:fill="FFFFFF"/>
-        </w:rPr>
-        <w:t xml:space="preserve"> the </w:t>
-      </w:r>
-      <w:r>
-        <w:rPr>
-          <w:rFonts w:ascii="Times New Roman" w:eastAsia="Times New Roman" w:hAnsi="Times New Roman" w:cs="Times New Roman"/>
-          <w:color w:val="0000FF"/>
-          <w:shd w:val="clear" w:color="auto" w:fill="FFFFFF"/>
-        </w:rPr>
-        <w:t xml:space="preserve">relative </w:t>
-      </w:r>
-      <w:r>
-        <w:rPr>
-          <w:rFonts w:ascii="Times New Roman" w:eastAsia="Times New Roman" w:hAnsi="Times New Roman" w:cs="Times New Roman"/>
-          <w:color w:val="0000FF"/>
-          <w:shd w:val="clear" w:color="auto" w:fill="FFFFFF"/>
-        </w:rPr>
-        <w:t xml:space="preserve">impact of the different particle sizes and </w:t>
-      </w:r>
-      <w:r>
-        <w:rPr>
-          <w:rFonts w:ascii="Times New Roman" w:eastAsia="Times New Roman" w:hAnsi="Times New Roman" w:cs="Times New Roman"/>
-          <w:color w:val="0000FF"/>
-          <w:shd w:val="clear" w:color="auto" w:fill="FFFFFF"/>
-        </w:rPr>
-        <w:t xml:space="preserve">air velocities on the aerosol concentration </w:t>
-      </w:r>
-      <w:r>
-        <w:rPr>
-          <w:rFonts w:ascii="Times New Roman" w:eastAsia="Times New Roman" w:hAnsi="Times New Roman" w:cs="Times New Roman"/>
-          <w:color w:val="0000FF"/>
-          <w:shd w:val="clear" w:color="auto" w:fill="FFFFFF"/>
-        </w:rPr>
-        <w:t>along the instrumented section of the duct</w:t>
-      </w:r>
-      <w:r>
-        <w:rPr>
-          <w:rFonts w:ascii="Times New Roman" w:eastAsia="Times New Roman" w:hAnsi="Times New Roman" w:cs="Times New Roman"/>
-          <w:color w:val="0000FF"/>
-          <w:shd w:val="clear" w:color="auto" w:fill="FFFFFF"/>
-        </w:rPr>
-        <w:t>. The</w:t>
-      </w:r>
-      <w:r>
-        <w:rPr>
-          <w:rFonts w:ascii="Times New Roman" w:eastAsia="Times New Roman" w:hAnsi="Times New Roman" w:cs="Times New Roman"/>
-          <w:color w:val="0000FF"/>
-          <w:shd w:val="clear" w:color="auto" w:fill="FFFFFF"/>
-        </w:rPr>
-        <w:t xml:space="preserve"> instrumented </w:t>
-      </w:r>
-      <w:r>
-        <w:rPr>
-          <w:rFonts w:ascii="Times New Roman" w:eastAsia="Times New Roman" w:hAnsi="Times New Roman" w:cs="Times New Roman"/>
-          <w:color w:val="0000FF"/>
-          <w:shd w:val="clear" w:color="auto" w:fill="FFFFFF"/>
-        </w:rPr>
-        <w:t xml:space="preserve">section </w:t>
-      </w:r>
-      <w:r>
-        <w:rPr>
-          <w:rFonts w:ascii="Times New Roman" w:eastAsia="Times New Roman" w:hAnsi="Times New Roman" w:cs="Times New Roman"/>
-          <w:color w:val="0000FF"/>
-          <w:shd w:val="clear" w:color="auto" w:fill="FFFFFF"/>
-        </w:rPr>
-        <w:t xml:space="preserve">of the duct </w:t>
-      </w:r>
-      <w:r>
-        <w:rPr>
-          <w:rFonts w:ascii="Times New Roman" w:eastAsia="Times New Roman" w:hAnsi="Times New Roman" w:cs="Times New Roman"/>
-          <w:color w:val="0000FF"/>
-          <w:shd w:val="clear" w:color="auto" w:fill="FFFFFF"/>
-        </w:rPr>
-        <w:t xml:space="preserve">is </w:t>
-      </w:r>
-      <w:r>
-        <w:rPr>
-          <w:rFonts w:ascii="Times New Roman" w:eastAsia="Times New Roman" w:hAnsi="Times New Roman" w:cs="Times New Roman"/>
-          <w:color w:val="0000FF"/>
-          <w:shd w:val="clear" w:color="auto" w:fill="FFFFFF"/>
-        </w:rPr>
-        <w:t xml:space="preserve">3 m </w:t>
-      </w:r>
-      <w:r>
-        <w:rPr>
-          <w:rFonts w:ascii="Times New Roman" w:eastAsia="Times New Roman" w:hAnsi="Times New Roman" w:cs="Times New Roman"/>
-          <w:color w:val="0000FF"/>
-          <w:shd w:val="clear" w:color="auto" w:fill="FFFFFF"/>
-        </w:rPr>
-        <w:t xml:space="preserve">downstream </w:t>
-      </w:r>
-      <w:r>
-        <w:rPr>
-          <w:rFonts w:ascii="Times New Roman" w:eastAsia="Times New Roman" w:hAnsi="Times New Roman" w:cs="Times New Roman"/>
-          <w:color w:val="0000FF"/>
-          <w:shd w:val="clear" w:color="auto" w:fill="FFFFFF"/>
-        </w:rPr>
-        <w:t xml:space="preserve">of the inlet, and thus we </w:t>
-      </w:r>
-      <w:r>
-        <w:rPr>
-          <w:rFonts w:ascii="Times New Roman" w:eastAsia="Times New Roman" w:hAnsi="Times New Roman" w:cs="Times New Roman"/>
-          <w:color w:val="0000FF"/>
-          <w:shd w:val="clear" w:color="auto" w:fill="FFFFFF"/>
-        </w:rPr>
-        <w:t>are seeing effects of deposition and settling prio</w:t>
-      </w:r>
-      <w:r>
-        <w:rPr>
-          <w:rFonts w:ascii="Times New Roman" w:eastAsia="Times New Roman" w:hAnsi="Times New Roman" w:cs="Times New Roman"/>
-          <w:color w:val="0000FF"/>
-          <w:shd w:val="clear" w:color="auto" w:fill="FFFFFF"/>
-        </w:rPr>
-        <w:t xml:space="preserve">r to the instrumented duct section. This clarification has been added to </w:t>
-      </w:r>
-      <w:r>
-        <w:rPr>
-          <w:rFonts w:ascii="Times New Roman" w:eastAsia="Times New Roman" w:hAnsi="Times New Roman" w:cs="Times New Roman"/>
-          <w:color w:val="0000FF"/>
-          <w:shd w:val="clear" w:color="auto" w:fill="FFFFFF"/>
-        </w:rPr>
-        <w:t xml:space="preserve">figure caption in </w:t>
-      </w:r>
-      <w:r>
-        <w:rPr>
-          <w:rFonts w:ascii="Times New Roman" w:eastAsia="Times New Roman" w:hAnsi="Times New Roman" w:cs="Times New Roman"/>
-          <w:color w:val="0000FF"/>
-          <w:shd w:val="clear" w:color="auto" w:fill="FFFFFF"/>
-        </w:rPr>
-        <w:t>the revised manuscript.</w:t>
-      </w:r>
-      <w:r>
-        <w:rPr>
-          <w:rFonts w:ascii="Times New Roman" w:eastAsia="Times New Roman" w:hAnsi="Times New Roman" w:cs="Times New Roman"/>
-          <w:color w:val="0000FF"/>
-          <w:shd w:val="clear" w:color="auto" w:fill="FFFFFF"/>
-        </w:rPr>
-        <w:t xml:space="preserve"> </w:t>
-      </w:r>
-    </w:p>
-    <w:p>
-      <w:pPr>
-        <w:rPr>
-          <w:rFonts w:ascii="Times New Roman" w:eastAsia="Times New Roman" w:hAnsi="Times New Roman" w:cs="Times New Roman"/>
-          <w:color w:val="222222"/>
+        <w:t xml:space="preserve">Thank you for considering Fire Technology for publication of your manuscript. It is a nice </w:t>
+      </w:r>
+      <w:proofErr w:type="gramStart"/>
+      <w:r>
+        <w:rPr>
+          <w:rFonts w:ascii="Times New Roman" w:eastAsia="Times New Roman" w:hAnsi="Times New Roman" w:cs="Times New Roman"/>
+          <w:color w:val="222222"/>
+          <w:shd w:val="clear" w:color="auto" w:fill="FFFFFF"/>
+        </w:rPr>
+        <w:t>contributions</w:t>
+      </w:r>
+      <w:proofErr w:type="gramEnd"/>
+      <w:r>
+        <w:rPr>
+          <w:rFonts w:ascii="Times New Roman" w:eastAsia="Times New Roman" w:hAnsi="Times New Roman" w:cs="Times New Roman"/>
+          <w:color w:val="222222"/>
+          <w:shd w:val="clear" w:color="auto" w:fill="FFFFFF"/>
+        </w:rPr>
+        <w:t>. In your revised manuscript, please provide a detailed explanation of how you have addressed/rebutted each of the reviewers' comments and these comments too:</w:t>
+      </w:r>
+    </w:p>
+    <w:p>
+      <w:pPr>
+        <w:rPr>
+          <w:rFonts w:ascii="Times New Roman" w:eastAsia="Times New Roman" w:hAnsi="Times New Roman" w:cs="Times New Roman"/>
+          <w:color w:val="222222"/>
+          <w:shd w:val="clear" w:color="auto" w:fill="FFFFFF"/>
         </w:rPr>
       </w:pPr>
       <w:r>
@@ -1945,158 +2424,69 @@
           <w:color w:val="222222"/>
           <w:shd w:val="clear" w:color="auto" w:fill="FFFFFF"/>
         </w:rPr>
-        <w:t>10.     On page 20, Fig. 10: why are the profiles not symmetric? Is velocity affected by aerosol deposition?</w:t>
-      </w:r>
-      <w:r>
-        <w:rPr>
-          <w:rFonts w:ascii="Times New Roman" w:eastAsia="Times New Roman" w:hAnsi="Times New Roman" w:cs="Times New Roman"/>
-          <w:color w:val="222222"/>
-        </w:rPr>
-        <w:br/>
-      </w:r>
-    </w:p>
-    <w:p>
-      <w:pPr>
-        <w:rPr>
-          <w:rFonts w:ascii="Times New Roman" w:eastAsia="Times New Roman" w:hAnsi="Times New Roman" w:cs="Times New Roman"/>
-          <w:color w:val="0000FF"/>
-        </w:rPr>
-      </w:pPr>
-      <w:r>
-        <w:rPr>
-          <w:rFonts w:ascii="Times New Roman" w:eastAsia="Times New Roman" w:hAnsi="Times New Roman" w:cs="Times New Roman"/>
-          <w:color w:val="0000FF"/>
-        </w:rPr>
-        <w:t>An error was identified in the grid cell output</w:t>
-      </w:r>
-      <w:r>
-        <w:rPr>
-          <w:rFonts w:ascii="Times New Roman" w:eastAsia="Times New Roman" w:hAnsi="Times New Roman" w:cs="Times New Roman"/>
-          <w:color w:val="0000FF"/>
-        </w:rPr>
-        <w:t xml:space="preserve"> method</w:t>
-      </w:r>
-      <w:r>
-        <w:rPr>
-          <w:rFonts w:ascii="Times New Roman" w:eastAsia="Times New Roman" w:hAnsi="Times New Roman" w:cs="Times New Roman"/>
-          <w:color w:val="0000FF"/>
-        </w:rPr>
-        <w:t xml:space="preserve"> for velocity from the FDS simulations, which was causing inaccurate velocity results to be plotted and resulted in the asymmetric velocity profiles. This error has been corrected</w:t>
-      </w:r>
-      <w:r>
-        <w:rPr>
-          <w:rFonts w:ascii="Times New Roman" w:eastAsia="Times New Roman" w:hAnsi="Times New Roman" w:cs="Times New Roman"/>
-          <w:color w:val="0000FF"/>
-        </w:rPr>
-        <w:t xml:space="preserve"> by including the cell-centered velocity values</w:t>
-      </w:r>
-      <w:r>
-        <w:rPr>
-          <w:rFonts w:ascii="Times New Roman" w:eastAsia="Times New Roman" w:hAnsi="Times New Roman" w:cs="Times New Roman"/>
-          <w:color w:val="0000FF"/>
-        </w:rPr>
-        <w:t xml:space="preserve">, and the new velocity profile plot </w:t>
-      </w:r>
-      <w:r>
-        <w:rPr>
-          <w:rFonts w:ascii="Times New Roman" w:eastAsia="Times New Roman" w:hAnsi="Times New Roman" w:cs="Times New Roman"/>
-          <w:color w:val="0000FF"/>
-        </w:rPr>
-        <w:t xml:space="preserve">is </w:t>
-      </w:r>
-      <w:r>
-        <w:rPr>
-          <w:rFonts w:ascii="Times New Roman" w:eastAsia="Times New Roman" w:hAnsi="Times New Roman" w:cs="Times New Roman"/>
-          <w:color w:val="0000FF"/>
-        </w:rPr>
-        <w:t>included in the revised manuscript.</w:t>
-      </w:r>
-      <w:r>
-        <w:rPr>
-          <w:rFonts w:ascii="Times New Roman" w:eastAsia="Times New Roman" w:hAnsi="Times New Roman" w:cs="Times New Roman"/>
-          <w:color w:val="222222"/>
-        </w:rPr>
-        <w:br/>
-      </w:r>
-      <w:r>
-        <w:rPr>
-          <w:rFonts w:ascii="Times New Roman" w:eastAsia="Times New Roman" w:hAnsi="Times New Roman" w:cs="Times New Roman"/>
-          <w:color w:val="222222"/>
-        </w:rPr>
-        <w:br/>
-      </w:r>
-      <w:r>
-        <w:rPr>
-          <w:rFonts w:ascii="Times New Roman" w:eastAsia="Times New Roman" w:hAnsi="Times New Roman" w:cs="Times New Roman"/>
-          <w:color w:val="222222"/>
-          <w:shd w:val="clear" w:color="auto" w:fill="FFFFFF"/>
-        </w:rPr>
-        <w:t>Comments from the Editor in Chief:</w:t>
-      </w:r>
-      <w:r>
-        <w:rPr>
-          <w:rFonts w:ascii="Times New Roman" w:eastAsia="Times New Roman" w:hAnsi="Times New Roman" w:cs="Times New Roman"/>
-          <w:color w:val="222222"/>
-        </w:rPr>
-        <w:br/>
-      </w:r>
-      <w:r>
-        <w:rPr>
-          <w:rFonts w:ascii="Times New Roman" w:eastAsia="Times New Roman" w:hAnsi="Times New Roman" w:cs="Times New Roman"/>
-          <w:color w:val="222222"/>
-          <w:shd w:val="clear" w:color="auto" w:fill="FFFFFF"/>
-        </w:rPr>
-        <w:t>Thank you for considering Fire Technology for publication of your manuscript. It is a nice contributions. In your revised manuscript, please provide a detailed explanation of how you have addressed/rebutted each of the reviewers' comments and these comments too:</w:t>
-      </w:r>
-    </w:p>
-    <w:p>
-      <w:pPr>
-        <w:rPr>
-          <w:rFonts w:ascii="Times New Roman" w:eastAsia="Times New Roman" w:hAnsi="Times New Roman" w:cs="Times New Roman"/>
-          <w:color w:val="222222"/>
-          <w:shd w:val="clear" w:color="auto" w:fill="FFFFFF"/>
-        </w:rPr>
-      </w:pPr>
-      <w:r>
-        <w:rPr>
-          <w:rFonts w:ascii="Times New Roman" w:eastAsia="Times New Roman" w:hAnsi="Times New Roman" w:cs="Times New Roman"/>
-          <w:color w:val="222222"/>
-        </w:rPr>
-        <w:br/>
-      </w:r>
-      <w:r>
-        <w:rPr>
-          <w:rFonts w:ascii="Times New Roman" w:eastAsia="Times New Roman" w:hAnsi="Times New Roman" w:cs="Times New Roman"/>
-          <w:color w:val="222222"/>
-          <w:shd w:val="clear" w:color="auto" w:fill="FFFFFF"/>
-        </w:rPr>
-        <w:t>- I would expect that the related journal publications of Riahi et al. would also be cited with a higher importance than the PhD thesis, which is not gone thought peer review and citation cannot be tracked. This includes 10.1007/s10694-012-0273-x.</w:t>
-      </w:r>
-    </w:p>
-    <w:p>
-      <w:pPr>
-        <w:rPr>
-          <w:rFonts w:ascii="Times New Roman" w:eastAsia="Times New Roman" w:hAnsi="Times New Roman" w:cs="Times New Roman"/>
-          <w:color w:val="222222"/>
-          <w:shd w:val="clear" w:color="auto" w:fill="FFFFFF"/>
-        </w:rPr>
-      </w:pPr>
-    </w:p>
-    <w:p>
-      <w:pPr>
-        <w:rPr>
-          <w:rFonts w:ascii="Times New Roman" w:eastAsia="Times New Roman" w:hAnsi="Times New Roman" w:cs="Times New Roman"/>
-          <w:color w:val="0000FF"/>
-          <w:shd w:val="clear" w:color="auto" w:fill="FFFFFF"/>
-        </w:rPr>
-      </w:pPr>
-      <w:r>
-        <w:rPr>
-          <w:rFonts w:ascii="Times New Roman" w:eastAsia="Times New Roman" w:hAnsi="Times New Roman" w:cs="Times New Roman"/>
-          <w:color w:val="0000FF"/>
-          <w:shd w:val="clear" w:color="auto" w:fill="FFFFFF"/>
-        </w:rPr>
-        <w:t>In the revised manuscript, the reference to Riahi’s work on soot deposition has been updated</w:t>
+        <w:t xml:space="preserve">- I would expect that the related journal publications of </w:t>
+      </w:r>
+      <w:proofErr w:type="spellStart"/>
+      <w:r>
+        <w:rPr>
+          <w:rFonts w:ascii="Times New Roman" w:eastAsia="Times New Roman" w:hAnsi="Times New Roman" w:cs="Times New Roman"/>
+          <w:color w:val="222222"/>
+          <w:shd w:val="clear" w:color="auto" w:fill="FFFFFF"/>
+        </w:rPr>
+        <w:t>Riahi</w:t>
+      </w:r>
+      <w:proofErr w:type="spellEnd"/>
+      <w:r>
+        <w:rPr>
+          <w:rFonts w:ascii="Times New Roman" w:eastAsia="Times New Roman" w:hAnsi="Times New Roman" w:cs="Times New Roman"/>
+          <w:color w:val="222222"/>
+          <w:shd w:val="clear" w:color="auto" w:fill="FFFFFF"/>
+        </w:rPr>
+        <w:t xml:space="preserve"> et al. would also be cited with a higher importance than the PhD thesis, which is not gone thought peer review and citation cannot be tracked. This includes 10.1007/s10694-012-0273-x.</w:t>
+      </w:r>
+    </w:p>
+    <w:p>
+      <w:pPr>
+        <w:rPr>
+          <w:rFonts w:ascii="Times New Roman" w:eastAsia="Times New Roman" w:hAnsi="Times New Roman" w:cs="Times New Roman"/>
+          <w:color w:val="222222"/>
+          <w:shd w:val="clear" w:color="auto" w:fill="FFFFFF"/>
+        </w:rPr>
+      </w:pPr>
+    </w:p>
+    <w:p>
+      <w:pPr>
+        <w:rPr>
+          <w:rFonts w:ascii="Times New Roman" w:eastAsia="Times New Roman" w:hAnsi="Times New Roman" w:cs="Times New Roman"/>
+          <w:color w:val="0000FF"/>
+          <w:shd w:val="clear" w:color="auto" w:fill="FFFFFF"/>
+        </w:rPr>
+      </w:pPr>
+      <w:r>
+        <w:rPr>
+          <w:rFonts w:ascii="Times New Roman" w:eastAsia="Times New Roman" w:hAnsi="Times New Roman" w:cs="Times New Roman"/>
+          <w:color w:val="0000FF"/>
+          <w:shd w:val="clear" w:color="auto" w:fill="FFFFFF"/>
+        </w:rPr>
+        <w:t xml:space="preserve">In the revised manuscript, the reference to </w:t>
+      </w:r>
+      <w:proofErr w:type="spellStart"/>
+      <w:r>
+        <w:rPr>
+          <w:rFonts w:ascii="Times New Roman" w:eastAsia="Times New Roman" w:hAnsi="Times New Roman" w:cs="Times New Roman"/>
+          <w:color w:val="0000FF"/>
+          <w:shd w:val="clear" w:color="auto" w:fill="FFFFFF"/>
+        </w:rPr>
+        <w:t>Riahi’s</w:t>
+      </w:r>
+      <w:proofErr w:type="spellEnd"/>
+      <w:r>
+        <w:rPr>
+          <w:rFonts w:ascii="Times New Roman" w:eastAsia="Times New Roman" w:hAnsi="Times New Roman" w:cs="Times New Roman"/>
+          <w:color w:val="0000FF"/>
+          <w:shd w:val="clear" w:color="auto" w:fill="FFFFFF"/>
+        </w:rPr>
+        <w:t xml:space="preserve"> work on soot deposition has been updated</w:t>
       </w:r>
       <w:r>
         <w:rPr>

</xml_diff>